<commit_message>
Packing up before the weekend :)
</commit_message>
<xml_diff>
--- a/PChemLab/Report 1.docx
+++ b/PChemLab/Report 1.docx
@@ -1,11 +1,11 @@
 
 <file path=word/document.xml><?xml version="1.0" encoding="utf-8"?>
-<w:document xmlns:wpc="http://schemas.microsoft.com/office/word/2010/wordprocessingCanvas" xmlns:cx="http://schemas.microsoft.com/office/drawing/2014/chartex" xmlns:cx1="http://schemas.microsoft.com/office/drawing/2015/9/8/chartex" xmlns:cx2="http://schemas.microsoft.com/office/drawing/2015/10/21/chartex" xmlns:cx3="http://schemas.microsoft.com/office/drawing/2016/5/9/chartex" xmlns:cx4="http://schemas.microsoft.com/office/drawing/2016/5/10/chartex" xmlns:cx5="http://schemas.microsoft.com/office/drawing/2016/5/11/chartex" xmlns:cx6="http://schemas.microsoft.com/office/drawing/2016/5/12/chartex" xmlns:cx7="http://schemas.microsoft.com/office/drawing/2016/5/13/chartex" xmlns:cx8="http://schemas.microsoft.com/office/drawing/2016/5/14/chartex" xmlns:mc="http://schemas.openxmlformats.org/markup-compatibility/2006" xmlns:aink="http://schemas.microsoft.com/office/drawing/2016/ink" xmlns:am3d="http://schemas.microsoft.com/office/drawing/2017/model3d" xmlns:o="urn:schemas-microsoft-com:office:office" xmlns:oel="http://schemas.microsoft.com/office/2019/extlst" xmlns:r="http://schemas.openxmlformats.org/officeDocument/2006/relationships" xmlns:m="http://schemas.openxmlformats.org/officeDocument/2006/math" xmlns:v="urn:schemas-microsoft-com:vml" xmlns:wp14="http://schemas.microsoft.com/office/word/2010/wordprocessingDrawing" xmlns:wp="http://schemas.openxmlformats.org/drawingml/2006/wordprocessingDrawing" xmlns:w10="urn:schemas-microsoft-com:office:word" xmlns:w="http://schemas.openxmlformats.org/wordprocessingml/2006/main" xmlns:w14="http://schemas.microsoft.com/office/word/2010/wordml" xmlns:w15="http://schemas.microsoft.com/office/word/2012/wordml" xmlns:w16cex="http://schemas.microsoft.com/office/word/2018/wordml/cex" xmlns:w16cid="http://schemas.microsoft.com/office/word/2016/wordml/cid" xmlns:w16="http://schemas.microsoft.com/office/word/2018/wordml" xmlns:w16sdtdh="http://schemas.microsoft.com/office/word/2020/wordml/sdtdatahash" xmlns:w16se="http://schemas.microsoft.com/office/word/2015/wordml/symex" xmlns:wpg="http://schemas.microsoft.com/office/word/2010/wordprocessingGroup" xmlns:wpi="http://schemas.microsoft.com/office/word/2010/wordprocessingInk" xmlns:wne="http://schemas.microsoft.com/office/word/2006/wordml" xmlns:wps="http://schemas.microsoft.com/office/word/2010/wordprocessingShape" mc:Ignorable="w14 w15 w16se w16cid w16 w16cex w16sdtdh wp14">
+<w:document xmlns:wpc="http://schemas.microsoft.com/office/word/2010/wordprocessingCanvas" xmlns:cx="http://schemas.microsoft.com/office/drawing/2014/chartex" xmlns:cx1="http://schemas.microsoft.com/office/drawing/2015/9/8/chartex" xmlns:cx2="http://schemas.microsoft.com/office/drawing/2015/10/21/chartex" xmlns:cx3="http://schemas.microsoft.com/office/drawing/2016/5/9/chartex" xmlns:cx4="http://schemas.microsoft.com/office/drawing/2016/5/10/chartex" xmlns:cx5="http://schemas.microsoft.com/office/drawing/2016/5/11/chartex" xmlns:cx6="http://schemas.microsoft.com/office/drawing/2016/5/12/chartex" xmlns:cx7="http://schemas.microsoft.com/office/drawing/2016/5/13/chartex" xmlns:cx8="http://schemas.microsoft.com/office/drawing/2016/5/14/chartex" xmlns:mc="http://schemas.openxmlformats.org/markup-compatibility/2006" xmlns:aink="http://schemas.microsoft.com/office/drawing/2016/ink" xmlns:am3d="http://schemas.microsoft.com/office/drawing/2017/model3d" xmlns:o="urn:schemas-microsoft-com:office:office" xmlns:r="http://schemas.openxmlformats.org/officeDocument/2006/relationships" xmlns:m="http://schemas.openxmlformats.org/officeDocument/2006/math" xmlns:v="urn:schemas-microsoft-com:vml" xmlns:wp14="http://schemas.microsoft.com/office/word/2010/wordprocessingDrawing" xmlns:wp="http://schemas.openxmlformats.org/drawingml/2006/wordprocessingDrawing" xmlns:w10="urn:schemas-microsoft-com:office:word" xmlns:w="http://schemas.openxmlformats.org/wordprocessingml/2006/main" xmlns:w14="http://schemas.microsoft.com/office/word/2010/wordml" xmlns:w15="http://schemas.microsoft.com/office/word/2012/wordml" xmlns:w16cid="http://schemas.microsoft.com/office/word/2016/wordml/cid" xmlns:w16se="http://schemas.microsoft.com/office/word/2015/wordml/symex" xmlns:wpg="http://schemas.microsoft.com/office/word/2010/wordprocessingGroup" xmlns:wpi="http://schemas.microsoft.com/office/word/2010/wordprocessingInk" xmlns:wne="http://schemas.microsoft.com/office/word/2006/wordml" xmlns:wps="http://schemas.microsoft.com/office/word/2010/wordprocessingShape" mc:Ignorable="w14 w15 w16se w16cid wp14">
   <w:body>
     <w:p>
       <w:pPr>
         <w:rPr>
-          <w:rFonts w:cs="Times New Roman"/>
+          <w:rFonts w:ascii="Times New Roman" w:hAnsi="Times New Roman" w:cs="Times New Roman"/>
         </w:rPr>
       </w:pPr>
     </w:p>
@@ -13,12 +13,12 @@
       <w:pPr>
         <w:jc w:val="center"/>
         <w:rPr>
-          <w:rFonts w:cs="Times New Roman"/>
-        </w:rPr>
-      </w:pPr>
-      <w:r>
-        <w:rPr>
-          <w:rFonts w:cs="Times New Roman"/>
+          <w:rFonts w:ascii="Times New Roman" w:hAnsi="Times New Roman" w:cs="Times New Roman"/>
+        </w:rPr>
+      </w:pPr>
+      <w:r>
+        <w:rPr>
+          <w:rFonts w:ascii="Times New Roman" w:hAnsi="Times New Roman" w:cs="Times New Roman"/>
         </w:rPr>
         <w:t>Nathan Gillispie</w:t>
       </w:r>
@@ -27,7 +27,7 @@
       <w:pPr>
         <w:jc w:val="center"/>
         <w:rPr>
-          <w:rFonts w:cs="Times New Roman"/>
+          <w:rFonts w:ascii="Times New Roman" w:hAnsi="Times New Roman" w:cs="Times New Roman"/>
         </w:rPr>
       </w:pPr>
     </w:p>
@@ -35,13 +35,13 @@
       <w:pPr>
         <w:jc w:val="center"/>
         <w:rPr>
-          <w:rFonts w:cs="Times New Roman"/>
+          <w:rFonts w:ascii="Times New Roman" w:hAnsi="Times New Roman" w:cs="Times New Roman"/>
           <w:sz w:val="40"/>
         </w:rPr>
       </w:pPr>
       <w:r>
         <w:rPr>
-          <w:rFonts w:cs="Times New Roman"/>
+          <w:rFonts w:ascii="Times New Roman" w:hAnsi="Times New Roman" w:cs="Times New Roman"/>
           <w:sz w:val="40"/>
         </w:rPr>
         <w:t>The Calculation of Heat Capacity Ratios of Nitrogen and Argon Using Adiabatic Expansion</w:t>
@@ -51,7 +51,7 @@
       <w:pPr>
         <w:jc w:val="center"/>
         <w:rPr>
-          <w:rFonts w:cs="Times New Roman"/>
+          <w:rFonts w:ascii="Times New Roman" w:hAnsi="Times New Roman" w:cs="Times New Roman"/>
         </w:rPr>
       </w:pPr>
     </w:p>
@@ -59,30 +59,30 @@
       <w:pPr>
         <w:jc w:val="center"/>
         <w:rPr>
-          <w:rFonts w:cs="Times New Roman"/>
+          <w:rFonts w:ascii="Times New Roman" w:hAnsi="Times New Roman" w:cs="Times New Roman"/>
           <w:lang w:val="de-DE"/>
         </w:rPr>
       </w:pPr>
       <w:r>
         <w:rPr>
-          <w:rFonts w:cs="Times New Roman"/>
+          <w:rFonts w:ascii="Times New Roman" w:hAnsi="Times New Roman" w:cs="Times New Roman"/>
           <w:lang w:val="de-DE"/>
         </w:rPr>
         <w:t>Lab Partners: Peyton Strickland, Kelsi Sogge</w:t>
       </w:r>
     </w:p>
-    <w:p/>
-    <w:p/>
-    <w:p>
-      <w:r>
-        <w:rPr>
-          <w:highlight w:val="yellow"/>
-        </w:rPr>
-        <w:t>Note: Highlighting needs revision</w:t>
-      </w:r>
+    <w:p>
+      <w:pPr>
+        <w:rPr>
+          <w:rFonts w:ascii="Times New Roman" w:hAnsi="Times New Roman" w:cs="Times New Roman"/>
+          <w:lang w:val="de-DE"/>
+        </w:rPr>
+      </w:pPr>
       <w:r>
         <w:br w:type="page"/>
       </w:r>
+      <w:bookmarkStart w:id="0" w:name="_GoBack"/>
+      <w:bookmarkEnd w:id="0"/>
     </w:p>
     <w:p>
       <w:pPr>
@@ -115,19 +115,14 @@
       <w:pPr>
         <w:spacing w:before="240" w:line="360" w:lineRule="auto"/>
         <w:rPr>
-          <w:rFonts w:eastAsiaTheme="minorEastAsia" w:cs="Times New Roman"/>
-        </w:rPr>
-      </w:pPr>
-      <w:r>
-        <w:rPr>
-          <w:rFonts w:eastAsiaTheme="minorEastAsia" w:cs="Times New Roman"/>
+          <w:rFonts w:ascii="Times New Roman" w:eastAsiaTheme="minorEastAsia" w:hAnsi="Times New Roman" w:cs="Times New Roman"/>
+        </w:rPr>
+      </w:pPr>
+      <w:r>
+        <w:rPr>
+          <w:rFonts w:ascii="Times New Roman" w:eastAsiaTheme="minorEastAsia" w:hAnsi="Times New Roman" w:cs="Times New Roman"/>
         </w:rPr>
         <w:tab/>
-      </w:r>
-      <w:r>
-        <w:rPr>
-          <w:rFonts w:eastAsiaTheme="minorEastAsia" w:cs="Times New Roman"/>
-        </w:rPr>
         <w:t>The heat capacity of a substance tells us how much energy must be put into a system to get a certain amount of change in the temperature.</w:t>
       </w:r>
     </w:p>
@@ -156,12 +151,10 @@
               <w:keepNext/>
               <w:jc w:val="center"/>
               <w:rPr>
-                <w:rFonts w:eastAsia="Calibri" w:cs="Times New Roman"/>
-                <w:b w:val="0"/>
-                <w:bCs w:val="0"/>
+                <w:rFonts w:ascii="Times New Roman" w:eastAsia="Calibri" w:hAnsi="Times New Roman" w:cs="Times New Roman"/>
               </w:rPr>
             </w:pPr>
-            <w:bookmarkStart w:id="0" w:name="_Hlk113612286"/>
+            <w:bookmarkStart w:id="1" w:name="_Hlk113612286"/>
           </w:p>
         </w:tc>
         <w:tc>
@@ -174,9 +167,7 @@
               <w:jc w:val="center"/>
               <w:cnfStyle w:val="100000000000" w:firstRow="1" w:lastRow="0" w:firstColumn="0" w:lastColumn="0" w:oddVBand="0" w:evenVBand="0" w:oddHBand="0" w:evenHBand="0" w:firstRowFirstColumn="0" w:firstRowLastColumn="0" w:lastRowFirstColumn="0" w:lastRowLastColumn="0"/>
               <w:rPr>
-                <w:rFonts w:cs="Times New Roman"/>
-                <w:b w:val="0"/>
-                <w:bCs w:val="0"/>
+                <w:rFonts w:ascii="Times New Roman" w:hAnsi="Times New Roman" w:cs="Times New Roman"/>
               </w:rPr>
             </w:pPr>
             <m:oMath>
@@ -201,9 +192,7 @@
             </m:oMath>
             <w:r>
               <w:rPr>
-                <w:rFonts w:cs="Times New Roman"/>
-                <w:b w:val="0"/>
-                <w:bCs w:val="0"/>
+                <w:rFonts w:ascii="Times New Roman" w:hAnsi="Times New Roman" w:cs="Times New Roman"/>
               </w:rPr>
               <w:t xml:space="preserve"> </w:t>
             </w:r>
@@ -215,49 +204,47 @@
               <w:jc w:val="center"/>
               <w:cnfStyle w:val="100000000000" w:firstRow="1" w:lastRow="0" w:firstColumn="0" w:lastColumn="0" w:oddVBand="0" w:evenVBand="0" w:oddHBand="0" w:evenHBand="0" w:firstRowFirstColumn="0" w:firstRowLastColumn="0" w:lastRowFirstColumn="0" w:lastRowLastColumn="0"/>
               <w:rPr>
-                <w:rFonts w:cs="Times New Roman"/>
+                <w:rFonts w:ascii="Times New Roman" w:hAnsi="Times New Roman" w:cs="Times New Roman"/>
                 <w:b w:val="0"/>
-                <w:bCs w:val="0"/>
                 <w:sz w:val="22"/>
               </w:rPr>
             </w:pPr>
             <w:r>
               <w:rPr>
-                <w:rFonts w:cs="Times New Roman"/>
+                <w:rFonts w:ascii="Times New Roman" w:hAnsi="Times New Roman" w:cs="Times New Roman"/>
                 <w:b w:val="0"/>
-                <w:bCs w:val="0"/>
                 <w:sz w:val="22"/>
               </w:rPr>
               <w:t xml:space="preserve">Equation </w:t>
             </w:r>
             <w:r>
               <w:rPr>
-                <w:rFonts w:cs="Times New Roman"/>
+                <w:rFonts w:ascii="Times New Roman" w:hAnsi="Times New Roman" w:cs="Times New Roman"/>
+                <w:b w:val="0"/>
                 <w:sz w:val="22"/>
               </w:rPr>
               <w:fldChar w:fldCharType="begin"/>
             </w:r>
             <w:r>
               <w:rPr>
-                <w:rFonts w:cs="Times New Roman"/>
+                <w:rFonts w:ascii="Times New Roman" w:hAnsi="Times New Roman" w:cs="Times New Roman"/>
                 <w:b w:val="0"/>
-                <w:bCs w:val="0"/>
                 <w:sz w:val="22"/>
               </w:rPr>
               <w:instrText xml:space="preserve"> SEQ Equation \* ARABIC </w:instrText>
             </w:r>
             <w:r>
               <w:rPr>
-                <w:rFonts w:cs="Times New Roman"/>
+                <w:rFonts w:ascii="Times New Roman" w:hAnsi="Times New Roman" w:cs="Times New Roman"/>
+                <w:b w:val="0"/>
                 <w:sz w:val="22"/>
               </w:rPr>
               <w:fldChar w:fldCharType="separate"/>
             </w:r>
             <w:r>
               <w:rPr>
-                <w:rFonts w:cs="Times New Roman"/>
+                <w:rFonts w:ascii="Times New Roman" w:hAnsi="Times New Roman" w:cs="Times New Roman"/>
                 <w:b w:val="0"/>
-                <w:bCs w:val="0"/>
                 <w:noProof/>
                 <w:sz w:val="22"/>
               </w:rPr>
@@ -265,16 +252,16 @@
             </w:r>
             <w:r>
               <w:rPr>
-                <w:rFonts w:cs="Times New Roman"/>
+                <w:rFonts w:ascii="Times New Roman" w:hAnsi="Times New Roman" w:cs="Times New Roman"/>
+                <w:b w:val="0"/>
                 <w:sz w:val="22"/>
               </w:rPr>
               <w:fldChar w:fldCharType="end"/>
             </w:r>
             <w:r>
               <w:rPr>
-                <w:rFonts w:cs="Times New Roman"/>
+                <w:rFonts w:ascii="Times New Roman" w:hAnsi="Times New Roman" w:cs="Times New Roman"/>
                 <w:b w:val="0"/>
-                <w:bCs w:val="0"/>
                 <w:sz w:val="22"/>
               </w:rPr>
               <w:t>: The first law</w:t>
@@ -291,24 +278,21 @@
               <w:jc w:val="right"/>
               <w:cnfStyle w:val="100000000000" w:firstRow="1" w:lastRow="0" w:firstColumn="0" w:lastColumn="0" w:oddVBand="0" w:evenVBand="0" w:oddHBand="0" w:evenHBand="0" w:firstRowFirstColumn="0" w:firstRowLastColumn="0" w:lastRowFirstColumn="0" w:lastRowLastColumn="0"/>
               <w:rPr>
-                <w:rFonts w:eastAsia="Calibri" w:cs="Times New Roman"/>
+                <w:rFonts w:ascii="Times New Roman" w:eastAsia="Calibri" w:hAnsi="Times New Roman" w:cs="Times New Roman"/>
                 <w:b w:val="0"/>
-                <w:bCs w:val="0"/>
               </w:rPr>
             </w:pPr>
             <w:r>
               <w:rPr>
-                <w:rFonts w:cs="Times New Roman"/>
+                <w:rFonts w:ascii="Times New Roman" w:hAnsi="Times New Roman" w:cs="Times New Roman"/>
                 <w:b w:val="0"/>
-                <w:bCs w:val="0"/>
               </w:rPr>
               <w:t>(</w:t>
             </w:r>
             <w:r>
               <w:rPr>
-                <w:rFonts w:cs="Times New Roman"/>
+                <w:rFonts w:ascii="Times New Roman" w:hAnsi="Times New Roman" w:cs="Times New Roman"/>
                 <w:b w:val="0"/>
-                <w:bCs w:val="0"/>
               </w:rPr>
               <w:t>1)</w:t>
             </w:r>
@@ -316,17 +300,17 @@
         </w:tc>
       </w:tr>
     </w:tbl>
-    <w:bookmarkEnd w:id="0"/>
+    <w:bookmarkEnd w:id="1"/>
     <w:p>
       <w:pPr>
         <w:spacing w:before="240" w:line="360" w:lineRule="auto"/>
         <w:rPr>
-          <w:rFonts w:eastAsia="Calibri" w:cs="Times New Roman"/>
-        </w:rPr>
-      </w:pPr>
-      <w:r>
-        <w:rPr>
-          <w:rFonts w:eastAsia="Calibri" w:cs="Times New Roman"/>
+          <w:rFonts w:ascii="Times New Roman" w:eastAsia="Calibri" w:hAnsi="Times New Roman" w:cs="Times New Roman"/>
+        </w:rPr>
+      </w:pPr>
+      <w:r>
+        <w:rPr>
+          <w:rFonts w:ascii="Times New Roman" w:eastAsia="Calibri" w:hAnsi="Times New Roman" w:cs="Times New Roman"/>
         </w:rPr>
         <w:t>There are different attributes a system may have which yield large simplifications. Adiabatic means no heat transfer between the system and the surroundings (</w:t>
       </w:r>
@@ -335,12 +319,18 @@
           <w:rPr>
             <w:rFonts w:ascii="Cambria Math" w:eastAsia="Calibri" w:hAnsi="Cambria Math" w:cs="Times New Roman"/>
           </w:rPr>
-          <m:t xml:space="preserve">q=0 </m:t>
+          <m:t>q=0</m:t>
+        </m:r>
+        <m:r>
+          <w:rPr>
+            <w:rFonts w:ascii="Cambria Math" w:eastAsia="Calibri" w:hAnsi="Cambria Math" w:cs="Times New Roman"/>
+          </w:rPr>
+          <m:t xml:space="preserve"> </m:t>
         </m:r>
       </m:oMath>
       <w:r>
         <w:rPr>
-          <w:rFonts w:eastAsia="Calibri" w:cs="Times New Roman"/>
+          <w:rFonts w:ascii="Times New Roman" w:eastAsia="Calibri" w:hAnsi="Times New Roman" w:cs="Times New Roman"/>
         </w:rPr>
         <w:t xml:space="preserve">and using equation 1: </w:t>
       </w:r>
@@ -363,39 +353,51 @@
       </m:oMath>
       <w:r>
         <w:rPr>
-          <w:rFonts w:eastAsia="Calibri" w:cs="Times New Roman"/>
+          <w:rFonts w:ascii="Times New Roman" w:eastAsia="Calibri" w:hAnsi="Times New Roman" w:cs="Times New Roman"/>
         </w:rPr>
         <w:t>).</w:t>
       </w:r>
       <w:r>
         <w:rPr>
-          <w:rFonts w:eastAsia="Calibri" w:cs="Times New Roman"/>
+          <w:rFonts w:ascii="Times New Roman" w:eastAsia="Calibri" w:hAnsi="Times New Roman" w:cs="Times New Roman"/>
         </w:rPr>
         <w:t xml:space="preserve"> </w:t>
       </w:r>
       <w:r>
         <w:rPr>
-          <w:rFonts w:eastAsia="Calibri" w:cs="Times New Roman"/>
+          <w:rFonts w:ascii="Times New Roman" w:eastAsia="Calibri" w:hAnsi="Times New Roman" w:cs="Times New Roman"/>
         </w:rPr>
         <w:t xml:space="preserve">Alternatively, a system may be </w:t>
       </w:r>
       <w:r>
         <w:rPr>
-          <w:rFonts w:eastAsia="Calibri" w:cs="Times New Roman"/>
-        </w:rPr>
-        <w:t>isochoric, where the volume is held constant (</w:t>
+          <w:rFonts w:ascii="Times New Roman" w:eastAsia="Calibri" w:hAnsi="Times New Roman" w:cs="Times New Roman"/>
+        </w:rPr>
+        <w:t xml:space="preserve">isochoric, where the volume is held constant </w:t>
+      </w:r>
+      <w:r>
+        <w:rPr>
+          <w:rFonts w:ascii="Times New Roman" w:eastAsia="Calibri" w:hAnsi="Times New Roman" w:cs="Times New Roman"/>
+        </w:rPr>
+        <w:t>(</w:t>
       </w:r>
       <m:oMath>
         <m:r>
           <w:rPr>
             <w:rFonts w:ascii="Cambria Math" w:eastAsia="Calibri" w:hAnsi="Cambria Math" w:cs="Times New Roman"/>
           </w:rPr>
-          <m:t xml:space="preserve">w=0 </m:t>
+          <m:t>w</m:t>
+        </m:r>
+        <m:r>
+          <w:rPr>
+            <w:rFonts w:ascii="Cambria Math" w:eastAsia="Calibri" w:hAnsi="Cambria Math" w:cs="Times New Roman"/>
+          </w:rPr>
+          <m:t xml:space="preserve">=0 </m:t>
         </m:r>
       </m:oMath>
       <w:r>
         <w:rPr>
-          <w:rFonts w:eastAsia="Calibri" w:cs="Times New Roman"/>
+          <w:rFonts w:ascii="Times New Roman" w:eastAsia="Calibri" w:hAnsi="Times New Roman" w:cs="Times New Roman"/>
         </w:rPr>
         <w:t xml:space="preserve">and </w:t>
       </w:r>
@@ -491,7 +493,7 @@
       </m:oMath>
       <w:r>
         <w:rPr>
-          <w:rFonts w:eastAsia="Calibri" w:cs="Times New Roman"/>
+          <w:rFonts w:ascii="Times New Roman" w:eastAsia="Calibri" w:hAnsi="Times New Roman" w:cs="Times New Roman"/>
         </w:rPr>
         <w:t>).</w:t>
       </w:r>
@@ -501,7 +503,7 @@
         <w:spacing w:before="240"/>
         <w:jc w:val="center"/>
         <w:rPr>
-          <w:rFonts w:eastAsia="Calibri" w:cs="Times New Roman"/>
+          <w:rFonts w:ascii="Times New Roman" w:eastAsia="Calibri" w:hAnsi="Times New Roman" w:cs="Times New Roman"/>
         </w:rPr>
       </w:pPr>
     </w:p>
@@ -510,7 +512,7 @@
         <w:spacing w:before="240"/>
         <w:jc w:val="center"/>
         <w:rPr>
-          <w:rFonts w:eastAsia="Calibri" w:cs="Times New Roman"/>
+          <w:rFonts w:ascii="Times New Roman" w:eastAsia="Calibri" w:hAnsi="Times New Roman" w:cs="Times New Roman"/>
         </w:rPr>
       </w:pPr>
     </w:p>
@@ -540,9 +542,7 @@
               <w:keepNext/>
               <w:jc w:val="center"/>
               <w:rPr>
-                <w:rFonts w:eastAsia="Calibri" w:cs="Times New Roman"/>
-                <w:b w:val="0"/>
-                <w:bCs w:val="0"/>
+                <w:rFonts w:ascii="Times New Roman" w:eastAsia="Calibri" w:hAnsi="Times New Roman" w:cs="Times New Roman"/>
               </w:rPr>
             </w:pPr>
           </w:p>
@@ -557,9 +557,7 @@
               <w:jc w:val="center"/>
               <w:cnfStyle w:val="100000000000" w:firstRow="1" w:lastRow="0" w:firstColumn="0" w:lastColumn="0" w:oddVBand="0" w:evenVBand="0" w:oddHBand="0" w:evenHBand="0" w:firstRowFirstColumn="0" w:firstRowLastColumn="0" w:lastRowFirstColumn="0" w:lastRowLastColumn="0"/>
               <w:rPr>
-                <w:rFonts w:cs="Times New Roman"/>
-                <w:b w:val="0"/>
-                <w:bCs w:val="0"/>
+                <w:rFonts w:ascii="Times New Roman" w:hAnsi="Times New Roman" w:cs="Times New Roman"/>
               </w:rPr>
             </w:pPr>
             <m:oMathPara>
@@ -839,18 +837,16 @@
               <w:jc w:val="center"/>
               <w:cnfStyle w:val="100000000000" w:firstRow="1" w:lastRow="0" w:firstColumn="0" w:lastColumn="0" w:oddVBand="0" w:evenVBand="0" w:oddHBand="0" w:evenHBand="0" w:firstRowFirstColumn="0" w:firstRowLastColumn="0" w:lastRowFirstColumn="0" w:lastRowLastColumn="0"/>
               <w:rPr>
-                <w:rFonts w:cs="Times New Roman"/>
+                <w:rFonts w:ascii="Times New Roman" w:hAnsi="Times New Roman" w:cs="Times New Roman"/>
                 <w:b w:val="0"/>
-                <w:bCs w:val="0"/>
                 <w:sz w:val="22"/>
                 <w:szCs w:val="22"/>
               </w:rPr>
             </w:pPr>
             <w:r>
               <w:rPr>
-                <w:rFonts w:cs="Times New Roman"/>
+                <w:rFonts w:ascii="Times New Roman" w:hAnsi="Times New Roman" w:cs="Times New Roman"/>
                 <w:b w:val="0"/>
-                <w:bCs w:val="0"/>
                 <w:sz w:val="22"/>
                 <w:szCs w:val="22"/>
               </w:rPr>
@@ -858,7 +854,8 @@
             </w:r>
             <w:r>
               <w:rPr>
-                <w:rFonts w:cs="Times New Roman"/>
+                <w:rFonts w:ascii="Times New Roman" w:hAnsi="Times New Roman" w:cs="Times New Roman"/>
+                <w:b w:val="0"/>
                 <w:sz w:val="22"/>
                 <w:szCs w:val="22"/>
               </w:rPr>
@@ -866,9 +863,8 @@
             </w:r>
             <w:r>
               <w:rPr>
-                <w:rFonts w:cs="Times New Roman"/>
+                <w:rFonts w:ascii="Times New Roman" w:hAnsi="Times New Roman" w:cs="Times New Roman"/>
                 <w:b w:val="0"/>
-                <w:bCs w:val="0"/>
                 <w:sz w:val="22"/>
                 <w:szCs w:val="22"/>
               </w:rPr>
@@ -876,7 +872,8 @@
             </w:r>
             <w:r>
               <w:rPr>
-                <w:rFonts w:cs="Times New Roman"/>
+                <w:rFonts w:ascii="Times New Roman" w:hAnsi="Times New Roman" w:cs="Times New Roman"/>
+                <w:b w:val="0"/>
                 <w:sz w:val="22"/>
                 <w:szCs w:val="22"/>
               </w:rPr>
@@ -884,9 +881,8 @@
             </w:r>
             <w:r>
               <w:rPr>
-                <w:rFonts w:cs="Times New Roman"/>
+                <w:rFonts w:ascii="Times New Roman" w:hAnsi="Times New Roman" w:cs="Times New Roman"/>
                 <w:b w:val="0"/>
-                <w:bCs w:val="0"/>
                 <w:noProof/>
                 <w:sz w:val="22"/>
                 <w:szCs w:val="22"/>
@@ -895,7 +891,8 @@
             </w:r>
             <w:r>
               <w:rPr>
-                <w:rFonts w:cs="Times New Roman"/>
+                <w:rFonts w:ascii="Times New Roman" w:hAnsi="Times New Roman" w:cs="Times New Roman"/>
+                <w:b w:val="0"/>
                 <w:sz w:val="22"/>
                 <w:szCs w:val="22"/>
               </w:rPr>
@@ -903,9 +900,8 @@
             </w:r>
             <w:r>
               <w:rPr>
-                <w:rFonts w:cs="Times New Roman"/>
+                <w:rFonts w:ascii="Times New Roman" w:hAnsi="Times New Roman" w:cs="Times New Roman"/>
                 <w:b w:val="0"/>
-                <w:bCs w:val="0"/>
                 <w:sz w:val="22"/>
                 <w:szCs w:val="22"/>
               </w:rPr>
@@ -924,18 +920,16 @@
               <w:jc w:val="right"/>
               <w:cnfStyle w:val="100000000000" w:firstRow="1" w:lastRow="0" w:firstColumn="0" w:lastColumn="0" w:oddVBand="0" w:evenVBand="0" w:oddHBand="0" w:evenHBand="0" w:firstRowFirstColumn="0" w:firstRowLastColumn="0" w:lastRowFirstColumn="0" w:lastRowLastColumn="0"/>
               <w:rPr>
-                <w:rFonts w:cs="Times New Roman"/>
+                <w:rFonts w:ascii="Times New Roman" w:hAnsi="Times New Roman" w:cs="Times New Roman"/>
                 <w:b w:val="0"/>
-                <w:bCs w:val="0"/>
                 <w:i w:val="0"/>
                 <w:sz w:val="22"/>
               </w:rPr>
             </w:pPr>
             <w:r>
               <w:rPr>
-                <w:rFonts w:cs="Times New Roman"/>
+                <w:rFonts w:ascii="Times New Roman" w:hAnsi="Times New Roman" w:cs="Times New Roman"/>
                 <w:b w:val="0"/>
-                <w:bCs w:val="0"/>
                 <w:i w:val="0"/>
                 <w:sz w:val="22"/>
               </w:rPr>
@@ -950,7 +944,7 @@
         <w:spacing w:before="240"/>
         <w:jc w:val="center"/>
         <w:rPr>
-          <w:rFonts w:eastAsia="Calibri" w:cs="Times New Roman"/>
+          <w:rFonts w:ascii="Times New Roman" w:eastAsia="Calibri" w:hAnsi="Times New Roman" w:cs="Times New Roman"/>
         </w:rPr>
       </w:pPr>
     </w:p>
@@ -959,7 +953,7 @@
         <w:spacing w:before="240" w:line="360" w:lineRule="auto"/>
         <w:jc w:val="center"/>
         <w:rPr>
-          <w:rFonts w:eastAsiaTheme="minorEastAsia" w:cs="Times New Roman"/>
+          <w:rFonts w:ascii="Times New Roman" w:eastAsiaTheme="minorEastAsia" w:hAnsi="Times New Roman" w:cs="Times New Roman"/>
         </w:rPr>
       </w:pPr>
     </w:p>
@@ -988,9 +982,7 @@
               <w:keepNext/>
               <w:jc w:val="center"/>
               <w:rPr>
-                <w:rFonts w:eastAsia="Calibri" w:cs="Times New Roman"/>
-                <w:b w:val="0"/>
-                <w:bCs w:val="0"/>
+                <w:rFonts w:ascii="Times New Roman" w:eastAsia="Calibri" w:hAnsi="Times New Roman" w:cs="Times New Roman"/>
               </w:rPr>
             </w:pPr>
           </w:p>
@@ -1005,9 +997,7 @@
               <w:jc w:val="center"/>
               <w:cnfStyle w:val="100000000000" w:firstRow="1" w:lastRow="0" w:firstColumn="0" w:lastColumn="0" w:oddVBand="0" w:evenVBand="0" w:oddHBand="0" w:evenHBand="0" w:firstRowFirstColumn="0" w:firstRowLastColumn="0" w:lastRowFirstColumn="0" w:lastRowLastColumn="0"/>
               <w:rPr>
-                <w:rFonts w:cs="Times New Roman"/>
-                <w:b w:val="0"/>
-                <w:bCs w:val="0"/>
+                <w:rFonts w:ascii="Times New Roman" w:hAnsi="Times New Roman" w:cs="Times New Roman"/>
               </w:rPr>
             </w:pPr>
             <m:oMathPara>
@@ -1233,18 +1223,16 @@
               <w:jc w:val="center"/>
               <w:cnfStyle w:val="100000000000" w:firstRow="1" w:lastRow="0" w:firstColumn="0" w:lastColumn="0" w:oddVBand="0" w:evenVBand="0" w:oddHBand="0" w:evenHBand="0" w:firstRowFirstColumn="0" w:firstRowLastColumn="0" w:lastRowFirstColumn="0" w:lastRowLastColumn="0"/>
               <w:rPr>
-                <w:rFonts w:cs="Times New Roman"/>
+                <w:rFonts w:ascii="Times New Roman" w:hAnsi="Times New Roman" w:cs="Times New Roman"/>
                 <w:b w:val="0"/>
-                <w:bCs w:val="0"/>
                 <w:sz w:val="22"/>
                 <w:szCs w:val="22"/>
               </w:rPr>
             </w:pPr>
             <w:r>
               <w:rPr>
-                <w:rFonts w:cs="Times New Roman"/>
+                <w:rFonts w:ascii="Times New Roman" w:hAnsi="Times New Roman" w:cs="Times New Roman"/>
                 <w:b w:val="0"/>
-                <w:bCs w:val="0"/>
                 <w:sz w:val="22"/>
                 <w:szCs w:val="22"/>
               </w:rPr>
@@ -1252,7 +1240,8 @@
             </w:r>
             <w:r>
               <w:rPr>
-                <w:rFonts w:cs="Times New Roman"/>
+                <w:rFonts w:ascii="Times New Roman" w:hAnsi="Times New Roman" w:cs="Times New Roman"/>
+                <w:b w:val="0"/>
                 <w:sz w:val="22"/>
                 <w:szCs w:val="22"/>
               </w:rPr>
@@ -1260,9 +1249,8 @@
             </w:r>
             <w:r>
               <w:rPr>
-                <w:rFonts w:cs="Times New Roman"/>
+                <w:rFonts w:ascii="Times New Roman" w:hAnsi="Times New Roman" w:cs="Times New Roman"/>
                 <w:b w:val="0"/>
-                <w:bCs w:val="0"/>
                 <w:sz w:val="22"/>
                 <w:szCs w:val="22"/>
               </w:rPr>
@@ -1270,7 +1258,8 @@
             </w:r>
             <w:r>
               <w:rPr>
-                <w:rFonts w:cs="Times New Roman"/>
+                <w:rFonts w:ascii="Times New Roman" w:hAnsi="Times New Roman" w:cs="Times New Roman"/>
+                <w:b w:val="0"/>
                 <w:sz w:val="22"/>
                 <w:szCs w:val="22"/>
               </w:rPr>
@@ -1278,9 +1267,8 @@
             </w:r>
             <w:r>
               <w:rPr>
-                <w:rFonts w:cs="Times New Roman"/>
+                <w:rFonts w:ascii="Times New Roman" w:hAnsi="Times New Roman" w:cs="Times New Roman"/>
                 <w:b w:val="0"/>
-                <w:bCs w:val="0"/>
                 <w:noProof/>
                 <w:sz w:val="22"/>
                 <w:szCs w:val="22"/>
@@ -1289,7 +1277,8 @@
             </w:r>
             <w:r>
               <w:rPr>
-                <w:rFonts w:cs="Times New Roman"/>
+                <w:rFonts w:ascii="Times New Roman" w:hAnsi="Times New Roman" w:cs="Times New Roman"/>
+                <w:b w:val="0"/>
                 <w:sz w:val="22"/>
                 <w:szCs w:val="22"/>
               </w:rPr>
@@ -1297,9 +1286,8 @@
             </w:r>
             <w:r>
               <w:rPr>
-                <w:rFonts w:cs="Times New Roman"/>
+                <w:rFonts w:ascii="Times New Roman" w:hAnsi="Times New Roman" w:cs="Times New Roman"/>
                 <w:b w:val="0"/>
-                <w:bCs w:val="0"/>
                 <w:sz w:val="22"/>
                 <w:szCs w:val="22"/>
               </w:rPr>
@@ -1317,18 +1305,30 @@
               <w:jc w:val="right"/>
               <w:cnfStyle w:val="100000000000" w:firstRow="1" w:lastRow="0" w:firstColumn="0" w:lastColumn="0" w:oddVBand="0" w:evenVBand="0" w:oddHBand="0" w:evenHBand="0" w:firstRowFirstColumn="0" w:firstRowLastColumn="0" w:lastRowFirstColumn="0" w:lastRowLastColumn="0"/>
               <w:rPr>
-                <w:rFonts w:eastAsia="Calibri" w:cs="Times New Roman"/>
+                <w:rFonts w:ascii="Times New Roman" w:eastAsia="Calibri" w:hAnsi="Times New Roman" w:cs="Times New Roman"/>
                 <w:b w:val="0"/>
-                <w:bCs w:val="0"/>
               </w:rPr>
             </w:pPr>
             <w:r>
               <w:rPr>
-                <w:rFonts w:cs="Times New Roman"/>
+                <w:rFonts w:ascii="Times New Roman" w:hAnsi="Times New Roman" w:cs="Times New Roman"/>
                 <w:b w:val="0"/>
-                <w:bCs w:val="0"/>
-              </w:rPr>
-              <w:t>(3)</w:t>
+              </w:rPr>
+              <w:t>(</w:t>
+            </w:r>
+            <w:r>
+              <w:rPr>
+                <w:rFonts w:ascii="Times New Roman" w:hAnsi="Times New Roman" w:cs="Times New Roman"/>
+                <w:b w:val="0"/>
+              </w:rPr>
+              <w:t>3</w:t>
+            </w:r>
+            <w:r>
+              <w:rPr>
+                <w:rFonts w:ascii="Times New Roman" w:hAnsi="Times New Roman" w:cs="Times New Roman"/>
+                <w:b w:val="0"/>
+              </w:rPr>
+              <w:t>)</w:t>
             </w:r>
           </w:p>
         </w:tc>
@@ -1339,7 +1339,7 @@
         <w:spacing w:before="240" w:line="360" w:lineRule="auto"/>
         <w:jc w:val="center"/>
         <w:rPr>
-          <w:rFonts w:eastAsiaTheme="minorEastAsia" w:cs="Times New Roman"/>
+          <w:rFonts w:ascii="Times New Roman" w:eastAsiaTheme="minorEastAsia" w:hAnsi="Times New Roman" w:cs="Times New Roman"/>
         </w:rPr>
       </w:pPr>
     </w:p>
@@ -1348,7 +1348,7 @@
         <w:spacing w:before="240" w:line="360" w:lineRule="auto"/>
         <w:jc w:val="center"/>
         <w:rPr>
-          <w:rFonts w:eastAsiaTheme="minorEastAsia" w:cs="Times New Roman"/>
+          <w:rFonts w:ascii="Times New Roman" w:eastAsiaTheme="minorEastAsia" w:hAnsi="Times New Roman" w:cs="Times New Roman"/>
         </w:rPr>
       </w:pPr>
     </w:p>
@@ -1377,9 +1377,7 @@
               <w:keepNext/>
               <w:jc w:val="center"/>
               <w:rPr>
-                <w:rFonts w:eastAsia="Calibri" w:cs="Times New Roman"/>
-                <w:b w:val="0"/>
-                <w:bCs w:val="0"/>
+                <w:rFonts w:ascii="Times New Roman" w:eastAsia="Calibri" w:hAnsi="Times New Roman" w:cs="Times New Roman"/>
               </w:rPr>
             </w:pPr>
           </w:p>
@@ -1394,13 +1392,18 @@
               <w:jc w:val="center"/>
               <w:cnfStyle w:val="100000000000" w:firstRow="1" w:lastRow="0" w:firstColumn="0" w:lastColumn="0" w:oddVBand="0" w:evenVBand="0" w:oddHBand="0" w:evenHBand="0" w:firstRowFirstColumn="0" w:firstRowLastColumn="0" w:lastRowFirstColumn="0" w:lastRowLastColumn="0"/>
               <w:rPr>
-                <w:rFonts w:cs="Times New Roman"/>
-                <w:b w:val="0"/>
-                <w:bCs w:val="0"/>
+                <w:rFonts w:ascii="Times New Roman" w:hAnsi="Times New Roman" w:cs="Times New Roman"/>
               </w:rPr>
             </w:pPr>
             <m:oMathPara>
               <m:oMath>
+                <m:r>
+                  <w:rPr>
+                    <w:rFonts w:ascii="Cambria Math" w:hAnsi="Cambria Math" w:cs="Times New Roman"/>
+                    <w:sz w:val="24"/>
+                  </w:rPr>
+                  <m:t>γ</m:t>
+                </m:r>
                 <m:r>
                   <m:rPr>
                     <m:sty m:val="bi"/>
@@ -1409,15 +1412,13 @@
                     <w:rFonts w:ascii="Cambria Math" w:hAnsi="Cambria Math" w:cs="Times New Roman"/>
                     <w:sz w:val="24"/>
                   </w:rPr>
-                  <m:t>γ≝</m:t>
+                  <m:t>≝</m:t>
                 </m:r>
                 <m:f>
                   <m:fPr>
                     <m:ctrlPr>
                       <w:rPr>
                         <w:rFonts w:ascii="Cambria Math" w:hAnsi="Cambria Math" w:cs="Times New Roman"/>
-                        <w:b w:val="0"/>
-                        <w:bCs w:val="0"/>
                         <w:i/>
                         <w:sz w:val="24"/>
                       </w:rPr>
@@ -1430,7 +1431,6 @@
                           <w:rPr>
                             <w:rFonts w:ascii="Cambria Math" w:hAnsi="Cambria Math" w:cs="Times New Roman"/>
                             <w:b w:val="0"/>
-                            <w:bCs w:val="0"/>
                             <w:i/>
                             <w:sz w:val="24"/>
                           </w:rPr>
@@ -1438,9 +1438,6 @@
                       </m:sSubPr>
                       <m:e>
                         <m:r>
-                          <m:rPr>
-                            <m:sty m:val="bi"/>
-                          </m:rPr>
                           <w:rPr>
                             <w:rFonts w:ascii="Cambria Math" w:hAnsi="Cambria Math" w:cs="Times New Roman"/>
                             <w:sz w:val="24"/>
@@ -1450,9 +1447,6 @@
                       </m:e>
                       <m:sub>
                         <m:r>
-                          <m:rPr>
-                            <m:sty m:val="bi"/>
-                          </m:rPr>
                           <w:rPr>
                             <w:rFonts w:ascii="Cambria Math" w:hAnsi="Cambria Math" w:cs="Times New Roman"/>
                             <w:sz w:val="24"/>
@@ -1469,7 +1463,6 @@
                           <w:rPr>
                             <w:rFonts w:ascii="Cambria Math" w:hAnsi="Cambria Math" w:cs="Times New Roman"/>
                             <w:b w:val="0"/>
-                            <w:bCs w:val="0"/>
                             <w:i/>
                             <w:sz w:val="24"/>
                           </w:rPr>
@@ -1477,9 +1470,6 @@
                       </m:sSubPr>
                       <m:e>
                         <m:r>
-                          <m:rPr>
-                            <m:sty m:val="bi"/>
-                          </m:rPr>
                           <w:rPr>
                             <w:rFonts w:ascii="Cambria Math" w:hAnsi="Cambria Math" w:cs="Times New Roman"/>
                             <w:sz w:val="24"/>
@@ -1489,14 +1479,18 @@
                       </m:e>
                       <m:sub>
                         <m:r>
-                          <m:rPr>
-                            <m:sty m:val="bi"/>
-                          </m:rPr>
                           <w:rPr>
                             <w:rFonts w:ascii="Cambria Math" w:hAnsi="Cambria Math" w:cs="Times New Roman"/>
                             <w:sz w:val="24"/>
                           </w:rPr>
-                          <m:t>V,m</m:t>
+                          <m:t>V</m:t>
+                        </m:r>
+                        <m:r>
+                          <w:rPr>
+                            <w:rFonts w:ascii="Cambria Math" w:hAnsi="Cambria Math" w:cs="Times New Roman"/>
+                            <w:sz w:val="24"/>
+                          </w:rPr>
+                          <m:t>,m</m:t>
                         </m:r>
                       </m:sub>
                     </m:sSub>
@@ -1518,7 +1512,6 @@
                       <w:rPr>
                         <w:rFonts w:ascii="Cambria Math" w:hAnsi="Cambria Math" w:cs="Times New Roman"/>
                         <w:b w:val="0"/>
-                        <w:bCs w:val="0"/>
                         <w:i/>
                         <w:sz w:val="24"/>
                       </w:rPr>
@@ -1531,7 +1524,6 @@
                           <w:rPr>
                             <w:rFonts w:ascii="Cambria Math" w:hAnsi="Cambria Math" w:cs="Times New Roman"/>
                             <w:b w:val="0"/>
-                            <w:bCs w:val="0"/>
                             <w:i/>
                             <w:sz w:val="24"/>
                           </w:rPr>
@@ -1540,7 +1532,7 @@
                       <m:fName>
                         <m:r>
                           <m:rPr>
-                            <m:sty m:val="b"/>
+                            <m:sty m:val="p"/>
                           </m:rPr>
                           <w:rPr>
                             <w:rFonts w:ascii="Cambria Math" w:hAnsi="Cambria Math" w:cs="Times New Roman"/>
@@ -1556,7 +1548,6 @@
                               <w:rPr>
                                 <w:rFonts w:ascii="Cambria Math" w:hAnsi="Cambria Math" w:cs="Times New Roman"/>
                                 <w:b w:val="0"/>
-                                <w:bCs w:val="0"/>
                                 <w:i/>
                                 <w:sz w:val="24"/>
                               </w:rPr>
@@ -1569,7 +1560,6 @@
                                   <w:rPr>
                                     <w:rFonts w:ascii="Cambria Math" w:hAnsi="Cambria Math" w:cs="Times New Roman"/>
                                     <w:b w:val="0"/>
-                                    <w:bCs w:val="0"/>
                                     <w:i/>
                                     <w:sz w:val="24"/>
                                   </w:rPr>
@@ -1582,7 +1572,6 @@
                                       <w:rPr>
                                         <w:rFonts w:ascii="Cambria Math" w:hAnsi="Cambria Math" w:cs="Times New Roman"/>
                                         <w:b w:val="0"/>
-                                        <w:bCs w:val="0"/>
                                         <w:i/>
                                         <w:sz w:val="24"/>
                                       </w:rPr>
@@ -1590,9 +1579,6 @@
                                   </m:sSubPr>
                                   <m:e>
                                     <m:r>
-                                      <m:rPr>
-                                        <m:sty m:val="bi"/>
-                                      </m:rPr>
                                       <w:rPr>
                                         <w:rFonts w:ascii="Cambria Math" w:hAnsi="Cambria Math" w:cs="Times New Roman"/>
                                         <w:sz w:val="24"/>
@@ -1602,9 +1588,6 @@
                                   </m:e>
                                   <m:sub>
                                     <m:r>
-                                      <m:rPr>
-                                        <m:sty m:val="bi"/>
-                                      </m:rPr>
                                       <w:rPr>
                                         <w:rFonts w:ascii="Cambria Math" w:hAnsi="Cambria Math" w:cs="Times New Roman"/>
                                         <w:sz w:val="24"/>
@@ -1621,7 +1604,6 @@
                                       <w:rPr>
                                         <w:rFonts w:ascii="Cambria Math" w:hAnsi="Cambria Math" w:cs="Times New Roman"/>
                                         <w:b w:val="0"/>
-                                        <w:bCs w:val="0"/>
                                         <w:i/>
                                         <w:sz w:val="24"/>
                                       </w:rPr>
@@ -1629,9 +1611,6 @@
                                   </m:sSubPr>
                                   <m:e>
                                     <m:r>
-                                      <m:rPr>
-                                        <m:sty m:val="bi"/>
-                                      </m:rPr>
                                       <w:rPr>
                                         <w:rFonts w:ascii="Cambria Math" w:hAnsi="Cambria Math" w:cs="Times New Roman"/>
                                         <w:sz w:val="24"/>
@@ -1641,9 +1620,6 @@
                                   </m:e>
                                   <m:sub>
                                     <m:r>
-                                      <m:rPr>
-                                        <m:sty m:val="bi"/>
-                                      </m:rPr>
                                       <w:rPr>
                                         <w:rFonts w:ascii="Cambria Math" w:hAnsi="Cambria Math" w:cs="Times New Roman"/>
                                         <w:sz w:val="24"/>
@@ -1666,7 +1642,6 @@
                           <w:rPr>
                             <w:rFonts w:ascii="Cambria Math" w:hAnsi="Cambria Math" w:cs="Times New Roman"/>
                             <w:b w:val="0"/>
-                            <w:bCs w:val="0"/>
                             <w:i/>
                             <w:sz w:val="24"/>
                           </w:rPr>
@@ -1675,7 +1650,7 @@
                       <m:fName>
                         <m:r>
                           <m:rPr>
-                            <m:sty m:val="b"/>
+                            <m:sty m:val="p"/>
                           </m:rPr>
                           <w:rPr>
                             <w:rFonts w:ascii="Cambria Math" w:hAnsi="Cambria Math" w:cs="Times New Roman"/>
@@ -1691,7 +1666,6 @@
                               <w:rPr>
                                 <w:rFonts w:ascii="Cambria Math" w:hAnsi="Cambria Math" w:cs="Times New Roman"/>
                                 <w:b w:val="0"/>
-                                <w:bCs w:val="0"/>
                                 <w:i/>
                                 <w:sz w:val="24"/>
                               </w:rPr>
@@ -1704,7 +1678,6 @@
                                   <w:rPr>
                                     <w:rFonts w:ascii="Cambria Math" w:hAnsi="Cambria Math" w:cs="Times New Roman"/>
                                     <w:b w:val="0"/>
-                                    <w:bCs w:val="0"/>
                                     <w:i/>
                                     <w:sz w:val="24"/>
                                   </w:rPr>
@@ -1717,7 +1690,6 @@
                                       <w:rPr>
                                         <w:rFonts w:ascii="Cambria Math" w:hAnsi="Cambria Math" w:cs="Times New Roman"/>
                                         <w:b w:val="0"/>
-                                        <w:bCs w:val="0"/>
                                         <w:i/>
                                         <w:sz w:val="24"/>
                                       </w:rPr>
@@ -1725,9 +1697,6 @@
                                   </m:sSubPr>
                                   <m:e>
                                     <m:r>
-                                      <m:rPr>
-                                        <m:sty m:val="bi"/>
-                                      </m:rPr>
                                       <w:rPr>
                                         <w:rFonts w:ascii="Cambria Math" w:hAnsi="Cambria Math" w:cs="Times New Roman"/>
                                         <w:sz w:val="24"/>
@@ -1737,9 +1706,6 @@
                                   </m:e>
                                   <m:sub>
                                     <m:r>
-                                      <m:rPr>
-                                        <m:sty m:val="bi"/>
-                                      </m:rPr>
                                       <w:rPr>
                                         <w:rFonts w:ascii="Cambria Math" w:hAnsi="Cambria Math" w:cs="Times New Roman"/>
                                         <w:sz w:val="24"/>
@@ -1756,7 +1722,6 @@
                                       <w:rPr>
                                         <w:rFonts w:ascii="Cambria Math" w:hAnsi="Cambria Math" w:cs="Times New Roman"/>
                                         <w:b w:val="0"/>
-                                        <w:bCs w:val="0"/>
                                         <w:i/>
                                         <w:sz w:val="24"/>
                                       </w:rPr>
@@ -1764,9 +1729,6 @@
                                   </m:sSubPr>
                                   <m:e>
                                     <m:r>
-                                      <m:rPr>
-                                        <m:sty m:val="bi"/>
-                                      </m:rPr>
                                       <w:rPr>
                                         <w:rFonts w:ascii="Cambria Math" w:hAnsi="Cambria Math" w:cs="Times New Roman"/>
                                         <w:sz w:val="24"/>
@@ -1776,9 +1738,6 @@
                                   </m:e>
                                   <m:sub>
                                     <m:r>
-                                      <m:rPr>
-                                        <m:sty m:val="bi"/>
-                                      </m:rPr>
                                       <w:rPr>
                                         <w:rFonts w:ascii="Cambria Math" w:hAnsi="Cambria Math" w:cs="Times New Roman"/>
                                         <w:sz w:val="24"/>
@@ -1804,18 +1763,16 @@
               <w:jc w:val="center"/>
               <w:cnfStyle w:val="100000000000" w:firstRow="1" w:lastRow="0" w:firstColumn="0" w:lastColumn="0" w:oddVBand="0" w:evenVBand="0" w:oddHBand="0" w:evenHBand="0" w:firstRowFirstColumn="0" w:firstRowLastColumn="0" w:lastRowFirstColumn="0" w:lastRowLastColumn="0"/>
               <w:rPr>
-                <w:rFonts w:cs="Times New Roman"/>
+                <w:rFonts w:ascii="Times New Roman" w:hAnsi="Times New Roman" w:cs="Times New Roman"/>
                 <w:b w:val="0"/>
-                <w:bCs w:val="0"/>
                 <w:sz w:val="22"/>
                 <w:szCs w:val="22"/>
               </w:rPr>
             </w:pPr>
             <w:r>
               <w:rPr>
-                <w:rFonts w:cs="Times New Roman"/>
+                <w:rFonts w:ascii="Times New Roman" w:hAnsi="Times New Roman" w:cs="Times New Roman"/>
                 <w:b w:val="0"/>
-                <w:bCs w:val="0"/>
                 <w:sz w:val="22"/>
                 <w:szCs w:val="22"/>
               </w:rPr>
@@ -1823,7 +1780,8 @@
             </w:r>
             <w:r>
               <w:rPr>
-                <w:rFonts w:cs="Times New Roman"/>
+                <w:rFonts w:ascii="Times New Roman" w:hAnsi="Times New Roman" w:cs="Times New Roman"/>
+                <w:b w:val="0"/>
                 <w:sz w:val="22"/>
                 <w:szCs w:val="22"/>
               </w:rPr>
@@ -1831,9 +1789,8 @@
             </w:r>
             <w:r>
               <w:rPr>
-                <w:rFonts w:cs="Times New Roman"/>
+                <w:rFonts w:ascii="Times New Roman" w:hAnsi="Times New Roman" w:cs="Times New Roman"/>
                 <w:b w:val="0"/>
-                <w:bCs w:val="0"/>
                 <w:sz w:val="22"/>
                 <w:szCs w:val="22"/>
               </w:rPr>
@@ -1841,7 +1798,8 @@
             </w:r>
             <w:r>
               <w:rPr>
-                <w:rFonts w:cs="Times New Roman"/>
+                <w:rFonts w:ascii="Times New Roman" w:hAnsi="Times New Roman" w:cs="Times New Roman"/>
+                <w:b w:val="0"/>
                 <w:sz w:val="22"/>
                 <w:szCs w:val="22"/>
               </w:rPr>
@@ -1849,9 +1807,8 @@
             </w:r>
             <w:r>
               <w:rPr>
-                <w:rFonts w:cs="Times New Roman"/>
+                <w:rFonts w:ascii="Times New Roman" w:hAnsi="Times New Roman" w:cs="Times New Roman"/>
                 <w:b w:val="0"/>
-                <w:bCs w:val="0"/>
                 <w:noProof/>
                 <w:sz w:val="22"/>
                 <w:szCs w:val="22"/>
@@ -1860,7 +1817,8 @@
             </w:r>
             <w:r>
               <w:rPr>
-                <w:rFonts w:cs="Times New Roman"/>
+                <w:rFonts w:ascii="Times New Roman" w:hAnsi="Times New Roman" w:cs="Times New Roman"/>
+                <w:b w:val="0"/>
                 <w:sz w:val="22"/>
                 <w:szCs w:val="22"/>
               </w:rPr>
@@ -1868,9 +1826,8 @@
             </w:r>
             <w:r>
               <w:rPr>
-                <w:rFonts w:cs="Times New Roman"/>
+                <w:rFonts w:ascii="Times New Roman" w:hAnsi="Times New Roman" w:cs="Times New Roman"/>
                 <w:b w:val="0"/>
-                <w:bCs w:val="0"/>
                 <w:sz w:val="22"/>
                 <w:szCs w:val="22"/>
               </w:rPr>
@@ -1878,9 +1835,8 @@
             </w:r>
             <w:r>
               <w:rPr>
-                <w:rFonts w:cs="Times New Roman"/>
+                <w:rFonts w:ascii="Times New Roman" w:hAnsi="Times New Roman" w:cs="Times New Roman"/>
                 <w:b w:val="0"/>
-                <w:bCs w:val="0"/>
                 <w:sz w:val="22"/>
                 <w:szCs w:val="22"/>
               </w:rPr>
@@ -1898,18 +1854,23 @@
               <w:jc w:val="right"/>
               <w:cnfStyle w:val="100000000000" w:firstRow="1" w:lastRow="0" w:firstColumn="0" w:lastColumn="0" w:oddVBand="0" w:evenVBand="0" w:oddHBand="0" w:evenHBand="0" w:firstRowFirstColumn="0" w:firstRowLastColumn="0" w:lastRowFirstColumn="0" w:lastRowLastColumn="0"/>
               <w:rPr>
-                <w:rFonts w:eastAsia="Calibri" w:cs="Times New Roman"/>
+                <w:rFonts w:ascii="Times New Roman" w:eastAsia="Calibri" w:hAnsi="Times New Roman" w:cs="Times New Roman"/>
                 <w:b w:val="0"/>
-                <w:bCs w:val="0"/>
               </w:rPr>
             </w:pPr>
             <w:r>
               <w:rPr>
-                <w:rFonts w:cs="Times New Roman"/>
+                <w:rFonts w:ascii="Times New Roman" w:hAnsi="Times New Roman" w:cs="Times New Roman"/>
                 <w:b w:val="0"/>
-                <w:bCs w:val="0"/>
-              </w:rPr>
-              <w:t>(4)</w:t>
+              </w:rPr>
+              <w:t>(4</w:t>
+            </w:r>
+            <w:r>
+              <w:rPr>
+                <w:rFonts w:ascii="Times New Roman" w:hAnsi="Times New Roman" w:cs="Times New Roman"/>
+                <w:b w:val="0"/>
+              </w:rPr>
+              <w:t>)</w:t>
             </w:r>
           </w:p>
         </w:tc>
@@ -1919,460 +1880,15 @@
       <w:pPr>
         <w:spacing w:before="240" w:line="360" w:lineRule="auto"/>
         <w:rPr>
-          <w:rFonts w:cs="Times New Roman"/>
+          <w:rFonts w:ascii="Times New Roman" w:hAnsi="Times New Roman" w:cs="Times New Roman"/>
         </w:rPr>
       </w:pPr>
     </w:p>
     <w:p>
       <w:pPr>
         <w:spacing w:before="240" w:line="360" w:lineRule="auto"/>
-        <w:jc w:val="center"/>
-        <w:rPr>
-          <w:rFonts w:eastAsiaTheme="minorEastAsia" w:cs="Times New Roman"/>
-        </w:rPr>
-      </w:pPr>
-    </w:p>
-    <w:tbl>
-      <w:tblPr>
-        <w:tblStyle w:val="PlainTable4"/>
-        <w:tblW w:w="10070" w:type="dxa"/>
-        <w:tblLook w:val="04A0" w:firstRow="1" w:lastRow="0" w:firstColumn="1" w:lastColumn="0" w:noHBand="0" w:noVBand="1"/>
-      </w:tblPr>
-      <w:tblGrid>
-        <w:gridCol w:w="1980"/>
-        <w:gridCol w:w="5940"/>
-        <w:gridCol w:w="2150"/>
-      </w:tblGrid>
-      <w:tr>
-        <w:trPr>
-          <w:cnfStyle w:val="100000000000" w:firstRow="1" w:lastRow="0" w:firstColumn="0" w:lastColumn="0" w:oddVBand="0" w:evenVBand="0" w:oddHBand="0" w:evenHBand="0" w:firstRowFirstColumn="0" w:firstRowLastColumn="0" w:lastRowFirstColumn="0" w:lastRowLastColumn="0"/>
-        </w:trPr>
-        <w:tc>
-          <w:tcPr>
-            <w:cnfStyle w:val="001000000000" w:firstRow="0" w:lastRow="0" w:firstColumn="1" w:lastColumn="0" w:oddVBand="0" w:evenVBand="0" w:oddHBand="0" w:evenHBand="0" w:firstRowFirstColumn="0" w:firstRowLastColumn="0" w:lastRowFirstColumn="0" w:lastRowLastColumn="0"/>
-            <w:tcW w:w="1980" w:type="dxa"/>
-          </w:tcPr>
-          <w:p>
-            <w:pPr>
-              <w:keepNext/>
-              <w:jc w:val="center"/>
-              <w:rPr>
-                <w:rFonts w:eastAsia="Calibri" w:cs="Times New Roman"/>
-                <w:b w:val="0"/>
-                <w:bCs w:val="0"/>
-              </w:rPr>
-            </w:pPr>
-          </w:p>
-        </w:tc>
-        <w:tc>
-          <w:tcPr>
-            <w:tcW w:w="5940" w:type="dxa"/>
-          </w:tcPr>
-          <w:p>
-            <w:pPr>
-              <w:keepNext/>
-              <w:jc w:val="center"/>
-              <w:cnfStyle w:val="100000000000" w:firstRow="1" w:lastRow="0" w:firstColumn="0" w:lastColumn="0" w:oddVBand="0" w:evenVBand="0" w:oddHBand="0" w:evenHBand="0" w:firstRowFirstColumn="0" w:firstRowLastColumn="0" w:lastRowFirstColumn="0" w:lastRowLastColumn="0"/>
-              <w:rPr>
-                <w:rFonts w:eastAsiaTheme="minorEastAsia" w:cs="Times New Roman"/>
-                <w:sz w:val="24"/>
-              </w:rPr>
-            </w:pPr>
-            <m:oMathPara>
-              <m:oMath>
-                <m:r>
-                  <w:rPr>
-                    <w:rFonts w:ascii="Cambria Math" w:hAnsi="Cambria Math" w:cs="Times New Roman"/>
-                    <w:sz w:val="24"/>
-                  </w:rPr>
-                  <m:t>s</m:t>
-                </m:r>
-                <m:r>
-                  <w:rPr>
-                    <w:rFonts w:ascii="Cambria Math" w:eastAsiaTheme="minorEastAsia" w:hAnsi="Cambria Math" w:cs="Times New Roman"/>
-                    <w:sz w:val="24"/>
-                  </w:rPr>
-                  <m:t>=</m:t>
-                </m:r>
-                <m:f>
-                  <m:fPr>
-                    <m:ctrlPr>
-                      <w:rPr>
-                        <w:rFonts w:ascii="Cambria Math" w:eastAsiaTheme="minorEastAsia" w:hAnsi="Cambria Math" w:cs="Times New Roman"/>
-                        <w:b w:val="0"/>
-                        <w:bCs w:val="0"/>
-                        <w:i/>
-                        <w:sz w:val="24"/>
-                      </w:rPr>
-                    </m:ctrlPr>
-                  </m:fPr>
-                  <m:num>
-                    <m:r>
-                      <w:rPr>
-                        <w:rFonts w:ascii="Cambria Math" w:eastAsiaTheme="minorEastAsia" w:hAnsi="Cambria Math" w:cs="Times New Roman"/>
-                        <w:sz w:val="24"/>
-                      </w:rPr>
-                      <m:t>1</m:t>
-                    </m:r>
-                  </m:num>
-                  <m:den>
-                    <m:r>
-                      <w:rPr>
-                        <w:rFonts w:ascii="Cambria Math" w:eastAsiaTheme="minorEastAsia" w:hAnsi="Cambria Math" w:cs="Times New Roman"/>
-                        <w:sz w:val="24"/>
-                      </w:rPr>
-                      <m:t>n-1</m:t>
-                    </m:r>
-                  </m:den>
-                </m:f>
-                <m:nary>
-                  <m:naryPr>
-                    <m:chr m:val="∑"/>
-                    <m:limLoc m:val="undOvr"/>
-                    <m:subHide m:val="1"/>
-                    <m:supHide m:val="1"/>
-                    <m:ctrlPr>
-                      <w:rPr>
-                        <w:rFonts w:ascii="Cambria Math" w:eastAsiaTheme="minorEastAsia" w:hAnsi="Cambria Math" w:cs="Times New Roman"/>
-                        <w:b w:val="0"/>
-                        <w:bCs w:val="0"/>
-                        <w:i/>
-                        <w:sz w:val="24"/>
-                      </w:rPr>
-                    </m:ctrlPr>
-                  </m:naryPr>
-                  <m:sub/>
-                  <m:sup/>
-                  <m:e>
-                    <m:sSup>
-                      <m:sSupPr>
-                        <m:ctrlPr>
-                          <w:rPr>
-                            <w:rFonts w:ascii="Cambria Math" w:eastAsiaTheme="minorEastAsia" w:hAnsi="Cambria Math" w:cs="Times New Roman"/>
-                            <w:b w:val="0"/>
-                            <w:bCs w:val="0"/>
-                            <w:i/>
-                            <w:sz w:val="24"/>
-                          </w:rPr>
-                        </m:ctrlPr>
-                      </m:sSupPr>
-                      <m:e>
-                        <m:r>
-                          <w:rPr>
-                            <w:rFonts w:ascii="Cambria Math" w:eastAsiaTheme="minorEastAsia" w:hAnsi="Cambria Math" w:cs="Times New Roman"/>
-                            <w:sz w:val="24"/>
-                          </w:rPr>
-                          <m:t>(</m:t>
-                        </m:r>
-                        <m:sSub>
-                          <m:sSubPr>
-                            <m:ctrlPr>
-                              <w:rPr>
-                                <w:rFonts w:ascii="Cambria Math" w:eastAsiaTheme="minorEastAsia" w:hAnsi="Cambria Math" w:cs="Times New Roman"/>
-                                <w:b w:val="0"/>
-                                <w:bCs w:val="0"/>
-                                <w:i/>
-                                <w:sz w:val="24"/>
-                              </w:rPr>
-                            </m:ctrlPr>
-                          </m:sSubPr>
-                          <m:e>
-                            <m:r>
-                              <w:rPr>
-                                <w:rFonts w:ascii="Cambria Math" w:eastAsiaTheme="minorEastAsia" w:hAnsi="Cambria Math" w:cs="Times New Roman"/>
-                                <w:sz w:val="24"/>
-                              </w:rPr>
-                              <m:t>x</m:t>
-                            </m:r>
-                          </m:e>
-                          <m:sub>
-                            <m:r>
-                              <w:rPr>
-                                <w:rFonts w:ascii="Cambria Math" w:eastAsiaTheme="minorEastAsia" w:hAnsi="Cambria Math" w:cs="Times New Roman"/>
-                                <w:sz w:val="24"/>
-                              </w:rPr>
-                              <m:t>i</m:t>
-                            </m:r>
-                          </m:sub>
-                        </m:sSub>
-                        <m:r>
-                          <w:rPr>
-                            <w:rFonts w:ascii="Cambria Math" w:eastAsiaTheme="minorEastAsia" w:hAnsi="Cambria Math" w:cs="Times New Roman"/>
-                            <w:sz w:val="24"/>
-                          </w:rPr>
-                          <m:t>-</m:t>
-                        </m:r>
-                        <m:bar>
-                          <m:barPr>
-                            <m:pos m:val="top"/>
-                            <m:ctrlPr>
-                              <w:rPr>
-                                <w:rFonts w:ascii="Cambria Math" w:eastAsiaTheme="minorEastAsia" w:hAnsi="Cambria Math" w:cs="Times New Roman"/>
-                                <w:b w:val="0"/>
-                                <w:bCs w:val="0"/>
-                                <w:i/>
-                                <w:sz w:val="24"/>
-                              </w:rPr>
-                            </m:ctrlPr>
-                          </m:barPr>
-                          <m:e>
-                            <m:r>
-                              <w:rPr>
-                                <w:rFonts w:ascii="Cambria Math" w:eastAsiaTheme="minorEastAsia" w:hAnsi="Cambria Math" w:cs="Times New Roman"/>
-                                <w:sz w:val="24"/>
-                              </w:rPr>
-                              <m:t>x</m:t>
-                            </m:r>
-                          </m:e>
-                        </m:bar>
-                        <m:r>
-                          <w:rPr>
-                            <w:rFonts w:ascii="Cambria Math" w:eastAsiaTheme="minorEastAsia" w:hAnsi="Cambria Math" w:cs="Times New Roman"/>
-                            <w:sz w:val="24"/>
-                          </w:rPr>
-                          <m:t>)</m:t>
-                        </m:r>
-                      </m:e>
-                      <m:sup>
-                        <m:r>
-                          <w:rPr>
-                            <w:rFonts w:ascii="Cambria Math" w:eastAsiaTheme="minorEastAsia" w:hAnsi="Cambria Math" w:cs="Times New Roman"/>
-                            <w:sz w:val="24"/>
-                          </w:rPr>
-                          <m:t>2</m:t>
-                        </m:r>
-                      </m:sup>
-                    </m:sSup>
-                  </m:e>
-                </m:nary>
-              </m:oMath>
-            </m:oMathPara>
-          </w:p>
-          <w:p>
-            <w:pPr>
-              <w:keepNext/>
-              <w:jc w:val="center"/>
-              <w:cnfStyle w:val="100000000000" w:firstRow="1" w:lastRow="0" w:firstColumn="0" w:lastColumn="0" w:oddVBand="0" w:evenVBand="0" w:oddHBand="0" w:evenHBand="0" w:firstRowFirstColumn="0" w:firstRowLastColumn="0" w:lastRowFirstColumn="0" w:lastRowLastColumn="0"/>
-              <w:rPr>
-                <w:rFonts w:eastAsiaTheme="minorEastAsia" w:cs="Times New Roman"/>
-                <w:sz w:val="24"/>
-              </w:rPr>
-            </w:pPr>
-          </w:p>
-          <w:p>
-            <w:pPr>
-              <w:keepNext/>
-              <w:jc w:val="center"/>
-              <w:cnfStyle w:val="100000000000" w:firstRow="1" w:lastRow="0" w:firstColumn="0" w:lastColumn="0" w:oddVBand="0" w:evenVBand="0" w:oddHBand="0" w:evenHBand="0" w:firstRowFirstColumn="0" w:firstRowLastColumn="0" w:lastRowFirstColumn="0" w:lastRowLastColumn="0"/>
-              <w:rPr>
-                <w:rFonts w:eastAsiaTheme="minorEastAsia" w:cs="Times New Roman"/>
-                <w:sz w:val="24"/>
-              </w:rPr>
-            </w:pPr>
-            <m:oMathPara>
-              <m:oMath>
-                <m:bar>
-                  <m:barPr>
-                    <m:pos m:val="top"/>
-                    <m:ctrlPr>
-                      <w:rPr>
-                        <w:rFonts w:ascii="Cambria Math" w:hAnsi="Cambria Math" w:cs="Times New Roman"/>
-                        <w:b w:val="0"/>
-                        <w:bCs w:val="0"/>
-                        <w:i/>
-                        <w:sz w:val="24"/>
-                      </w:rPr>
-                    </m:ctrlPr>
-                  </m:barPr>
-                  <m:e>
-                    <m:r>
-                      <w:rPr>
-                        <w:rFonts w:ascii="Cambria Math" w:hAnsi="Cambria Math" w:cs="Times New Roman"/>
-                        <w:sz w:val="24"/>
-                      </w:rPr>
-                      <m:t>x</m:t>
-                    </m:r>
-                  </m:e>
-                </m:bar>
-                <m:r>
-                  <w:rPr>
-                    <w:rFonts w:ascii="Cambria Math" w:hAnsi="Cambria Math" w:cs="Times New Roman"/>
-                    <w:sz w:val="24"/>
-                  </w:rPr>
-                  <m:t>±</m:t>
-                </m:r>
-                <m:f>
-                  <m:fPr>
-                    <m:ctrlPr>
-                      <w:rPr>
-                        <w:rFonts w:ascii="Cambria Math" w:hAnsi="Cambria Math" w:cs="Times New Roman"/>
-                        <w:b w:val="0"/>
-                        <w:bCs w:val="0"/>
-                        <w:i/>
-                        <w:sz w:val="24"/>
-                      </w:rPr>
-                    </m:ctrlPr>
-                  </m:fPr>
-                  <m:num>
-                    <m:r>
-                      <w:rPr>
-                        <w:rFonts w:ascii="Cambria Math" w:hAnsi="Cambria Math" w:cs="Times New Roman"/>
-                        <w:sz w:val="24"/>
-                      </w:rPr>
-                      <m:t>ts</m:t>
-                    </m:r>
-                  </m:num>
-                  <m:den>
-                    <m:rad>
-                      <m:radPr>
-                        <m:degHide m:val="1"/>
-                        <m:ctrlPr>
-                          <w:rPr>
-                            <w:rFonts w:ascii="Cambria Math" w:hAnsi="Cambria Math" w:cs="Times New Roman"/>
-                            <w:b w:val="0"/>
-                            <w:bCs w:val="0"/>
-                            <w:i/>
-                            <w:sz w:val="24"/>
-                          </w:rPr>
-                        </m:ctrlPr>
-                      </m:radPr>
-                      <m:deg/>
-                      <m:e>
-                        <m:r>
-                          <w:rPr>
-                            <w:rFonts w:ascii="Cambria Math" w:hAnsi="Cambria Math" w:cs="Times New Roman"/>
-                            <w:sz w:val="24"/>
-                          </w:rPr>
-                          <m:t>n</m:t>
-                        </m:r>
-                      </m:e>
-                    </m:rad>
-                  </m:den>
-                </m:f>
-              </m:oMath>
-            </m:oMathPara>
-          </w:p>
-          <w:p>
-            <w:pPr>
-              <w:keepNext/>
-              <w:jc w:val="center"/>
-              <w:cnfStyle w:val="100000000000" w:firstRow="1" w:lastRow="0" w:firstColumn="0" w:lastColumn="0" w:oddVBand="0" w:evenVBand="0" w:oddHBand="0" w:evenHBand="0" w:firstRowFirstColumn="0" w:firstRowLastColumn="0" w:lastRowFirstColumn="0" w:lastRowLastColumn="0"/>
-              <w:rPr>
-                <w:rFonts w:cs="Times New Roman"/>
-                <w:b w:val="0"/>
-                <w:bCs w:val="0"/>
-              </w:rPr>
-            </w:pPr>
-          </w:p>
-          <w:p>
-            <w:pPr>
-              <w:pStyle w:val="Caption"/>
-              <w:jc w:val="center"/>
-              <w:cnfStyle w:val="100000000000" w:firstRow="1" w:lastRow="0" w:firstColumn="0" w:lastColumn="0" w:oddVBand="0" w:evenVBand="0" w:oddHBand="0" w:evenHBand="0" w:firstRowFirstColumn="0" w:firstRowLastColumn="0" w:lastRowFirstColumn="0" w:lastRowLastColumn="0"/>
-              <w:rPr>
-                <w:rFonts w:cs="Times New Roman"/>
-                <w:b w:val="0"/>
-                <w:bCs w:val="0"/>
-                <w:sz w:val="22"/>
-                <w:szCs w:val="22"/>
-              </w:rPr>
-            </w:pPr>
-          </w:p>
-        </w:tc>
-        <w:tc>
-          <w:tcPr>
-            <w:tcW w:w="2150" w:type="dxa"/>
-          </w:tcPr>
-          <w:p>
-            <w:pPr>
-              <w:keepNext/>
-              <w:jc w:val="right"/>
-              <w:cnfStyle w:val="100000000000" w:firstRow="1" w:lastRow="0" w:firstColumn="0" w:lastColumn="0" w:oddVBand="0" w:evenVBand="0" w:oddHBand="0" w:evenHBand="0" w:firstRowFirstColumn="0" w:firstRowLastColumn="0" w:lastRowFirstColumn="0" w:lastRowLastColumn="0"/>
-              <w:rPr>
-                <w:rFonts w:cs="Times New Roman"/>
-              </w:rPr>
-            </w:pPr>
-            <w:r>
-              <w:rPr>
-                <w:rFonts w:cs="Times New Roman"/>
-                <w:b w:val="0"/>
-                <w:bCs w:val="0"/>
-              </w:rPr>
-              <w:t>(</w:t>
-            </w:r>
-            <w:r>
-              <w:rPr>
-                <w:rFonts w:cs="Times New Roman"/>
-                <w:b w:val="0"/>
-                <w:bCs w:val="0"/>
-              </w:rPr>
-              <w:t>5</w:t>
-            </w:r>
-            <w:r>
-              <w:rPr>
-                <w:rFonts w:cs="Times New Roman"/>
-                <w:b w:val="0"/>
-                <w:bCs w:val="0"/>
-              </w:rPr>
-              <w:t>)</w:t>
-            </w:r>
-          </w:p>
-          <w:p>
-            <w:pPr>
-              <w:keepNext/>
-              <w:jc w:val="right"/>
-              <w:cnfStyle w:val="100000000000" w:firstRow="1" w:lastRow="0" w:firstColumn="0" w:lastColumn="0" w:oddVBand="0" w:evenVBand="0" w:oddHBand="0" w:evenHBand="0" w:firstRowFirstColumn="0" w:firstRowLastColumn="0" w:lastRowFirstColumn="0" w:lastRowLastColumn="0"/>
-              <w:rPr>
-                <w:rFonts w:eastAsia="Calibri" w:cs="Times New Roman"/>
-              </w:rPr>
-            </w:pPr>
-          </w:p>
-          <w:p>
-            <w:pPr>
-              <w:keepNext/>
-              <w:jc w:val="right"/>
-              <w:cnfStyle w:val="100000000000" w:firstRow="1" w:lastRow="0" w:firstColumn="0" w:lastColumn="0" w:oddVBand="0" w:evenVBand="0" w:oddHBand="0" w:evenHBand="0" w:firstRowFirstColumn="0" w:firstRowLastColumn="0" w:lastRowFirstColumn="0" w:lastRowLastColumn="0"/>
-              <w:rPr>
-                <w:rFonts w:eastAsia="Calibri" w:cs="Times New Roman"/>
-              </w:rPr>
-            </w:pPr>
-          </w:p>
-          <w:p>
-            <w:pPr>
-              <w:keepNext/>
-              <w:jc w:val="right"/>
-              <w:cnfStyle w:val="100000000000" w:firstRow="1" w:lastRow="0" w:firstColumn="0" w:lastColumn="0" w:oddVBand="0" w:evenVBand="0" w:oddHBand="0" w:evenHBand="0" w:firstRowFirstColumn="0" w:firstRowLastColumn="0" w:lastRowFirstColumn="0" w:lastRowLastColumn="0"/>
-              <w:rPr>
-                <w:rFonts w:eastAsia="Calibri" w:cs="Times New Roman"/>
-              </w:rPr>
-            </w:pPr>
-          </w:p>
-          <w:p>
-            <w:pPr>
-              <w:keepNext/>
-              <w:jc w:val="right"/>
-              <w:cnfStyle w:val="100000000000" w:firstRow="1" w:lastRow="0" w:firstColumn="0" w:lastColumn="0" w:oddVBand="0" w:evenVBand="0" w:oddHBand="0" w:evenHBand="0" w:firstRowFirstColumn="0" w:firstRowLastColumn="0" w:lastRowFirstColumn="0" w:lastRowLastColumn="0"/>
-              <w:rPr>
-                <w:rFonts w:eastAsia="Calibri" w:cs="Times New Roman"/>
-              </w:rPr>
-            </w:pPr>
-            <w:r>
-              <w:rPr>
-                <w:rFonts w:eastAsia="Calibri" w:cs="Times New Roman"/>
-                <w:b w:val="0"/>
-                <w:bCs w:val="0"/>
-              </w:rPr>
-              <w:t>(6)</w:t>
-            </w:r>
-          </w:p>
-        </w:tc>
-      </w:tr>
-    </w:tbl>
-    <w:p>
-      <w:pPr>
-        <w:spacing w:before="240" w:line="360" w:lineRule="auto"/>
-        <w:rPr>
-          <w:rFonts w:cs="Times New Roman"/>
+        <w:rPr>
+          <w:rFonts w:ascii="Times New Roman" w:hAnsi="Times New Roman" w:cs="Times New Roman"/>
         </w:rPr>
       </w:pPr>
     </w:p>
@@ -2390,25 +1906,49 @@
         <w:spacing w:before="240" w:line="360" w:lineRule="auto"/>
         <w:ind w:firstLine="720"/>
         <w:rPr>
-          <w:rFonts w:cs="Times New Roman"/>
-        </w:rPr>
-      </w:pPr>
-      <w:r>
-        <w:rPr>
-          <w:rFonts w:cs="Times New Roman"/>
-        </w:rPr>
-        <w:t>A 5-gallon glass jug was used as a vessel. This was eventually closed by a three-holed rubber stopper with outlet tubes A, B and C. Before beginning the experiment, the vessel was filled with either argon or nitrogen. The procedure for both was identical: the vessel was lowered upside down into a water bath with a tube allowing air in the vessel to be displaced by the water. The same tube was plugged into a regulator on the gas cylinder and the gas was allowed to displace the water in vessel until gas flowed freely out the surface of the water. The vessel was quickly raised out of the water bath and capped with the rubber stopper. Tube A was attached to a digital pressure gauge to determine the difference between ambient atmospheric pressure and the pressure in the vessel. Tube B was attached to the gas canister and tube C was clamped closed. Temperature T</w:t>
-      </w:r>
-      <w:r>
-        <w:rPr>
-          <w:rFonts w:cs="Times New Roman"/>
+          <w:rFonts w:ascii="Times New Roman" w:hAnsi="Times New Roman" w:cs="Times New Roman"/>
+        </w:rPr>
+      </w:pPr>
+      <w:r>
+        <w:rPr>
+          <w:rFonts w:ascii="Times New Roman" w:hAnsi="Times New Roman" w:cs="Times New Roman"/>
+        </w:rPr>
+        <w:t>A 5-gallon glass jug was used as a vessel. This was eventually</w:t>
+      </w:r>
+      <w:r>
+        <w:rPr>
+          <w:rFonts w:ascii="Times New Roman" w:hAnsi="Times New Roman" w:cs="Times New Roman"/>
+        </w:rPr>
+        <w:t xml:space="preserve"> closed by a three-holed rubber stopper with outlet tubes A, B and C. Before beginning the experiment, the vessel was filled with either argon or nitrogen. The procedure for both was identical: the vessel was lowered upside down into a water bath with a tu</w:t>
+      </w:r>
+      <w:r>
+        <w:rPr>
+          <w:rFonts w:ascii="Times New Roman" w:hAnsi="Times New Roman" w:cs="Times New Roman"/>
+        </w:rPr>
+        <w:t xml:space="preserve">be allowing air in the vessel to be displaced by the water. The same tube was plugged into a regulator on the gas cylinder and the gas was allowed to displace the water in vessel until gas flowed freely out the surface of the water. The vessel was quickly </w:t>
+      </w:r>
+      <w:r>
+        <w:rPr>
+          <w:rFonts w:ascii="Times New Roman" w:hAnsi="Times New Roman" w:cs="Times New Roman"/>
+        </w:rPr>
+        <w:t>raised out of the water bath and capped with the rubber stopper. Tube A was attached to a digital pressure gauge to determine the difference between ambient atmospheric pressure and the pressure in the vessel. Tube B was attached to the gas canister and tu</w:t>
+      </w:r>
+      <w:r>
+        <w:rPr>
+          <w:rFonts w:ascii="Times New Roman" w:hAnsi="Times New Roman" w:cs="Times New Roman"/>
+        </w:rPr>
+        <w:t>be C was clamped closed. Temperature T</w:t>
+      </w:r>
+      <w:r>
+        <w:rPr>
+          <w:rFonts w:ascii="Times New Roman" w:hAnsi="Times New Roman" w:cs="Times New Roman"/>
           <w:vertAlign w:val="subscript"/>
         </w:rPr>
         <w:t>1</w:t>
       </w:r>
       <w:r>
         <w:rPr>
-          <w:rFonts w:cs="Times New Roman"/>
+          <w:rFonts w:ascii="Times New Roman" w:hAnsi="Times New Roman" w:cs="Times New Roman"/>
         </w:rPr>
         <w:t xml:space="preserve"> was recorded.</w:t>
       </w:r>
@@ -2418,90 +1958,88 @@
         <w:spacing w:before="240" w:line="360" w:lineRule="auto"/>
         <w:ind w:firstLine="720"/>
         <w:rPr>
-          <w:rFonts w:cs="Times New Roman"/>
-        </w:rPr>
-      </w:pPr>
-      <w:r>
-        <w:rPr>
-          <w:rFonts w:cs="Times New Roman"/>
-        </w:rPr>
-        <w:t>The vessel was pressurized to around 1.6 psi above atmospheric and allowed to return to room temperature. The pressure was checked again to ensure 1.6 psi after thermal contraction and to ensure there were no leaks in the system. The pressure P</w:t>
-      </w:r>
-      <w:r>
-        <w:rPr>
-          <w:rFonts w:cs="Times New Roman"/>
+          <w:rFonts w:ascii="Times New Roman" w:hAnsi="Times New Roman" w:cs="Times New Roman"/>
+        </w:rPr>
+      </w:pPr>
+      <w:r>
+        <w:rPr>
+          <w:rFonts w:ascii="Times New Roman" w:hAnsi="Times New Roman" w:cs="Times New Roman"/>
+        </w:rPr>
+        <w:t>The vessel was pressurized to around 1.6 psi above atmospheric and allowed to return to room temperature. The pressure was checked again to ensure 1.6 psi after thermal contraction and to ensure there w</w:t>
+      </w:r>
+      <w:r>
+        <w:rPr>
+          <w:rFonts w:ascii="Times New Roman" w:hAnsi="Times New Roman" w:cs="Times New Roman"/>
+        </w:rPr>
+        <w:t>ere no leaks in the system. The pressure P</w:t>
+      </w:r>
+      <w:r>
+        <w:rPr>
+          <w:rFonts w:ascii="Times New Roman" w:hAnsi="Times New Roman" w:cs="Times New Roman"/>
           <w:vertAlign w:val="subscript"/>
         </w:rPr>
         <w:t>1</w:t>
       </w:r>
       <w:r>
         <w:rPr>
-          <w:rFonts w:cs="Times New Roman"/>
-        </w:rPr>
-        <w:t xml:space="preserve"> was recorded. The gas was allowed to adiabatically expand by quickly unclamping tube C and </w:t>
-      </w:r>
-      <w:proofErr w:type="spellStart"/>
-      <w:r>
-        <w:rPr>
-          <w:rFonts w:cs="Times New Roman"/>
-        </w:rPr>
-        <w:t>reclamping</w:t>
-      </w:r>
-      <w:proofErr w:type="spellEnd"/>
-      <w:r>
-        <w:rPr>
-          <w:rFonts w:cs="Times New Roman"/>
-        </w:rPr>
-        <w:t xml:space="preserve"> it. After </w:t>
-      </w:r>
-      <w:r>
-        <w:rPr>
-          <w:rFonts w:cs="Times New Roman"/>
+          <w:rFonts w:ascii="Times New Roman" w:hAnsi="Times New Roman" w:cs="Times New Roman"/>
+        </w:rPr>
+        <w:t xml:space="preserve"> was recorded. The gas was allowed to adiabatically expand by quickly unclamping tube C and reclamping it. After </w:t>
+      </w:r>
+      <w:r>
+        <w:rPr>
+          <w:rFonts w:ascii="Times New Roman" w:hAnsi="Times New Roman" w:cs="Times New Roman"/>
         </w:rPr>
         <w:t>thermal</w:t>
       </w:r>
       <w:r>
         <w:rPr>
-          <w:rFonts w:cs="Times New Roman"/>
+          <w:rFonts w:ascii="Times New Roman" w:hAnsi="Times New Roman" w:cs="Times New Roman"/>
         </w:rPr>
         <w:t xml:space="preserve"> equilibrium the pressure P</w:t>
       </w:r>
       <w:r>
         <w:rPr>
-          <w:rFonts w:cs="Times New Roman"/>
+          <w:rFonts w:ascii="Times New Roman" w:hAnsi="Times New Roman" w:cs="Times New Roman"/>
           <w:vertAlign w:val="subscript"/>
         </w:rPr>
         <w:t>3</w:t>
       </w:r>
       <w:r>
         <w:rPr>
-          <w:rFonts w:cs="Times New Roman"/>
-        </w:rPr>
-        <w:t xml:space="preserve"> was measured. Two trials of nitrogen and two of Argon were completed. Between trials 2 and 3, the atmospheric pressure P</w:t>
-      </w:r>
-      <w:r>
-        <w:rPr>
-          <w:rFonts w:cs="Times New Roman"/>
+          <w:rFonts w:ascii="Times New Roman" w:hAnsi="Times New Roman" w:cs="Times New Roman"/>
+        </w:rPr>
+        <w:t xml:space="preserve"> was measured. Two trials of nitrogen and two of Argon were comple</w:t>
+      </w:r>
+      <w:r>
+        <w:rPr>
+          <w:rFonts w:ascii="Times New Roman" w:hAnsi="Times New Roman" w:cs="Times New Roman"/>
+        </w:rPr>
+        <w:t>ted. Between trials 2 and 3, the atmospheric pressure P</w:t>
+      </w:r>
+      <w:r>
+        <w:rPr>
+          <w:rFonts w:ascii="Times New Roman" w:hAnsi="Times New Roman" w:cs="Times New Roman"/>
           <w:vertAlign w:val="subscript"/>
         </w:rPr>
         <w:t>2</w:t>
       </w:r>
       <w:r>
         <w:rPr>
-          <w:rFonts w:cs="Times New Roman"/>
+          <w:rFonts w:ascii="Times New Roman" w:hAnsi="Times New Roman" w:cs="Times New Roman"/>
         </w:rPr>
         <w:t xml:space="preserve"> was measured along with ambient room temperature T</w:t>
       </w:r>
       <w:r>
         <w:rPr>
-          <w:rFonts w:cs="Times New Roman"/>
+          <w:rFonts w:ascii="Times New Roman" w:hAnsi="Times New Roman" w:cs="Times New Roman"/>
           <w:vertAlign w:val="subscript"/>
         </w:rPr>
         <w:t>1</w:t>
       </w:r>
       <w:r>
         <w:rPr>
-          <w:rFonts w:cs="Times New Roman"/>
+          <w:rFonts w:ascii="Times New Roman" w:hAnsi="Times New Roman" w:cs="Times New Roman"/>
         </w:rPr>
         <w:t xml:space="preserve"> for later calculations.</w:t>
       </w:r>
@@ -2511,7 +2049,7 @@
         <w:spacing w:before="240" w:line="360" w:lineRule="auto"/>
         <w:ind w:firstLine="720"/>
         <w:rPr>
-          <w:rFonts w:cs="Times New Roman"/>
+          <w:rFonts w:ascii="Times New Roman" w:hAnsi="Times New Roman" w:cs="Times New Roman"/>
         </w:rPr>
       </w:pPr>
     </w:p>
@@ -2523,991 +2061,6 @@
         <w:t>Results and Discussion:</w:t>
       </w:r>
     </w:p>
-    <w:p/>
-    <w:p>
-      <w:r>
-        <w:tab/>
-      </w:r>
-      <w:r>
-        <w:t>The calculation of P</w:t>
-      </w:r>
-      <w:r>
-        <w:rPr>
-          <w:vertAlign w:val="subscript"/>
-        </w:rPr>
-        <w:t>1</w:t>
-      </w:r>
-      <w:r>
-        <w:t xml:space="preserve"> and P</w:t>
-      </w:r>
-      <w:r>
-        <w:rPr>
-          <w:vertAlign w:val="subscript"/>
-        </w:rPr>
-        <w:t>3</w:t>
-      </w:r>
-      <w:r>
-        <w:t xml:space="preserve"> are relative to the measurement of P</w:t>
-      </w:r>
-      <w:r>
-        <w:rPr>
-          <w:vertAlign w:val="subscript"/>
-        </w:rPr>
-        <w:t>2</w:t>
-      </w:r>
-      <w:r>
-        <w:t xml:space="preserve">. This value was acquired from </w:t>
-      </w:r>
-      <w:r>
-        <w:rPr>
-          <w:highlight w:val="yellow"/>
-        </w:rPr>
-        <w:t>IBM’s Weather Data API</w:t>
-      </w:r>
-      <w:r>
-        <w:t xml:space="preserve"> on August 31, </w:t>
-      </w:r>
-      <w:proofErr w:type="gramStart"/>
-      <w:r>
-        <w:t>2022</w:t>
-      </w:r>
-      <w:proofErr w:type="gramEnd"/>
-      <w:r>
-        <w:t xml:space="preserve"> as 30.03</w:t>
-      </w:r>
-      <w:r>
-        <w:rPr>
-          <w:rFonts w:cs="Times New Roman"/>
-        </w:rPr>
-        <w:t>±</w:t>
-      </w:r>
-      <w:r>
-        <w:rPr>
-          <w:rFonts w:cs="Times New Roman"/>
-        </w:rPr>
-        <w:t>0.0</w:t>
-      </w:r>
-      <w:r>
-        <w:rPr>
-          <w:rFonts w:cs="Times New Roman"/>
-        </w:rPr>
-        <w:t>1</w:t>
-      </w:r>
-      <w:r>
-        <w:rPr>
-          <w:rFonts w:cs="Times New Roman"/>
-        </w:rPr>
-        <w:t>inHg</w:t>
-      </w:r>
-      <w:r>
-        <w:t>.</w:t>
-      </w:r>
-      <w:r>
-        <w:rPr>
-          <w:vertAlign w:val="superscript"/>
-        </w:rPr>
-        <w:t xml:space="preserve"> </w:t>
-      </w:r>
-      <w:r>
-        <w:rPr>
-          <w:vertAlign w:val="superscript"/>
-        </w:rPr>
-        <w:t>[?]</w:t>
-      </w:r>
-      <w:r>
-        <w:t xml:space="preserve"> The conversion </w:t>
-      </w:r>
-      <w:r>
-        <w:t xml:space="preserve">from inHg to </w:t>
-      </w:r>
-      <w:r>
-        <w:t>psi went as follows:</w:t>
-      </w:r>
-    </w:p>
-    <w:p>
-      <w:pPr>
-        <w:spacing w:before="240" w:line="360" w:lineRule="auto"/>
-        <w:rPr>
-          <w:rFonts w:eastAsiaTheme="minorEastAsia"/>
-          <w:iCs/>
-        </w:rPr>
-      </w:pPr>
-      <m:oMathPara>
-        <m:oMath>
-          <m:r>
-            <w:rPr>
-              <w:rFonts w:ascii="Cambria Math" w:hAnsi="Cambria Math"/>
-            </w:rPr>
-            <m:t>30.03±0.0</m:t>
-          </m:r>
-          <m:r>
-            <w:rPr>
-              <w:rFonts w:ascii="Cambria Math" w:hAnsi="Cambria Math"/>
-            </w:rPr>
-            <m:t>1</m:t>
-          </m:r>
-          <m:r>
-            <m:rPr>
-              <m:sty m:val="p"/>
-            </m:rPr>
-            <w:rPr>
-              <w:rFonts w:ascii="Cambria Math" w:hAnsi="Cambria Math"/>
-            </w:rPr>
-            <m:t>inHg</m:t>
-          </m:r>
-          <m:r>
-            <m:rPr>
-              <m:sty m:val="p"/>
-            </m:rPr>
-            <w:rPr>
-              <w:rFonts w:ascii="Cambria Math" w:hAnsi="Cambria Math"/>
-            </w:rPr>
-            <m:t xml:space="preserve"> </m:t>
-          </m:r>
-          <m:d>
-            <m:dPr>
-              <m:ctrlPr>
-                <w:rPr>
-                  <w:rFonts w:ascii="Cambria Math" w:hAnsi="Cambria Math"/>
-                  <w:iCs/>
-                </w:rPr>
-              </m:ctrlPr>
-            </m:dPr>
-            <m:e>
-              <m:f>
-                <m:fPr>
-                  <m:ctrlPr>
-                    <w:rPr>
-                      <w:rFonts w:ascii="Cambria Math" w:hAnsi="Cambria Math"/>
-                      <w:iCs/>
-                    </w:rPr>
-                  </m:ctrlPr>
-                </m:fPr>
-                <m:num>
-                  <m:r>
-                    <m:rPr>
-                      <m:sty m:val="p"/>
-                    </m:rPr>
-                    <w:rPr>
-                      <w:rFonts w:ascii="Cambria Math" w:hAnsi="Cambria Math"/>
-                    </w:rPr>
-                    <m:t>1psi</m:t>
-                  </m:r>
-                </m:num>
-                <m:den>
-                  <m:r>
-                    <m:rPr>
-                      <m:sty m:val="p"/>
-                    </m:rPr>
-                    <w:rPr>
-                      <w:rFonts w:ascii="Cambria Math" w:hAnsi="Cambria Math"/>
-                    </w:rPr>
-                    <m:t>2.03602</m:t>
-                  </m:r>
-                  <m:r>
-                    <m:rPr>
-                      <m:sty m:val="p"/>
-                    </m:rPr>
-                    <w:rPr>
-                      <w:rFonts w:ascii="Cambria Math" w:hAnsi="Cambria Math"/>
-                    </w:rPr>
-                    <m:t>inHg</m:t>
-                  </m:r>
-                </m:den>
-              </m:f>
-            </m:e>
-          </m:d>
-          <m:r>
-            <m:rPr>
-              <m:sty m:val="p"/>
-            </m:rPr>
-            <w:rPr>
-              <w:rFonts w:ascii="Cambria Math" w:hAnsi="Cambria Math"/>
-            </w:rPr>
-            <m:t>=</m:t>
-          </m:r>
-          <m:r>
-            <m:rPr>
-              <m:sty m:val="p"/>
-            </m:rPr>
-            <w:rPr>
-              <w:rFonts w:ascii="Cambria Math" w:hAnsi="Cambria Math"/>
-            </w:rPr>
-            <m:t>14.749±0.00</m:t>
-          </m:r>
-          <m:r>
-            <m:rPr>
-              <m:sty m:val="p"/>
-            </m:rPr>
-            <w:rPr>
-              <w:rFonts w:ascii="Cambria Math" w:hAnsi="Cambria Math"/>
-            </w:rPr>
-            <m:t>5</m:t>
-          </m:r>
-          <m:r>
-            <m:rPr>
-              <m:sty m:val="p"/>
-            </m:rPr>
-            <w:rPr>
-              <w:rFonts w:ascii="Cambria Math" w:hAnsi="Cambria Math"/>
-            </w:rPr>
-            <m:t>psi</m:t>
-          </m:r>
-        </m:oMath>
-      </m:oMathPara>
-    </w:p>
-    <w:p>
-      <w:r>
-        <w:t>Next</w:t>
-      </w:r>
-      <w:r>
-        <w:t>,</w:t>
-      </w:r>
-      <w:r>
-        <w:t xml:space="preserve"> the uncertainty must be propagated to </w:t>
-      </w:r>
-      <w:r>
-        <w:t>P</w:t>
-      </w:r>
-      <w:r>
-        <w:rPr>
-          <w:vertAlign w:val="subscript"/>
-        </w:rPr>
-        <w:t>1</w:t>
-      </w:r>
-      <w:r>
-        <w:t xml:space="preserve"> and P</w:t>
-      </w:r>
-      <w:r>
-        <w:rPr>
-          <w:vertAlign w:val="subscript"/>
-        </w:rPr>
-        <w:t>3</w:t>
-      </w:r>
-      <w:r>
-        <w:t>. For example:</w:t>
-      </w:r>
-    </w:p>
-    <w:p>
-      <w:pPr>
-        <w:spacing w:before="240"/>
-        <w:rPr>
-          <w:rFonts w:eastAsiaTheme="minorEastAsia"/>
-        </w:rPr>
-      </w:pPr>
-      <m:oMathPara>
-        <m:oMath>
-          <m:sSub>
-            <m:sSubPr>
-              <m:ctrlPr>
-                <w:rPr>
-                  <w:rFonts w:ascii="Cambria Math" w:hAnsi="Cambria Math"/>
-                  <w:i/>
-                </w:rPr>
-              </m:ctrlPr>
-            </m:sSubPr>
-            <m:e>
-              <m:r>
-                <w:rPr>
-                  <w:rFonts w:ascii="Cambria Math" w:hAnsi="Cambria Math"/>
-                </w:rPr>
-                <m:t>P</m:t>
-              </m:r>
-            </m:e>
-            <m:sub>
-              <m:r>
-                <w:rPr>
-                  <w:rFonts w:ascii="Cambria Math" w:hAnsi="Cambria Math"/>
-                </w:rPr>
-                <m:t>1</m:t>
-              </m:r>
-            </m:sub>
-          </m:sSub>
-          <m:r>
-            <w:rPr>
-              <w:rFonts w:ascii="Cambria Math" w:hAnsi="Cambria Math"/>
-            </w:rPr>
-            <m:t>=1.66±0.01psi+14.749±0.005psi</m:t>
-          </m:r>
-          <m:r>
-            <w:rPr>
-              <w:rFonts w:ascii="Cambria Math" w:eastAsiaTheme="minorEastAsia" w:hAnsi="Cambria Math"/>
-            </w:rPr>
-            <m:t>=16.41±</m:t>
-          </m:r>
-          <m:rad>
-            <m:radPr>
-              <m:degHide m:val="1"/>
-              <m:ctrlPr>
-                <w:rPr>
-                  <w:rFonts w:ascii="Cambria Math" w:eastAsiaTheme="minorEastAsia" w:hAnsi="Cambria Math"/>
-                  <w:i/>
-                </w:rPr>
-              </m:ctrlPr>
-            </m:radPr>
-            <m:deg/>
-            <m:e>
-              <m:sSup>
-                <m:sSupPr>
-                  <m:ctrlPr>
-                    <w:rPr>
-                      <w:rFonts w:ascii="Cambria Math" w:eastAsiaTheme="minorEastAsia" w:hAnsi="Cambria Math"/>
-                      <w:i/>
-                    </w:rPr>
-                  </m:ctrlPr>
-                </m:sSupPr>
-                <m:e>
-                  <m:d>
-                    <m:dPr>
-                      <m:ctrlPr>
-                        <w:rPr>
-                          <w:rFonts w:ascii="Cambria Math" w:eastAsiaTheme="minorEastAsia" w:hAnsi="Cambria Math"/>
-                          <w:i/>
-                        </w:rPr>
-                      </m:ctrlPr>
-                    </m:dPr>
-                    <m:e>
-                      <m:f>
-                        <m:fPr>
-                          <m:ctrlPr>
-                            <w:rPr>
-                              <w:rFonts w:ascii="Cambria Math" w:eastAsiaTheme="minorEastAsia" w:hAnsi="Cambria Math"/>
-                              <w:i/>
-                            </w:rPr>
-                          </m:ctrlPr>
-                        </m:fPr>
-                        <m:num>
-                          <m:r>
-                            <w:rPr>
-                              <w:rFonts w:ascii="Cambria Math" w:eastAsiaTheme="minorEastAsia" w:hAnsi="Cambria Math"/>
-                            </w:rPr>
-                            <m:t>0.01</m:t>
-                          </m:r>
-                        </m:num>
-                        <m:den>
-                          <m:r>
-                            <w:rPr>
-                              <w:rFonts w:ascii="Cambria Math" w:eastAsiaTheme="minorEastAsia" w:hAnsi="Cambria Math"/>
-                            </w:rPr>
-                            <m:t>1.66</m:t>
-                          </m:r>
-                        </m:den>
-                      </m:f>
-                    </m:e>
-                  </m:d>
-                </m:e>
-                <m:sup>
-                  <m:r>
-                    <w:rPr>
-                      <w:rFonts w:ascii="Cambria Math" w:eastAsiaTheme="minorEastAsia" w:hAnsi="Cambria Math"/>
-                    </w:rPr>
-                    <m:t>2</m:t>
-                  </m:r>
-                </m:sup>
-              </m:sSup>
-              <m:r>
-                <w:rPr>
-                  <w:rFonts w:ascii="Cambria Math" w:eastAsiaTheme="minorEastAsia" w:hAnsi="Cambria Math"/>
-                </w:rPr>
-                <m:t>+</m:t>
-              </m:r>
-              <m:sSup>
-                <m:sSupPr>
-                  <m:ctrlPr>
-                    <w:rPr>
-                      <w:rFonts w:ascii="Cambria Math" w:eastAsiaTheme="minorEastAsia" w:hAnsi="Cambria Math"/>
-                      <w:i/>
-                    </w:rPr>
-                  </m:ctrlPr>
-                </m:sSupPr>
-                <m:e>
-                  <m:d>
-                    <m:dPr>
-                      <m:ctrlPr>
-                        <w:rPr>
-                          <w:rFonts w:ascii="Cambria Math" w:eastAsiaTheme="minorEastAsia" w:hAnsi="Cambria Math"/>
-                          <w:i/>
-                        </w:rPr>
-                      </m:ctrlPr>
-                    </m:dPr>
-                    <m:e>
-                      <m:f>
-                        <m:fPr>
-                          <m:ctrlPr>
-                            <w:rPr>
-                              <w:rFonts w:ascii="Cambria Math" w:eastAsiaTheme="minorEastAsia" w:hAnsi="Cambria Math"/>
-                              <w:i/>
-                            </w:rPr>
-                          </m:ctrlPr>
-                        </m:fPr>
-                        <m:num>
-                          <m:r>
-                            <w:rPr>
-                              <w:rFonts w:ascii="Cambria Math" w:eastAsiaTheme="minorEastAsia" w:hAnsi="Cambria Math"/>
-                            </w:rPr>
-                            <m:t>0.005</m:t>
-                          </m:r>
-                        </m:num>
-                        <m:den>
-                          <m:r>
-                            <w:rPr>
-                              <w:rFonts w:ascii="Cambria Math" w:eastAsiaTheme="minorEastAsia" w:hAnsi="Cambria Math"/>
-                            </w:rPr>
-                            <m:t>14.749</m:t>
-                          </m:r>
-                        </m:den>
-                      </m:f>
-                    </m:e>
-                  </m:d>
-                </m:e>
-                <m:sup>
-                  <m:r>
-                    <w:rPr>
-                      <w:rFonts w:ascii="Cambria Math" w:eastAsiaTheme="minorEastAsia" w:hAnsi="Cambria Math"/>
-                    </w:rPr>
-                    <m:t>2</m:t>
-                  </m:r>
-                </m:sup>
-              </m:sSup>
-            </m:e>
-          </m:rad>
-          <m:r>
-            <w:rPr>
-              <w:rFonts w:ascii="Cambria Math" w:eastAsiaTheme="minorEastAsia" w:hAnsi="Cambria Math"/>
-            </w:rPr>
-            <m:t>=16.409±0.006</m:t>
-          </m:r>
-        </m:oMath>
-      </m:oMathPara>
-    </w:p>
-    <w:p>
-      <w:pPr>
-        <w:rPr>
-          <w:rFonts w:eastAsiaTheme="minorEastAsia"/>
-        </w:rPr>
-      </w:pPr>
-    </w:p>
-    <w:p>
-      <w:pPr>
-        <w:ind w:left="720" w:hanging="720"/>
-      </w:pPr>
-      <m:oMath>
-        <m:r>
-          <w:rPr>
-            <w:rFonts w:ascii="Cambria Math" w:hAnsi="Cambria Math" w:cs="Times New Roman"/>
-            <w:i/>
-            <w:sz w:val="24"/>
-          </w:rPr>
-          <w:drawing>
-            <wp:anchor distT="0" distB="0" distL="114300" distR="114300" simplePos="0" relativeHeight="251658240" behindDoc="0" locked="0" layoutInCell="1" allowOverlap="1" wp14:anchorId="10E4E2E6" wp14:editId="7BB2DDCF">
-              <wp:simplePos x="0" y="0"/>
-              <wp:positionH relativeFrom="column">
-                <wp:posOffset>3025140</wp:posOffset>
-              </wp:positionH>
-              <wp:positionV relativeFrom="paragraph">
-                <wp:posOffset>458470</wp:posOffset>
-              </wp:positionV>
-              <wp:extent cx="2292350" cy="387350"/>
-              <wp:effectExtent l="0" t="0" r="0" b="0"/>
-              <wp:wrapThrough wrapText="bothSides">
-                <wp:wrapPolygon edited="0">
-                  <wp:start x="0" y="0"/>
-                  <wp:lineTo x="0" y="20184"/>
-                  <wp:lineTo x="21361" y="20184"/>
-                  <wp:lineTo x="21361" y="0"/>
-                  <wp:lineTo x="0" y="0"/>
-                </wp:wrapPolygon>
-              </wp:wrapThrough>
-              <wp:docPr id="5" name="Picture 5" descr="Text&#10;&#10;Description automatically generated"/>
-              <wp:cNvGraphicFramePr>
-                <a:graphicFrameLocks xmlns:a="http://schemas.openxmlformats.org/drawingml/2006/main" noChangeAspect="1"/>
-              </wp:cNvGraphicFramePr>
-              <a:graphic xmlns:a="http://schemas.openxmlformats.org/drawingml/2006/main">
-                <a:graphicData uri="http://schemas.openxmlformats.org/drawingml/2006/picture">
-                  <pic:pic xmlns:pic="http://schemas.openxmlformats.org/drawingml/2006/picture">
-                    <pic:nvPicPr>
-                      <pic:cNvPr id="5" name="Picture 5" descr="Text&#10;&#10;Description automatically generated"/>
-                      <pic:cNvPicPr/>
-                    </pic:nvPicPr>
-                    <pic:blipFill>
-                      <a:blip r:embed="rId9" cstate="print">
-                        <a:extLst>
-                          <a:ext uri="{28A0092B-C50C-407E-A947-70E740481C1C}">
-                            <a14:useLocalDpi xmlns:a14="http://schemas.microsoft.com/office/drawing/2010/main" val="0"/>
-                          </a:ext>
-                        </a:extLst>
-                      </a:blip>
-                      <a:stretch>
-                        <a:fillRect/>
-                      </a:stretch>
-                    </pic:blipFill>
-                    <pic:spPr>
-                      <a:xfrm>
-                        <a:off x="0" y="0"/>
-                        <a:ext cx="2292350" cy="387350"/>
-                      </a:xfrm>
-                      <a:prstGeom prst="rect">
-                        <a:avLst/>
-                      </a:prstGeom>
-                    </pic:spPr>
-                  </pic:pic>
-                </a:graphicData>
-              </a:graphic>
-              <wp14:sizeRelH relativeFrom="page">
-                <wp14:pctWidth>0</wp14:pctWidth>
-              </wp14:sizeRelH>
-              <wp14:sizeRelV relativeFrom="page">
-                <wp14:pctHeight>0</wp14:pctHeight>
-              </wp14:sizeRelV>
-            </wp:anchor>
-          </w:drawing>
-        </m:r>
-      </m:oMath>
-      <w:r>
-        <w:t>Now we can calculate gamma using equation 4</w:t>
-      </w:r>
-      <w:r>
-        <w:t>:</w:t>
-      </w:r>
-    </w:p>
-    <w:p>
-      <w:pPr>
-        <w:spacing w:before="240" w:line="360" w:lineRule="auto"/>
-        <w:ind w:left="720" w:hanging="720"/>
-        <w:rPr>
-          <w:rFonts w:eastAsiaTheme="minorEastAsia"/>
-          <w:sz w:val="24"/>
-        </w:rPr>
-      </w:pPr>
-      <m:oMathPara>
-        <m:oMath>
-          <m:r>
-            <w:rPr>
-              <w:rFonts w:ascii="Cambria Math" w:hAnsi="Cambria Math" w:cs="Times New Roman"/>
-              <w:sz w:val="24"/>
-            </w:rPr>
-            <m:t>γ</m:t>
-          </m:r>
-          <m:r>
-            <w:rPr>
-              <w:rFonts w:ascii="Cambria Math" w:hAnsi="Cambria Math" w:cs="Times New Roman"/>
-              <w:sz w:val="24"/>
-            </w:rPr>
-            <m:t>=</m:t>
-          </m:r>
-          <m:f>
-            <m:fPr>
-              <m:ctrlPr>
-                <w:rPr>
-                  <w:rFonts w:ascii="Cambria Math" w:hAnsi="Cambria Math" w:cs="Times New Roman"/>
-                  <w:i/>
-                  <w:sz w:val="24"/>
-                </w:rPr>
-              </m:ctrlPr>
-            </m:fPr>
-            <m:num>
-              <m:func>
-                <m:funcPr>
-                  <m:ctrlPr>
-                    <w:rPr>
-                      <w:rFonts w:ascii="Cambria Math" w:hAnsi="Cambria Math" w:cs="Times New Roman"/>
-                      <w:i/>
-                      <w:sz w:val="24"/>
-                    </w:rPr>
-                  </m:ctrlPr>
-                </m:funcPr>
-                <m:fName>
-                  <m:r>
-                    <m:rPr>
-                      <m:sty m:val="p"/>
-                    </m:rPr>
-                    <w:rPr>
-                      <w:rFonts w:ascii="Cambria Math" w:hAnsi="Cambria Math" w:cs="Times New Roman"/>
-                      <w:sz w:val="24"/>
-                    </w:rPr>
-                    <m:t>ln</m:t>
-                  </m:r>
-                </m:fName>
-                <m:e>
-                  <m:d>
-                    <m:dPr>
-                      <m:ctrlPr>
-                        <w:rPr>
-                          <w:rFonts w:ascii="Cambria Math" w:hAnsi="Cambria Math" w:cs="Times New Roman"/>
-                          <w:i/>
-                          <w:sz w:val="24"/>
-                        </w:rPr>
-                      </m:ctrlPr>
-                    </m:dPr>
-                    <m:e>
-                      <m:f>
-                        <m:fPr>
-                          <m:ctrlPr>
-                            <w:rPr>
-                              <w:rFonts w:ascii="Cambria Math" w:hAnsi="Cambria Math" w:cs="Times New Roman"/>
-                              <w:i/>
-                              <w:sz w:val="24"/>
-                            </w:rPr>
-                          </m:ctrlPr>
-                        </m:fPr>
-                        <m:num>
-                          <m:r>
-                            <m:rPr>
-                              <m:sty m:val="p"/>
-                            </m:rPr>
-                            <w:rPr>
-                              <w:rFonts w:ascii="Cambria Math" w:hAnsi="Cambria Math" w:cs="Times New Roman"/>
-                            </w:rPr>
-                            <m:t>16.409±0.006</m:t>
-                          </m:r>
-                        </m:num>
-                        <m:den>
-                          <m:r>
-                            <w:rPr>
-                              <w:rFonts w:ascii="Cambria Math" w:hAnsi="Cambria Math" w:cs="Times New Roman"/>
-                            </w:rPr>
-                            <m:t>14.7</m:t>
-                          </m:r>
-                          <m:r>
-                            <w:rPr>
-                              <w:rFonts w:ascii="Cambria Math" w:hAnsi="Cambria Math" w:cs="Times New Roman"/>
-                              <w:u w:val="single"/>
-                            </w:rPr>
-                            <m:t>4</m:t>
-                          </m:r>
-                          <m:r>
-                            <w:rPr>
-                              <w:rFonts w:ascii="Cambria Math" w:hAnsi="Cambria Math" w:cs="Times New Roman"/>
-                            </w:rPr>
-                            <m:t>9</m:t>
-                          </m:r>
-                          <m:r>
-                            <w:rPr>
-                              <w:rFonts w:ascii="Cambria Math" w:hAnsi="Cambria Math" w:cs="Times New Roman"/>
-                            </w:rPr>
-                            <m:t>±0.005</m:t>
-                          </m:r>
-                        </m:den>
-                      </m:f>
-                    </m:e>
-                  </m:d>
-                </m:e>
-              </m:func>
-            </m:num>
-            <m:den>
-              <m:func>
-                <m:funcPr>
-                  <m:ctrlPr>
-                    <w:rPr>
-                      <w:rFonts w:ascii="Cambria Math" w:hAnsi="Cambria Math" w:cs="Times New Roman"/>
-                      <w:i/>
-                      <w:sz w:val="24"/>
-                    </w:rPr>
-                  </m:ctrlPr>
-                </m:funcPr>
-                <m:fName>
-                  <m:r>
-                    <m:rPr>
-                      <m:sty m:val="p"/>
-                    </m:rPr>
-                    <w:rPr>
-                      <w:rFonts w:ascii="Cambria Math" w:hAnsi="Cambria Math" w:cs="Times New Roman"/>
-                      <w:sz w:val="24"/>
-                    </w:rPr>
-                    <m:t>ln</m:t>
-                  </m:r>
-                </m:fName>
-                <m:e>
-                  <m:d>
-                    <m:dPr>
-                      <m:ctrlPr>
-                        <w:rPr>
-                          <w:rFonts w:ascii="Cambria Math" w:hAnsi="Cambria Math" w:cs="Times New Roman"/>
-                          <w:i/>
-                          <w:sz w:val="24"/>
-                        </w:rPr>
-                      </m:ctrlPr>
-                    </m:dPr>
-                    <m:e>
-                      <m:f>
-                        <m:fPr>
-                          <m:ctrlPr>
-                            <w:rPr>
-                              <w:rFonts w:ascii="Cambria Math" w:hAnsi="Cambria Math" w:cs="Times New Roman"/>
-                              <w:i/>
-                              <w:sz w:val="24"/>
-                            </w:rPr>
-                          </m:ctrlPr>
-                        </m:fPr>
-                        <m:num>
-                          <m:r>
-                            <m:rPr>
-                              <m:sty m:val="p"/>
-                            </m:rPr>
-                            <w:rPr>
-                              <w:rFonts w:ascii="Cambria Math" w:hAnsi="Cambria Math" w:cs="Times New Roman"/>
-                            </w:rPr>
-                            <m:t>16.409±0.006</m:t>
-                          </m:r>
-                        </m:num>
-                        <m:den>
-                          <m:r>
-                            <m:rPr>
-                              <m:sty m:val="p"/>
-                            </m:rPr>
-                            <w:rPr>
-                              <w:rFonts w:ascii="Cambria Math" w:hAnsi="Cambria Math" w:cs="Times New Roman"/>
-                            </w:rPr>
-                            <m:t>15.20±0.02</m:t>
-                          </m:r>
-                        </m:den>
-                      </m:f>
-                    </m:e>
-                  </m:d>
-                </m:e>
-              </m:func>
-            </m:den>
-          </m:f>
-          <m:r>
-            <w:rPr>
-              <w:rFonts w:ascii="Cambria Math" w:hAnsi="Cambria Math" w:cs="Times New Roman"/>
-              <w:sz w:val="24"/>
-            </w:rPr>
-            <m:t>=15.20±</m:t>
-          </m:r>
-        </m:oMath>
-      </m:oMathPara>
-    </w:p>
-    <w:p>
-      <w:pPr>
-        <w:ind w:left="720" w:hanging="720"/>
-        <w:rPr>
-          <w:rFonts w:eastAsiaTheme="minorEastAsia"/>
-        </w:rPr>
-      </w:pPr>
-      <w:r>
-        <w:rPr>
-          <w:rFonts w:eastAsiaTheme="minorEastAsia"/>
-        </w:rPr>
-        <w:t>Oh no</w:t>
-      </w:r>
-      <w:r>
-        <w:rPr>
-          <w:rFonts w:eastAsiaTheme="minorEastAsia"/>
-        </w:rPr>
-        <w:t>!</w:t>
-      </w:r>
-      <w:r>
-        <w:rPr>
-          <w:rFonts w:eastAsiaTheme="minorEastAsia"/>
-        </w:rPr>
-        <w:t xml:space="preserve"> This is getting complicated.</w:t>
-      </w:r>
-      <w:r>
-        <w:rPr>
-          <w:rFonts w:eastAsiaTheme="minorEastAsia"/>
-        </w:rPr>
-        <w:t xml:space="preserve"> Let’s use Mathematica to derive the partial derivates.</w:t>
-      </w:r>
-    </w:p>
-    <w:p>
-      <w:pPr>
-        <w:keepNext/>
-        <w:spacing w:before="240" w:line="360" w:lineRule="auto"/>
-        <w:jc w:val="center"/>
-      </w:pPr>
-      <w:r>
-        <w:rPr>
-          <w:rFonts w:cs="Times New Roman"/>
-        </w:rPr>
-        <w:drawing>
-          <wp:inline distT="0" distB="0" distL="0" distR="0" wp14:anchorId="65C9F146" wp14:editId="6F714B3B">
-            <wp:extent cx="6400800" cy="4453255"/>
-            <wp:effectExtent l="0" t="0" r="0" b="4445"/>
-            <wp:docPr id="6" name="Picture 6" descr="Graphical user interface, text, application, email&#10;&#10;Description automatically generated"/>
-            <wp:cNvGraphicFramePr>
-              <a:graphicFrameLocks xmlns:a="http://schemas.openxmlformats.org/drawingml/2006/main" noChangeAspect="1"/>
-            </wp:cNvGraphicFramePr>
-            <a:graphic xmlns:a="http://schemas.openxmlformats.org/drawingml/2006/main">
-              <a:graphicData uri="http://schemas.openxmlformats.org/drawingml/2006/picture">
-                <pic:pic xmlns:pic="http://schemas.openxmlformats.org/drawingml/2006/picture">
-                  <pic:nvPicPr>
-                    <pic:cNvPr id="6" name="Picture 6" descr="Graphical user interface, text, application, email&#10;&#10;Description automatically generated"/>
-                    <pic:cNvPicPr/>
-                  </pic:nvPicPr>
-                  <pic:blipFill>
-                    <a:blip r:embed="rId10"/>
-                    <a:stretch>
-                      <a:fillRect/>
-                    </a:stretch>
-                  </pic:blipFill>
-                  <pic:spPr>
-                    <a:xfrm>
-                      <a:off x="0" y="0"/>
-                      <a:ext cx="6400800" cy="4453255"/>
-                    </a:xfrm>
-                    <a:prstGeom prst="rect">
-                      <a:avLst/>
-                    </a:prstGeom>
-                  </pic:spPr>
-                </pic:pic>
-              </a:graphicData>
-            </a:graphic>
-          </wp:inline>
-        </w:drawing>
-      </w:r>
-    </w:p>
-    <w:p>
-      <w:pPr>
-        <w:pStyle w:val="Caption"/>
-      </w:pPr>
-      <w:r>
-        <w:t xml:space="preserve">Figure </w:t>
-      </w:r>
-      <w:r>
-        <w:fldChar w:fldCharType="begin"/>
-      </w:r>
-      <w:r>
-        <w:instrText xml:space="preserve"> SEQ Figure \* ARABIC </w:instrText>
-      </w:r>
-      <w:r>
-        <w:fldChar w:fldCharType="separate"/>
-      </w:r>
-      <w:r>
-        <w:rPr>
-          <w:noProof/>
-        </w:rPr>
-        <w:t>1</w:t>
-      </w:r>
-      <w:r>
-        <w:fldChar w:fldCharType="end"/>
-      </w:r>
-      <w:r>
-        <w:t xml:space="preserve">: The calculation of the uncertainty of gamma values using Mathematica. </w:t>
-      </w:r>
-      <w:proofErr w:type="gramStart"/>
-      <w:r>
-        <w:t>In[</w:t>
-      </w:r>
-      <w:proofErr w:type="gramEnd"/>
-      <w:r>
-        <w:t xml:space="preserve">1] shows the definition of the gamma function followed by the data points. </w:t>
-      </w:r>
-      <w:proofErr w:type="gramStart"/>
-      <w:r>
-        <w:t>In[</w:t>
-      </w:r>
-      <w:proofErr w:type="gramEnd"/>
-      <w:r>
-        <w:t xml:space="preserve">4] shows the calculation of gammas for each trial. </w:t>
-      </w:r>
-      <w:proofErr w:type="gramStart"/>
-      <w:r>
-        <w:t>In[</w:t>
-      </w:r>
-      <w:proofErr w:type="gramEnd"/>
-      <w:r>
-        <w:t xml:space="preserve">5] shows an example calculation of the partial derivative of gamma. </w:t>
-      </w:r>
-      <w:proofErr w:type="gramStart"/>
-      <w:r>
-        <w:t>In[</w:t>
-      </w:r>
-      <w:proofErr w:type="gramEnd"/>
-      <w:r>
-        <w:t>6-8] is the partial derivatives with respect to P</w:t>
-      </w:r>
-      <w:r>
-        <w:rPr>
-          <w:vertAlign w:val="subscript"/>
-        </w:rPr>
-        <w:t>1</w:t>
-      </w:r>
-      <w:r>
-        <w:t>, P</w:t>
-      </w:r>
-      <w:r>
-        <w:rPr>
-          <w:vertAlign w:val="subscript"/>
-        </w:rPr>
-        <w:t>2</w:t>
-      </w:r>
-      <w:r>
-        <w:t xml:space="preserve"> and P</w:t>
-      </w:r>
-      <w:r>
-        <w:rPr>
-          <w:vertAlign w:val="subscript"/>
-        </w:rPr>
-        <w:t>3</w:t>
-      </w:r>
-      <w:r>
-        <w:t xml:space="preserve"> respectively. </w:t>
-      </w:r>
-      <w:proofErr w:type="gramStart"/>
-      <w:r>
-        <w:t>In[</w:t>
-      </w:r>
-      <w:proofErr w:type="gramEnd"/>
-      <w:r>
-        <w:t>9] is an example calculation of the uncertainty of gamma for trial 1.</w:t>
-      </w:r>
-      <w:r>
-        <w:t xml:space="preserve"> </w:t>
-      </w:r>
-      <w:proofErr w:type="gramStart"/>
-      <w:r>
-        <w:t>In[</w:t>
-      </w:r>
-      <w:proofErr w:type="gramEnd"/>
-      <w:r>
-        <w:t>10] is all gamma values and uncertainties</w:t>
-      </w:r>
-    </w:p>
-    <w:p>
-      <w:pPr>
-        <w:ind w:left="720" w:hanging="720"/>
-        <w:rPr>
-          <w:rFonts w:eastAsiaTheme="minorEastAsia"/>
-        </w:rPr>
-      </w:pPr>
-    </w:p>
-    <w:p>
-      <w:pPr>
-        <w:ind w:left="720" w:hanging="720"/>
-        <w:rPr>
-          <w:rFonts w:eastAsiaTheme="minorEastAsia"/>
-        </w:rPr>
-      </w:pPr>
-      <w:r>
-        <w:rPr>
-          <w:rFonts w:eastAsiaTheme="minorEastAsia"/>
-        </w:rPr>
-        <w:tab/>
-      </w:r>
-      <w:r>
-        <w:rPr>
-          <w:rFonts w:eastAsiaTheme="minorEastAsia"/>
-          <w:highlight w:val="yellow"/>
-        </w:rPr>
-        <w:t xml:space="preserve">Yikes! </w:t>
-      </w:r>
-      <w:r>
-        <w:rPr>
-          <w:rFonts w:eastAsiaTheme="minorEastAsia"/>
-          <w:highlight w:val="yellow"/>
-        </w:rPr>
-        <w:t>That</w:t>
-      </w:r>
-      <w:r>
-        <w:rPr>
-          <w:rFonts w:eastAsiaTheme="minorEastAsia"/>
-          <w:highlight w:val="yellow"/>
-        </w:rPr>
-        <w:t xml:space="preserve"> didn’t get any simpler. Oh well, here’s all the data.</w:t>
-      </w:r>
-    </w:p>
-    <w:p/>
     <w:tbl>
       <w:tblPr>
         <w:tblStyle w:val="TableGrid"/>
@@ -3515,8 +2068,8 @@
         <w:tblLook w:val="04A0" w:firstRow="1" w:lastRow="0" w:firstColumn="1" w:lastColumn="0" w:noHBand="0" w:noVBand="1"/>
       </w:tblPr>
       <w:tblGrid>
-        <w:gridCol w:w="1345"/>
-        <w:gridCol w:w="2340"/>
+        <w:gridCol w:w="895"/>
+        <w:gridCol w:w="2790"/>
         <w:gridCol w:w="2160"/>
         <w:gridCol w:w="2211"/>
         <w:gridCol w:w="2014"/>
@@ -3527,43 +2080,43 @@
         </w:trPr>
         <w:tc>
           <w:tcPr>
-            <w:tcW w:w="1345" w:type="dxa"/>
+            <w:tcW w:w="895" w:type="dxa"/>
           </w:tcPr>
           <w:p>
             <w:pPr>
               <w:spacing w:line="360" w:lineRule="auto"/>
               <w:rPr>
-                <w:rFonts w:cs="Times New Roman"/>
+                <w:rFonts w:ascii="Times New Roman" w:hAnsi="Times New Roman" w:cs="Times New Roman"/>
               </w:rPr>
             </w:pPr>
           </w:p>
         </w:tc>
         <w:tc>
           <w:tcPr>
-            <w:tcW w:w="2340" w:type="dxa"/>
+            <w:tcW w:w="2790" w:type="dxa"/>
           </w:tcPr>
           <w:p>
             <w:pPr>
               <w:rPr>
-                <w:rFonts w:cs="Times New Roman"/>
+                <w:rFonts w:ascii="Times New Roman" w:hAnsi="Times New Roman" w:cs="Times New Roman"/>
               </w:rPr>
             </w:pPr>
             <w:r>
               <w:rPr>
-                <w:rFonts w:cs="Times New Roman"/>
+                <w:rFonts w:ascii="Times New Roman" w:hAnsi="Times New Roman" w:cs="Times New Roman"/>
               </w:rPr>
               <w:t>N</w:t>
             </w:r>
             <w:r>
               <w:rPr>
-                <w:rFonts w:cs="Times New Roman"/>
+                <w:rFonts w:ascii="Times New Roman" w:hAnsi="Times New Roman" w:cs="Times New Roman"/>
                 <w:vertAlign w:val="subscript"/>
               </w:rPr>
               <w:t>2</w:t>
             </w:r>
             <w:r>
               <w:rPr>
-                <w:rFonts w:cs="Times New Roman"/>
+                <w:rFonts w:ascii="Times New Roman" w:hAnsi="Times New Roman" w:cs="Times New Roman"/>
               </w:rPr>
               <w:t xml:space="preserve"> trial 1</w:t>
             </w:r>
@@ -3576,32 +2129,32 @@
           <w:p>
             <w:pPr>
               <w:rPr>
-                <w:rFonts w:cs="Times New Roman"/>
+                <w:rFonts w:ascii="Times New Roman" w:hAnsi="Times New Roman" w:cs="Times New Roman"/>
               </w:rPr>
             </w:pPr>
             <w:r>
               <w:rPr>
-                <w:rFonts w:cs="Times New Roman"/>
+                <w:rFonts w:ascii="Times New Roman" w:hAnsi="Times New Roman" w:cs="Times New Roman"/>
               </w:rPr>
               <w:t>N</w:t>
             </w:r>
             <w:r>
               <w:rPr>
-                <w:rFonts w:cs="Times New Roman"/>
+                <w:rFonts w:ascii="Times New Roman" w:hAnsi="Times New Roman" w:cs="Times New Roman"/>
                 <w:vertAlign w:val="subscript"/>
               </w:rPr>
               <w:t>2</w:t>
             </w:r>
             <w:r>
               <w:rPr>
-                <w:rFonts w:cs="Times New Roman"/>
+                <w:rFonts w:ascii="Times New Roman" w:hAnsi="Times New Roman" w:cs="Times New Roman"/>
                 <w:vertAlign w:val="subscript"/>
               </w:rPr>
               <w:t xml:space="preserve"> </w:t>
             </w:r>
             <w:r>
               <w:rPr>
-                <w:rFonts w:cs="Times New Roman"/>
+                <w:rFonts w:ascii="Times New Roman" w:hAnsi="Times New Roman" w:cs="Times New Roman"/>
               </w:rPr>
               <w:t>trial 2</w:t>
             </w:r>
@@ -3614,20 +2167,20 @@
           <w:p>
             <w:pPr>
               <w:rPr>
-                <w:rFonts w:cs="Times New Roman"/>
+                <w:rFonts w:ascii="Times New Roman" w:hAnsi="Times New Roman" w:cs="Times New Roman"/>
               </w:rPr>
             </w:pPr>
             <w:proofErr w:type="spellStart"/>
             <w:r>
               <w:rPr>
-                <w:rFonts w:cs="Times New Roman"/>
+                <w:rFonts w:ascii="Times New Roman" w:hAnsi="Times New Roman" w:cs="Times New Roman"/>
               </w:rPr>
               <w:t>Ar</w:t>
             </w:r>
             <w:proofErr w:type="spellEnd"/>
             <w:r>
               <w:rPr>
-                <w:rFonts w:cs="Times New Roman"/>
+                <w:rFonts w:ascii="Times New Roman" w:hAnsi="Times New Roman" w:cs="Times New Roman"/>
               </w:rPr>
               <w:t xml:space="preserve"> trial 1</w:t>
             </w:r>
@@ -3640,20 +2193,20 @@
           <w:p>
             <w:pPr>
               <w:rPr>
-                <w:rFonts w:cs="Times New Roman"/>
+                <w:rFonts w:ascii="Times New Roman" w:hAnsi="Times New Roman" w:cs="Times New Roman"/>
               </w:rPr>
             </w:pPr>
             <w:proofErr w:type="spellStart"/>
             <w:r>
               <w:rPr>
-                <w:rFonts w:cs="Times New Roman"/>
+                <w:rFonts w:ascii="Times New Roman" w:hAnsi="Times New Roman" w:cs="Times New Roman"/>
               </w:rPr>
               <w:t>Ar</w:t>
             </w:r>
             <w:proofErr w:type="spellEnd"/>
             <w:r>
               <w:rPr>
-                <w:rFonts w:cs="Times New Roman"/>
+                <w:rFonts w:ascii="Times New Roman" w:hAnsi="Times New Roman" w:cs="Times New Roman"/>
               </w:rPr>
               <w:t xml:space="preserve"> trial 2</w:t>
             </w:r>
@@ -3666,52 +2219,38 @@
         </w:trPr>
         <w:tc>
           <w:tcPr>
-            <w:tcW w:w="1345" w:type="dxa"/>
+            <w:tcW w:w="895" w:type="dxa"/>
           </w:tcPr>
           <w:p>
             <w:pPr>
               <w:spacing w:line="360" w:lineRule="auto"/>
               <w:rPr>
-                <w:rFonts w:cs="Times New Roman"/>
+                <w:rFonts w:ascii="Times New Roman" w:hAnsi="Times New Roman" w:cs="Times New Roman"/>
               </w:rPr>
             </w:pPr>
             <w:r>
               <w:rPr>
-                <w:rFonts w:cs="Times New Roman"/>
+                <w:rFonts w:ascii="Times New Roman" w:hAnsi="Times New Roman" w:cs="Times New Roman"/>
               </w:rPr>
               <w:t>P</w:t>
             </w:r>
             <w:r>
               <w:rPr>
-                <w:rFonts w:cs="Times New Roman"/>
+                <w:rFonts w:ascii="Times New Roman" w:hAnsi="Times New Roman" w:cs="Times New Roman"/>
                 <w:vertAlign w:val="subscript"/>
               </w:rPr>
               <w:t>1</w:t>
             </w:r>
             <w:r>
               <w:rPr>
-                <w:rFonts w:cs="Times New Roman"/>
+                <w:rFonts w:ascii="Times New Roman" w:hAnsi="Times New Roman" w:cs="Times New Roman"/>
                 <w:vertAlign w:val="subscript"/>
               </w:rPr>
-              <w:t>,</w:t>
-            </w:r>
-            <w:r>
-              <w:rPr>
-                <w:rFonts w:cs="Times New Roman"/>
-                <w:vertAlign w:val="subscript"/>
-              </w:rPr>
-              <w:t xml:space="preserve"> gauge</w:t>
-            </w:r>
-            <w:r>
-              <w:rPr>
-                <w:rFonts w:cs="Times New Roman"/>
-                <w:vertAlign w:val="subscript"/>
-              </w:rPr>
               <w:t xml:space="preserve"> </w:t>
             </w:r>
             <w:r>
               <w:rPr>
-                <w:rFonts w:cs="Times New Roman"/>
+                <w:rFonts w:ascii="Times New Roman" w:hAnsi="Times New Roman" w:cs="Times New Roman"/>
               </w:rPr>
               <w:t>(psi)</w:t>
             </w:r>
@@ -3719,26 +2258,32 @@
         </w:tc>
         <w:tc>
           <w:tcPr>
-            <w:tcW w:w="2340" w:type="dxa"/>
+            <w:tcW w:w="2790" w:type="dxa"/>
           </w:tcPr>
           <w:p>
             <w:pPr>
               <w:spacing w:line="360" w:lineRule="auto"/>
               <w:rPr>
-                <w:rFonts w:cs="Times New Roman"/>
+                <w:rFonts w:ascii="Times New Roman" w:hAnsi="Times New Roman" w:cs="Times New Roman"/>
               </w:rPr>
             </w:pPr>
             <w:r>
               <w:rPr>
-                <w:rFonts w:cs="Times New Roman"/>
+                <w:rFonts w:ascii="Times New Roman" w:hAnsi="Times New Roman" w:cs="Times New Roman"/>
               </w:rPr>
               <w:t>1.66</w:t>
             </w:r>
             <w:r>
               <w:rPr>
-                <w:rFonts w:cs="Times New Roman"/>
-              </w:rPr>
-              <w:t>±0.01</w:t>
+                <w:rFonts w:ascii="Times New Roman" w:hAnsi="Times New Roman" w:cs="Times New Roman"/>
+              </w:rPr>
+              <w:t>±</w:t>
+            </w:r>
+            <w:r>
+              <w:rPr>
+                <w:rFonts w:ascii="Times New Roman" w:hAnsi="Times New Roman" w:cs="Times New Roman"/>
+              </w:rPr>
+              <w:t>0.01</w:t>
             </w:r>
           </w:p>
         </w:tc>
@@ -3750,18 +2295,18 @@
             <w:pPr>
               <w:spacing w:line="360" w:lineRule="auto"/>
               <w:rPr>
-                <w:rFonts w:cs="Times New Roman"/>
+                <w:rFonts w:ascii="Times New Roman" w:hAnsi="Times New Roman" w:cs="Times New Roman"/>
               </w:rPr>
             </w:pPr>
             <w:r>
               <w:rPr>
-                <w:rFonts w:cs="Times New Roman"/>
+                <w:rFonts w:ascii="Times New Roman" w:hAnsi="Times New Roman" w:cs="Times New Roman"/>
               </w:rPr>
               <w:t>1.64</w:t>
             </w:r>
             <w:r>
               <w:rPr>
-                <w:rFonts w:cs="Times New Roman"/>
+                <w:rFonts w:ascii="Times New Roman" w:hAnsi="Times New Roman" w:cs="Times New Roman"/>
               </w:rPr>
               <w:t>±0.01</w:t>
             </w:r>
@@ -3775,18 +2320,18 @@
             <w:pPr>
               <w:spacing w:line="360" w:lineRule="auto"/>
               <w:rPr>
-                <w:rFonts w:cs="Times New Roman"/>
+                <w:rFonts w:ascii="Times New Roman" w:hAnsi="Times New Roman" w:cs="Times New Roman"/>
               </w:rPr>
             </w:pPr>
             <w:r>
               <w:rPr>
-                <w:rFonts w:cs="Times New Roman"/>
+                <w:rFonts w:ascii="Times New Roman" w:hAnsi="Times New Roman" w:cs="Times New Roman"/>
               </w:rPr>
               <w:t>1.63</w:t>
             </w:r>
             <w:r>
               <w:rPr>
-                <w:rFonts w:cs="Times New Roman"/>
+                <w:rFonts w:ascii="Times New Roman" w:hAnsi="Times New Roman" w:cs="Times New Roman"/>
               </w:rPr>
               <w:t>±0.01</w:t>
             </w:r>
@@ -3800,18 +2345,18 @@
             <w:pPr>
               <w:spacing w:line="360" w:lineRule="auto"/>
               <w:rPr>
-                <w:rFonts w:cs="Times New Roman"/>
+                <w:rFonts w:ascii="Times New Roman" w:hAnsi="Times New Roman" w:cs="Times New Roman"/>
               </w:rPr>
             </w:pPr>
             <w:r>
               <w:rPr>
-                <w:rFonts w:cs="Times New Roman"/>
+                <w:rFonts w:ascii="Times New Roman" w:hAnsi="Times New Roman" w:cs="Times New Roman"/>
               </w:rPr>
               <w:t>1.71</w:t>
             </w:r>
             <w:r>
               <w:rPr>
-                <w:rFonts w:cs="Times New Roman"/>
+                <w:rFonts w:ascii="Times New Roman" w:hAnsi="Times New Roman" w:cs="Times New Roman"/>
               </w:rPr>
               <w:t>±0.01</w:t>
             </w:r>
@@ -3824,45 +2369,38 @@
         </w:trPr>
         <w:tc>
           <w:tcPr>
-            <w:tcW w:w="1345" w:type="dxa"/>
+            <w:tcW w:w="895" w:type="dxa"/>
           </w:tcPr>
           <w:p>
             <w:pPr>
               <w:spacing w:line="360" w:lineRule="auto"/>
               <w:rPr>
-                <w:rFonts w:cs="Times New Roman"/>
+                <w:rFonts w:ascii="Times New Roman" w:hAnsi="Times New Roman" w:cs="Times New Roman"/>
               </w:rPr>
             </w:pPr>
             <w:r>
               <w:rPr>
-                <w:rFonts w:cs="Times New Roman"/>
+                <w:rFonts w:ascii="Times New Roman" w:hAnsi="Times New Roman" w:cs="Times New Roman"/>
               </w:rPr>
               <w:t>P</w:t>
             </w:r>
             <w:r>
               <w:rPr>
-                <w:rFonts w:cs="Times New Roman"/>
+                <w:rFonts w:ascii="Times New Roman" w:hAnsi="Times New Roman" w:cs="Times New Roman"/>
                 <w:vertAlign w:val="subscript"/>
               </w:rPr>
               <w:t>3</w:t>
             </w:r>
             <w:r>
               <w:rPr>
-                <w:rFonts w:cs="Times New Roman"/>
+                <w:rFonts w:ascii="Times New Roman" w:hAnsi="Times New Roman" w:cs="Times New Roman"/>
                 <w:vertAlign w:val="subscript"/>
               </w:rPr>
-              <w:t>, gauge</w:t>
-            </w:r>
-            <w:r>
-              <w:rPr>
-                <w:rFonts w:cs="Times New Roman"/>
-                <w:vertAlign w:val="subscript"/>
-              </w:rPr>
               <w:t xml:space="preserve"> </w:t>
             </w:r>
             <w:r>
               <w:rPr>
-                <w:rFonts w:cs="Times New Roman"/>
+                <w:rFonts w:ascii="Times New Roman" w:hAnsi="Times New Roman" w:cs="Times New Roman"/>
               </w:rPr>
               <w:t>(psi)</w:t>
             </w:r>
@@ -3870,24 +2408,24 @@
         </w:tc>
         <w:tc>
           <w:tcPr>
-            <w:tcW w:w="2340" w:type="dxa"/>
+            <w:tcW w:w="2790" w:type="dxa"/>
           </w:tcPr>
           <w:p>
             <w:pPr>
               <w:spacing w:line="360" w:lineRule="auto"/>
               <w:rPr>
-                <w:rFonts w:cs="Times New Roman"/>
+                <w:rFonts w:ascii="Times New Roman" w:hAnsi="Times New Roman" w:cs="Times New Roman"/>
               </w:rPr>
             </w:pPr>
             <w:r>
               <w:rPr>
-                <w:rFonts w:cs="Times New Roman"/>
+                <w:rFonts w:ascii="Times New Roman" w:hAnsi="Times New Roman" w:cs="Times New Roman"/>
               </w:rPr>
               <w:t>0.45</w:t>
             </w:r>
             <w:r>
               <w:rPr>
-                <w:rFonts w:cs="Times New Roman"/>
+                <w:rFonts w:ascii="Times New Roman" w:hAnsi="Times New Roman" w:cs="Times New Roman"/>
               </w:rPr>
               <w:t>±0.01</w:t>
             </w:r>
@@ -3901,18 +2439,18 @@
             <w:pPr>
               <w:spacing w:line="360" w:lineRule="auto"/>
               <w:rPr>
-                <w:rFonts w:cs="Times New Roman"/>
+                <w:rFonts w:ascii="Times New Roman" w:hAnsi="Times New Roman" w:cs="Times New Roman"/>
               </w:rPr>
             </w:pPr>
             <w:r>
               <w:rPr>
-                <w:rFonts w:cs="Times New Roman"/>
+                <w:rFonts w:ascii="Times New Roman" w:hAnsi="Times New Roman" w:cs="Times New Roman"/>
               </w:rPr>
               <w:t>0.43</w:t>
             </w:r>
             <w:r>
               <w:rPr>
-                <w:rFonts w:cs="Times New Roman"/>
+                <w:rFonts w:ascii="Times New Roman" w:hAnsi="Times New Roman" w:cs="Times New Roman"/>
               </w:rPr>
               <w:t>±0.01</w:t>
             </w:r>
@@ -3926,18 +2464,18 @@
             <w:pPr>
               <w:spacing w:line="360" w:lineRule="auto"/>
               <w:rPr>
-                <w:rFonts w:cs="Times New Roman"/>
+                <w:rFonts w:ascii="Times New Roman" w:hAnsi="Times New Roman" w:cs="Times New Roman"/>
               </w:rPr>
             </w:pPr>
             <w:r>
               <w:rPr>
-                <w:rFonts w:cs="Times New Roman"/>
+                <w:rFonts w:ascii="Times New Roman" w:hAnsi="Times New Roman" w:cs="Times New Roman"/>
               </w:rPr>
               <w:t>0.41</w:t>
             </w:r>
             <w:r>
               <w:rPr>
-                <w:rFonts w:cs="Times New Roman"/>
+                <w:rFonts w:ascii="Times New Roman" w:hAnsi="Times New Roman" w:cs="Times New Roman"/>
               </w:rPr>
               <w:t>±0.01</w:t>
             </w:r>
@@ -3951,18 +2489,18 @@
             <w:pPr>
               <w:spacing w:line="360" w:lineRule="auto"/>
               <w:rPr>
-                <w:rFonts w:cs="Times New Roman"/>
+                <w:rFonts w:ascii="Times New Roman" w:hAnsi="Times New Roman" w:cs="Times New Roman"/>
               </w:rPr>
             </w:pPr>
             <w:r>
               <w:rPr>
-                <w:rFonts w:cs="Times New Roman"/>
+                <w:rFonts w:ascii="Times New Roman" w:hAnsi="Times New Roman" w:cs="Times New Roman"/>
               </w:rPr>
               <w:t>0.58</w:t>
             </w:r>
             <w:r>
               <w:rPr>
-                <w:rFonts w:cs="Times New Roman"/>
+                <w:rFonts w:ascii="Times New Roman" w:hAnsi="Times New Roman" w:cs="Times New Roman"/>
               </w:rPr>
               <w:t>±0.01</w:t>
             </w:r>
@@ -3970,76 +2508,41 @@
         </w:tc>
       </w:tr>
       <w:tr>
-        <w:trPr>
-          <w:trHeight w:val="305"/>
-        </w:trPr>
         <w:tc>
           <w:tcPr>
-            <w:tcW w:w="1345" w:type="dxa"/>
+            <w:tcW w:w="895" w:type="dxa"/>
           </w:tcPr>
           <w:p>
             <w:pPr>
               <w:spacing w:line="360" w:lineRule="auto"/>
               <w:rPr>
-                <w:rFonts w:cs="Times New Roman"/>
+                <w:rFonts w:ascii="Times New Roman" w:hAnsi="Times New Roman" w:cs="Times New Roman"/>
               </w:rPr>
             </w:pPr>
             <w:r>
               <w:rPr>
-                <w:rFonts w:cs="Times New Roman"/>
-              </w:rPr>
-              <w:t>P</w:t>
-            </w:r>
-            <w:r>
-              <w:rPr>
-                <w:rFonts w:cs="Times New Roman"/>
-                <w:vertAlign w:val="subscript"/>
-              </w:rPr>
-              <w:t>1</w:t>
-            </w:r>
-            <w:r>
-              <w:rPr>
-                <w:rFonts w:cs="Times New Roman"/>
-                <w:vertAlign w:val="subscript"/>
-              </w:rPr>
-              <w:t xml:space="preserve"> </w:t>
-            </w:r>
-            <w:r>
-              <w:rPr>
-                <w:rFonts w:cs="Times New Roman"/>
-              </w:rPr>
-              <w:t>(psi)</w:t>
+                <w:rFonts w:ascii="Times New Roman" w:hAnsi="Times New Roman" w:cs="Times New Roman"/>
+              </w:rPr>
+              <w:t>γ</w:t>
             </w:r>
           </w:p>
         </w:tc>
         <w:tc>
           <w:tcPr>
-            <w:tcW w:w="2340" w:type="dxa"/>
+            <w:tcW w:w="2790" w:type="dxa"/>
           </w:tcPr>
           <w:p>
             <w:pPr>
               <w:spacing w:line="360" w:lineRule="auto"/>
               <w:rPr>
-                <w:rFonts w:cs="Times New Roman"/>
+                <w:rFonts w:ascii="Times New Roman" w:hAnsi="Times New Roman" w:cs="Times New Roman"/>
               </w:rPr>
             </w:pPr>
             <w:r>
               <w:rPr>
-                <w:rFonts w:cs="Times New Roman"/>
-              </w:rPr>
-              <w:t>16.409</w:t>
-            </w:r>
-            <w:r>
-              <w:rPr>
-                <w:rFonts w:cs="Times New Roman"/>
-              </w:rPr>
-              <w:t>±</w:t>
-            </w:r>
-            <w:r>
-              <w:rPr>
-                <w:rFonts w:cs="Times New Roman"/>
-              </w:rPr>
-              <w:t>0.006</w:t>
+                <w:rFonts w:ascii="Times New Roman" w:hAnsi="Times New Roman" w:cs="Times New Roman"/>
+              </w:rPr>
+              <w:t>1.39±</w:t>
             </w:r>
           </w:p>
         </w:tc>
@@ -4051,26 +2554,20 @@
             <w:pPr>
               <w:spacing w:line="360" w:lineRule="auto"/>
               <w:rPr>
-                <w:rFonts w:cs="Times New Roman"/>
+                <w:rFonts w:ascii="Times New Roman" w:hAnsi="Times New Roman" w:cs="Times New Roman"/>
               </w:rPr>
             </w:pPr>
             <w:r>
               <w:rPr>
-                <w:rFonts w:cs="Times New Roman"/>
-              </w:rPr>
-              <w:t>16.389</w:t>
-            </w:r>
-            <w:r>
-              <w:rPr>
-                <w:rFonts w:cs="Times New Roman"/>
+                <w:rFonts w:ascii="Times New Roman" w:hAnsi="Times New Roman" w:cs="Times New Roman"/>
+              </w:rPr>
+              <w:t>1.38</w:t>
+            </w:r>
+            <w:r>
+              <w:rPr>
+                <w:rFonts w:ascii="Times New Roman" w:hAnsi="Times New Roman" w:cs="Times New Roman"/>
               </w:rPr>
               <w:t>±</w:t>
-            </w:r>
-            <w:r>
-              <w:rPr>
-                <w:rFonts w:cs="Times New Roman"/>
-              </w:rPr>
-              <w:t>0.006</w:t>
             </w:r>
           </w:p>
         </w:tc>
@@ -4082,38 +2579,20 @@
             <w:pPr>
               <w:spacing w:line="360" w:lineRule="auto"/>
               <w:rPr>
-                <w:rFonts w:cs="Times New Roman"/>
+                <w:rFonts w:ascii="Times New Roman" w:hAnsi="Times New Roman" w:cs="Times New Roman"/>
               </w:rPr>
             </w:pPr>
             <w:r>
               <w:rPr>
-                <w:rFonts w:cs="Times New Roman"/>
-              </w:rPr>
-              <w:t>16.379</w:t>
-            </w:r>
-            <w:r>
-              <w:rPr>
-                <w:rFonts w:cs="Times New Roman"/>
+                <w:rFonts w:ascii="Times New Roman" w:hAnsi="Times New Roman" w:cs="Times New Roman"/>
+              </w:rPr>
+              <w:t>1.35</w:t>
+            </w:r>
+            <w:r>
+              <w:rPr>
+                <w:rFonts w:ascii="Times New Roman" w:hAnsi="Times New Roman" w:cs="Times New Roman"/>
               </w:rPr>
               <w:t>±</w:t>
-            </w:r>
-            <w:r>
-              <w:rPr>
-                <w:rFonts w:cs="Times New Roman"/>
-              </w:rPr>
-              <w:t>0.0</w:t>
-            </w:r>
-            <w:r>
-              <w:rPr>
-                <w:rFonts w:cs="Times New Roman"/>
-              </w:rPr>
-              <w:t>0</w:t>
-            </w:r>
-            <w:r>
-              <w:rPr>
-                <w:rFonts w:cs="Times New Roman"/>
-              </w:rPr>
-              <w:t>6</w:t>
             </w:r>
           </w:p>
         </w:tc>
@@ -4125,364 +2604,20 @@
             <w:pPr>
               <w:spacing w:line="360" w:lineRule="auto"/>
               <w:rPr>
-                <w:rFonts w:cs="Times New Roman"/>
+                <w:rFonts w:ascii="Times New Roman" w:hAnsi="Times New Roman" w:cs="Times New Roman"/>
               </w:rPr>
             </w:pPr>
             <w:r>
               <w:rPr>
-                <w:rFonts w:cs="Times New Roman"/>
-              </w:rPr>
-              <w:t>16.459</w:t>
-            </w:r>
-            <w:r>
-              <w:rPr>
-                <w:rFonts w:cs="Times New Roman"/>
+                <w:rFonts w:ascii="Times New Roman" w:hAnsi="Times New Roman" w:cs="Times New Roman"/>
+              </w:rPr>
+              <w:t>1.54</w:t>
+            </w:r>
+            <w:r>
+              <w:rPr>
+                <w:rFonts w:ascii="Times New Roman" w:hAnsi="Times New Roman" w:cs="Times New Roman"/>
               </w:rPr>
               <w:t>±</w:t>
-            </w:r>
-            <w:r>
-              <w:rPr>
-                <w:rFonts w:cs="Times New Roman"/>
-              </w:rPr>
-              <w:t>0.006</w:t>
-            </w:r>
-          </w:p>
-        </w:tc>
-      </w:tr>
-      <w:tr>
-        <w:trPr>
-          <w:trHeight w:val="305"/>
-        </w:trPr>
-        <w:tc>
-          <w:tcPr>
-            <w:tcW w:w="1345" w:type="dxa"/>
-          </w:tcPr>
-          <w:p>
-            <w:pPr>
-              <w:spacing w:line="360" w:lineRule="auto"/>
-              <w:rPr>
-                <w:rFonts w:cs="Times New Roman"/>
-              </w:rPr>
-            </w:pPr>
-            <w:r>
-              <w:rPr>
-                <w:rFonts w:cs="Times New Roman"/>
-              </w:rPr>
-              <w:t>P</w:t>
-            </w:r>
-            <w:r>
-              <w:rPr>
-                <w:rFonts w:cs="Times New Roman"/>
-                <w:vertAlign w:val="subscript"/>
-              </w:rPr>
-              <w:t>3</w:t>
-            </w:r>
-            <w:r>
-              <w:rPr>
-                <w:rFonts w:cs="Times New Roman"/>
-                <w:vertAlign w:val="subscript"/>
-              </w:rPr>
-              <w:t xml:space="preserve"> </w:t>
-            </w:r>
-            <w:r>
-              <w:rPr>
-                <w:rFonts w:cs="Times New Roman"/>
-              </w:rPr>
-              <w:t>(psi)</w:t>
-            </w:r>
-          </w:p>
-        </w:tc>
-        <w:tc>
-          <w:tcPr>
-            <w:tcW w:w="2340" w:type="dxa"/>
-          </w:tcPr>
-          <w:p>
-            <w:pPr>
-              <w:spacing w:line="360" w:lineRule="auto"/>
-              <w:rPr>
-                <w:rFonts w:cs="Times New Roman"/>
-              </w:rPr>
-            </w:pPr>
-            <w:r>
-              <w:rPr>
-                <w:rFonts w:cs="Times New Roman"/>
-              </w:rPr>
-              <w:t>15.20</w:t>
-            </w:r>
-            <w:r>
-              <w:rPr>
-                <w:rFonts w:cs="Times New Roman"/>
-              </w:rPr>
-              <w:t>±</w:t>
-            </w:r>
-            <w:r>
-              <w:rPr>
-                <w:rFonts w:cs="Times New Roman"/>
-              </w:rPr>
-              <w:t>0.02</w:t>
-            </w:r>
-          </w:p>
-        </w:tc>
-        <w:tc>
-          <w:tcPr>
-            <w:tcW w:w="2160" w:type="dxa"/>
-          </w:tcPr>
-          <w:p>
-            <w:pPr>
-              <w:spacing w:line="360" w:lineRule="auto"/>
-              <w:rPr>
-                <w:rFonts w:cs="Times New Roman"/>
-              </w:rPr>
-            </w:pPr>
-            <w:r>
-              <w:rPr>
-                <w:rFonts w:cs="Times New Roman"/>
-              </w:rPr>
-              <w:t>15.18</w:t>
-            </w:r>
-            <w:r>
-              <w:rPr>
-                <w:rFonts w:cs="Times New Roman"/>
-              </w:rPr>
-              <w:t>±</w:t>
-            </w:r>
-            <w:r>
-              <w:rPr>
-                <w:rFonts w:cs="Times New Roman"/>
-              </w:rPr>
-              <w:t>0.02</w:t>
-            </w:r>
-          </w:p>
-        </w:tc>
-        <w:tc>
-          <w:tcPr>
-            <w:tcW w:w="2211" w:type="dxa"/>
-          </w:tcPr>
-          <w:p>
-            <w:pPr>
-              <w:spacing w:line="360" w:lineRule="auto"/>
-              <w:rPr>
-                <w:rFonts w:cs="Times New Roman"/>
-              </w:rPr>
-            </w:pPr>
-            <w:r>
-              <w:rPr>
-                <w:rFonts w:cs="Times New Roman"/>
-              </w:rPr>
-              <w:t>15.16</w:t>
-            </w:r>
-            <w:r>
-              <w:rPr>
-                <w:rFonts w:cs="Times New Roman"/>
-              </w:rPr>
-              <w:t>±</w:t>
-            </w:r>
-            <w:r>
-              <w:rPr>
-                <w:rFonts w:cs="Times New Roman"/>
-              </w:rPr>
-              <w:t>0.02</w:t>
-            </w:r>
-          </w:p>
-        </w:tc>
-        <w:tc>
-          <w:tcPr>
-            <w:tcW w:w="2014" w:type="dxa"/>
-          </w:tcPr>
-          <w:p>
-            <w:pPr>
-              <w:spacing w:line="360" w:lineRule="auto"/>
-              <w:rPr>
-                <w:rFonts w:cs="Times New Roman"/>
-              </w:rPr>
-            </w:pPr>
-            <w:r>
-              <w:rPr>
-                <w:rFonts w:cs="Times New Roman"/>
-              </w:rPr>
-              <w:t>15.33</w:t>
-            </w:r>
-            <w:r>
-              <w:rPr>
-                <w:rFonts w:cs="Times New Roman"/>
-              </w:rPr>
-              <w:t>±</w:t>
-            </w:r>
-            <w:r>
-              <w:rPr>
-                <w:rFonts w:cs="Times New Roman"/>
-              </w:rPr>
-              <w:t>0.02</w:t>
-            </w:r>
-          </w:p>
-        </w:tc>
-      </w:tr>
-      <w:tr>
-        <w:tc>
-          <w:tcPr>
-            <w:tcW w:w="1345" w:type="dxa"/>
-          </w:tcPr>
-          <w:p>
-            <w:pPr>
-              <w:spacing w:line="360" w:lineRule="auto"/>
-              <w:rPr>
-                <w:rFonts w:cs="Times New Roman"/>
-              </w:rPr>
-            </w:pPr>
-            <w:r>
-              <w:rPr>
-                <w:rFonts w:cs="Times New Roman"/>
-              </w:rPr>
-              <w:t>γ</w:t>
-            </w:r>
-          </w:p>
-        </w:tc>
-        <w:tc>
-          <w:tcPr>
-            <w:tcW w:w="2340" w:type="dxa"/>
-          </w:tcPr>
-          <w:p>
-            <w:pPr>
-              <w:spacing w:line="360" w:lineRule="auto"/>
-              <w:rPr>
-                <w:rFonts w:cs="Times New Roman"/>
-              </w:rPr>
-            </w:pPr>
-            <w:r>
-              <w:rPr>
-                <w:rFonts w:cs="Times New Roman"/>
-              </w:rPr>
-              <w:t>1.39±</w:t>
-            </w:r>
-            <w:r>
-              <w:rPr>
-                <w:rFonts w:cs="Times New Roman"/>
-              </w:rPr>
-              <w:t>0.0</w:t>
-            </w:r>
-            <w:r>
-              <w:rPr>
-                <w:rFonts w:cs="Times New Roman"/>
-              </w:rPr>
-              <w:t>8</w:t>
-            </w:r>
-          </w:p>
-        </w:tc>
-        <w:tc>
-          <w:tcPr>
-            <w:tcW w:w="2160" w:type="dxa"/>
-          </w:tcPr>
-          <w:p>
-            <w:pPr>
-              <w:spacing w:line="360" w:lineRule="auto"/>
-              <w:rPr>
-                <w:rFonts w:cs="Times New Roman"/>
-              </w:rPr>
-            </w:pPr>
-            <w:r>
-              <w:rPr>
-                <w:rFonts w:cs="Times New Roman"/>
-              </w:rPr>
-              <w:t>1.3</w:t>
-            </w:r>
-            <w:r>
-              <w:rPr>
-                <w:rFonts w:cs="Times New Roman"/>
-              </w:rPr>
-              <w:t>7</w:t>
-            </w:r>
-            <w:r>
-              <w:rPr>
-                <w:rFonts w:cs="Times New Roman"/>
-              </w:rPr>
-              <w:t>±</w:t>
-            </w:r>
-            <w:r>
-              <w:rPr>
-                <w:rFonts w:cs="Times New Roman"/>
-              </w:rPr>
-              <w:t>0.0</w:t>
-            </w:r>
-            <w:r>
-              <w:rPr>
-                <w:rFonts w:cs="Times New Roman"/>
-              </w:rPr>
-              <w:t>8</w:t>
-            </w:r>
-          </w:p>
-        </w:tc>
-        <w:tc>
-          <w:tcPr>
-            <w:tcW w:w="2211" w:type="dxa"/>
-          </w:tcPr>
-          <w:p>
-            <w:pPr>
-              <w:spacing w:line="360" w:lineRule="auto"/>
-              <w:rPr>
-                <w:rFonts w:cs="Times New Roman"/>
-              </w:rPr>
-            </w:pPr>
-            <w:r>
-              <w:rPr>
-                <w:rFonts w:cs="Times New Roman"/>
-              </w:rPr>
-              <w:t>1.35</w:t>
-            </w:r>
-            <w:r>
-              <w:rPr>
-                <w:rFonts w:cs="Times New Roman"/>
-              </w:rPr>
-              <w:t>±</w:t>
-            </w:r>
-            <w:r>
-              <w:rPr>
-                <w:rFonts w:cs="Times New Roman"/>
-              </w:rPr>
-              <w:t>0.0</w:t>
-            </w:r>
-            <w:r>
-              <w:rPr>
-                <w:rFonts w:cs="Times New Roman"/>
-              </w:rPr>
-              <w:t>8</w:t>
-            </w:r>
-          </w:p>
-        </w:tc>
-        <w:tc>
-          <w:tcPr>
-            <w:tcW w:w="2014" w:type="dxa"/>
-          </w:tcPr>
-          <w:p>
-            <w:pPr>
-              <w:keepNext/>
-              <w:spacing w:line="360" w:lineRule="auto"/>
-              <w:rPr>
-                <w:rFonts w:cs="Times New Roman"/>
-              </w:rPr>
-            </w:pPr>
-            <w:r>
-              <w:rPr>
-                <w:rFonts w:cs="Times New Roman"/>
-              </w:rPr>
-              <w:t>1.5</w:t>
-            </w:r>
-            <w:r>
-              <w:rPr>
-                <w:rFonts w:cs="Times New Roman"/>
-              </w:rPr>
-              <w:t>±</w:t>
-            </w:r>
-            <w:r>
-              <w:rPr>
-                <w:rFonts w:cs="Times New Roman"/>
-              </w:rPr>
-              <w:t>0.</w:t>
-            </w:r>
-            <w:r>
-              <w:rPr>
-                <w:rFonts w:cs="Times New Roman"/>
-              </w:rPr>
-              <w:t>1</w:t>
             </w:r>
           </w:p>
         </w:tc>
@@ -4490,254 +2625,25 @@
     </w:tbl>
     <w:p>
       <w:pPr>
-        <w:pStyle w:val="Caption"/>
-      </w:pPr>
-      <w:r>
-        <w:t xml:space="preserve">Table </w:t>
-      </w:r>
-      <w:fldSimple w:instr=" SEQ Table \* ARABIC ">
-        <w:r>
-          <w:rPr>
-            <w:noProof/>
-          </w:rPr>
-          <w:t>1</w:t>
-        </w:r>
-      </w:fldSimple>
-      <w:r>
-        <w:t xml:space="preserve">: </w:t>
-      </w:r>
-      <w:r>
-        <w:rPr>
-          <w:highlight w:val="yellow"/>
-        </w:rPr>
-        <w:t>Wow! Look at all that data</w:t>
-      </w:r>
-      <w:r>
-        <w:rPr>
-          <w:highlight w:val="yellow"/>
-        </w:rPr>
-        <w:t>.</w:t>
-      </w:r>
-    </w:p>
-    <w:p>
-      <w:pPr>
         <w:spacing w:before="240" w:line="360" w:lineRule="auto"/>
         <w:rPr>
-          <w:rFonts w:eastAsiaTheme="minorEastAsia" w:cs="Times New Roman"/>
-        </w:rPr>
-      </w:pPr>
-      <m:oMath>
-        <m:sSub>
-          <m:sSubPr>
-            <m:ctrlPr>
-              <w:rPr>
-                <w:rFonts w:ascii="Cambria Math" w:hAnsi="Cambria Math" w:cs="Times New Roman"/>
-                <w:i/>
-              </w:rPr>
-            </m:ctrlPr>
-          </m:sSubPr>
-          <m:e>
-            <m:r>
-              <w:rPr>
-                <w:rFonts w:ascii="Cambria Math" w:hAnsi="Cambria Math" w:cs="Times New Roman"/>
-              </w:rPr>
-              <m:t>P</m:t>
-            </m:r>
-          </m:e>
-          <m:sub>
-            <m:r>
-              <w:rPr>
-                <w:rFonts w:ascii="Cambria Math" w:hAnsi="Cambria Math" w:cs="Times New Roman"/>
-              </w:rPr>
-              <m:t>2</m:t>
-            </m:r>
-          </m:sub>
-        </m:sSub>
-        <m:r>
-          <w:rPr>
-            <w:rFonts w:ascii="Cambria Math" w:hAnsi="Cambria Math" w:cs="Times New Roman"/>
-          </w:rPr>
-          <m:t>=14.7</m:t>
-        </m:r>
-        <m:r>
-          <w:rPr>
-            <w:rFonts w:ascii="Cambria Math" w:hAnsi="Cambria Math" w:cs="Times New Roman"/>
-            <w:u w:val="single"/>
-          </w:rPr>
-          <m:t>4</m:t>
-        </m:r>
-        <m:r>
-          <w:rPr>
-            <w:rFonts w:ascii="Cambria Math" w:hAnsi="Cambria Math" w:cs="Times New Roman"/>
-          </w:rPr>
-          <m:t>9</m:t>
-        </m:r>
-        <m:r>
-          <w:rPr>
-            <w:rFonts w:ascii="Cambria Math" w:hAnsi="Cambria Math" w:cs="Times New Roman"/>
-          </w:rPr>
-          <m:t>±0.00</m:t>
-        </m:r>
-        <m:r>
-          <w:rPr>
-            <w:rFonts w:ascii="Cambria Math" w:hAnsi="Cambria Math" w:cs="Times New Roman"/>
-          </w:rPr>
-          <m:t>5</m:t>
-        </m:r>
-        <m:r>
-          <w:rPr>
-            <w:rFonts w:ascii="Cambria Math" w:hAnsi="Cambria Math" w:cs="Times New Roman"/>
-          </w:rPr>
-          <m:t xml:space="preserve"> </m:t>
-        </m:r>
-        <m:r>
-          <w:rPr>
-            <w:rFonts w:ascii="Cambria Math" w:hAnsi="Cambria Math" w:cs="Times New Roman"/>
-          </w:rPr>
-          <m:t>psi</m:t>
-        </m:r>
-      </m:oMath>
-      <w:r>
-        <w:rPr>
-          <w:rFonts w:cs="Times New Roman"/>
-        </w:rPr>
-        <w:t xml:space="preserve"> </w:t>
-      </w:r>
-      <w:r>
-        <w:rPr>
-          <w:rFonts w:cs="Times New Roman"/>
-        </w:rPr>
-        <w:t>and</w:t>
-      </w:r>
-      <w:r>
-        <w:rPr>
-          <w:rFonts w:cs="Times New Roman"/>
-        </w:rPr>
-        <w:t xml:space="preserve"> </w:t>
-      </w:r>
-      <m:oMath>
-        <m:sSub>
-          <m:sSubPr>
-            <m:ctrlPr>
-              <w:rPr>
-                <w:rFonts w:ascii="Cambria Math" w:hAnsi="Cambria Math" w:cs="Times New Roman"/>
-                <w:i/>
-              </w:rPr>
-            </m:ctrlPr>
-          </m:sSubPr>
-          <m:e>
-            <m:r>
-              <w:rPr>
-                <w:rFonts w:ascii="Cambria Math" w:hAnsi="Cambria Math" w:cs="Times New Roman"/>
-              </w:rPr>
-              <m:t>T</m:t>
-            </m:r>
-          </m:e>
-          <m:sub>
-            <m:r>
-              <w:rPr>
-                <w:rFonts w:ascii="Cambria Math" w:hAnsi="Cambria Math" w:cs="Times New Roman"/>
-              </w:rPr>
-              <m:t>1</m:t>
-            </m:r>
-          </m:sub>
-        </m:sSub>
-        <m:r>
-          <w:rPr>
-            <w:rFonts w:ascii="Cambria Math" w:hAnsi="Cambria Math" w:cs="Times New Roman"/>
-          </w:rPr>
-          <m:t>=21.</m:t>
-        </m:r>
-        <m:r>
-          <w:rPr>
-            <w:rFonts w:ascii="Cambria Math" w:hAnsi="Cambria Math" w:cs="Times New Roman"/>
-          </w:rPr>
-          <m:t>9</m:t>
-        </m:r>
-        <m:r>
-          <w:rPr>
-            <w:rFonts w:ascii="Cambria Math" w:hAnsi="Cambria Math" w:cs="Times New Roman"/>
-          </w:rPr>
-          <m:t>4</m:t>
-        </m:r>
-        <m:r>
-          <w:rPr>
-            <w:rFonts w:ascii="Cambria Math" w:hAnsi="Cambria Math" w:cs="Times New Roman"/>
-          </w:rPr>
-          <m:t>±0.01</m:t>
-        </m:r>
-        <m:r>
-          <w:rPr>
-            <w:rFonts w:ascii="Cambria Math" w:hAnsi="Cambria Math" w:cs="Times New Roman"/>
-          </w:rPr>
-          <m:t>°C</m:t>
-        </m:r>
-      </m:oMath>
-      <w:r>
-        <w:rPr>
-          <w:rFonts w:eastAsiaTheme="minorEastAsia" w:cs="Times New Roman"/>
-        </w:rPr>
-        <w:t xml:space="preserve"> for all trials.</w:t>
+          <w:rFonts w:ascii="Times New Roman" w:hAnsi="Times New Roman" w:cs="Times New Roman"/>
+        </w:rPr>
+      </w:pPr>
+    </w:p>
+    <w:p>
+      <w:pPr>
+        <w:pStyle w:val="Heading1"/>
+      </w:pPr>
+      <w:r>
+        <w:t>Conclusions:</w:t>
       </w:r>
     </w:p>
     <w:p>
       <w:pPr>
         <w:spacing w:before="240" w:line="360" w:lineRule="auto"/>
         <w:rPr>
-          <w:rFonts w:eastAsiaTheme="minorEastAsia" w:cs="Times New Roman"/>
-        </w:rPr>
-      </w:pPr>
-      <w:r>
-        <w:rPr>
-          <w:rFonts w:eastAsiaTheme="minorEastAsia" w:cs="Times New Roman"/>
-        </w:rPr>
-        <w:tab/>
-        <w:t>Now we can calculate the mean of each gas using the student-t distribution. With 95% confidence and 1 degree of freedom using a two tailed distribution, the critical value is 12.71</w:t>
-      </w:r>
-      <w:r>
-        <w:rPr>
-          <w:rFonts w:eastAsiaTheme="minorEastAsia" w:cs="Times New Roman"/>
-          <w:highlight w:val="yellow"/>
-          <w:vertAlign w:val="superscript"/>
-        </w:rPr>
-        <w:t>[</w:t>
-      </w:r>
-      <w:r>
-        <w:rPr>
-          <w:rFonts w:eastAsiaTheme="minorEastAsia" w:cs="Times New Roman"/>
-          <w:highlight w:val="yellow"/>
-          <w:vertAlign w:val="superscript"/>
-        </w:rPr>
-        <w:t>source?</w:t>
-      </w:r>
-      <w:r>
-        <w:rPr>
-          <w:rFonts w:eastAsiaTheme="minorEastAsia" w:cs="Times New Roman"/>
-          <w:highlight w:val="yellow"/>
-          <w:vertAlign w:val="superscript"/>
-        </w:rPr>
-        <w:t>]</w:t>
-      </w:r>
-      <w:r>
-        <w:rPr>
-          <w:rFonts w:eastAsiaTheme="minorEastAsia" w:cs="Times New Roman"/>
-        </w:rPr>
-        <w:t>.</w:t>
-      </w:r>
-    </w:p>
-    <w:p>
-      <w:pPr>
-        <w:pStyle w:val="Heading1"/>
-      </w:pPr>
-      <w:r>
-        <w:t>Conclusions:</w:t>
-      </w:r>
-    </w:p>
-    <w:p>
-      <w:pPr>
-        <w:spacing w:before="240" w:line="360" w:lineRule="auto"/>
-        <w:rPr>
-          <w:rFonts w:cs="Times New Roman"/>
+          <w:rFonts w:ascii="Times New Roman" w:hAnsi="Times New Roman" w:cs="Times New Roman"/>
         </w:rPr>
       </w:pPr>
     </w:p>
@@ -4748,7 +2654,7 @@
         </w:tabs>
         <w:spacing w:before="240" w:line="360" w:lineRule="auto"/>
         <w:rPr>
-          <w:rFonts w:cs="Times New Roman"/>
+          <w:rFonts w:ascii="Times New Roman" w:hAnsi="Times New Roman" w:cs="Times New Roman"/>
         </w:rPr>
       </w:pPr>
       <w:r>
@@ -4759,7 +2665,7 @@
       </w:r>
       <w:r>
         <w:rPr>
-          <w:rFonts w:cs="Times New Roman"/>
+          <w:rFonts w:ascii="Times New Roman" w:hAnsi="Times New Roman" w:cs="Times New Roman"/>
         </w:rPr>
         <w:t xml:space="preserve"> </w:t>
       </w:r>
@@ -4771,69 +2677,87 @@
         </w:tabs>
         <w:spacing w:before="240" w:line="360" w:lineRule="auto"/>
         <w:rPr>
-          <w:rFonts w:cs="Times New Roman"/>
-        </w:rPr>
-      </w:pPr>
-      <w:r>
-        <w:rPr>
-          <w:rFonts w:cs="Times New Roman"/>
+          <w:rFonts w:ascii="Times New Roman" w:hAnsi="Times New Roman" w:cs="Times New Roman"/>
+        </w:rPr>
+      </w:pPr>
+      <w:r>
+        <w:rPr>
+          <w:rFonts w:ascii="Times New Roman" w:hAnsi="Times New Roman" w:cs="Times New Roman"/>
           <w:bdr w:val="single" w:sz="4" w:space="0" w:color="FFFFFF" w:themeColor="background1"/>
         </w:rPr>
         <w:tab/>
       </w:r>
       <w:r>
         <w:rPr>
-          <w:rFonts w:cs="Times New Roman"/>
+          <w:rFonts w:ascii="Times New Roman" w:hAnsi="Times New Roman" w:cs="Times New Roman"/>
         </w:rPr>
         <w:t xml:space="preserve">There </w:t>
       </w:r>
       <w:r>
         <w:rPr>
-          <w:rFonts w:cs="Times New Roman"/>
+          <w:rFonts w:ascii="Times New Roman" w:hAnsi="Times New Roman" w:cs="Times New Roman"/>
         </w:rPr>
         <w:t>is</w:t>
       </w:r>
       <w:r>
         <w:rPr>
-          <w:rFonts w:cs="Times New Roman"/>
+          <w:rFonts w:ascii="Times New Roman" w:hAnsi="Times New Roman" w:cs="Times New Roman"/>
         </w:rPr>
         <w:t xml:space="preserve"> no important safety information for nitrogen as it is already in large quantities in our atmosphere.</w:t>
       </w:r>
       <w:r>
         <w:rPr>
-          <w:rFonts w:cs="Times New Roman"/>
+          <w:rFonts w:ascii="Times New Roman" w:hAnsi="Times New Roman" w:cs="Times New Roman"/>
         </w:rPr>
         <w:t xml:space="preserve"> </w:t>
       </w:r>
       <w:r>
         <w:rPr>
-          <w:rFonts w:cs="Times New Roman"/>
+          <w:rFonts w:ascii="Times New Roman" w:hAnsi="Times New Roman" w:cs="Times New Roman"/>
         </w:rPr>
         <w:t xml:space="preserve">Argon is also in abundant quantities in our atmosphere so there </w:t>
       </w:r>
       <w:r>
         <w:rPr>
-          <w:rFonts w:cs="Times New Roman"/>
+          <w:rFonts w:ascii="Times New Roman" w:hAnsi="Times New Roman" w:cs="Times New Roman"/>
         </w:rPr>
         <w:t>is</w:t>
       </w:r>
       <w:r>
         <w:rPr>
-          <w:rFonts w:cs="Times New Roman"/>
+          <w:rFonts w:ascii="Times New Roman" w:hAnsi="Times New Roman" w:cs="Times New Roman"/>
         </w:rPr>
         <w:t xml:space="preserve"> no important safety information with the chemicals themselves.</w:t>
       </w:r>
       <w:r>
         <w:rPr>
-          <w:rFonts w:cs="Times New Roman"/>
+          <w:rFonts w:ascii="Times New Roman" w:hAnsi="Times New Roman" w:cs="Times New Roman"/>
         </w:rPr>
         <w:t xml:space="preserve"> </w:t>
       </w:r>
       <w:r>
         <w:rPr>
-          <w:rFonts w:cs="Times New Roman"/>
-        </w:rPr>
-        <w:t>However, when working around high pressure gas cylinders it is always necessary to ensure they will not tip over. When using regulators, close the main valve when not in use and always open it slowly to begin.</w:t>
+          <w:rFonts w:ascii="Times New Roman" w:hAnsi="Times New Roman" w:cs="Times New Roman"/>
+        </w:rPr>
+        <w:t>However, w</w:t>
+      </w:r>
+      <w:r>
+        <w:rPr>
+          <w:rFonts w:ascii="Times New Roman" w:hAnsi="Times New Roman" w:cs="Times New Roman"/>
+        </w:rPr>
+        <w:t>hen working around high pressure gas cylinders it is always necessary to ensure they will not tip over.</w:t>
+      </w:r>
+      <w:r>
+        <w:rPr>
+          <w:rFonts w:ascii="Times New Roman" w:hAnsi="Times New Roman" w:cs="Times New Roman"/>
+        </w:rPr>
+        <w:t xml:space="preserve"> </w:t>
+      </w:r>
+      <w:r>
+        <w:rPr>
+          <w:rFonts w:ascii="Times New Roman" w:hAnsi="Times New Roman" w:cs="Times New Roman"/>
+        </w:rPr>
+        <w:t>When using regulators, close the main valve when not in use and always open it slowly to begin.</w:t>
       </w:r>
     </w:p>
     <w:p>
@@ -4843,7 +2767,7 @@
         </w:tabs>
         <w:spacing w:before="240" w:line="360" w:lineRule="auto"/>
         <w:rPr>
-          <w:rFonts w:cs="Times New Roman"/>
+          <w:rFonts w:ascii="Times New Roman" w:hAnsi="Times New Roman" w:cs="Times New Roman"/>
         </w:rPr>
       </w:pPr>
     </w:p>
@@ -4854,7 +2778,7 @@
         </w:tabs>
         <w:spacing w:before="240" w:line="360" w:lineRule="auto"/>
         <w:rPr>
-          <w:rFonts w:cs="Times New Roman"/>
+          <w:rFonts w:ascii="Times New Roman" w:hAnsi="Times New Roman" w:cs="Times New Roman"/>
         </w:rPr>
       </w:pPr>
     </w:p>
@@ -4862,7 +2786,7 @@
       <w:pPr>
         <w:spacing w:before="240" w:line="360" w:lineRule="auto"/>
         <w:rPr>
-          <w:rFonts w:cs="Times New Roman"/>
+          <w:rFonts w:ascii="Times New Roman" w:hAnsi="Times New Roman" w:cs="Times New Roman"/>
         </w:rPr>
       </w:pPr>
     </w:p>
@@ -4871,7 +2795,6 @@
         <w:pStyle w:val="Heading1"/>
       </w:pPr>
       <w:r>
-        <w:lastRenderedPageBreak/>
         <w:t>References:</w:t>
       </w:r>
     </w:p>
@@ -4879,82 +2802,11 @@
       <w:pPr>
         <w:spacing w:before="240" w:line="360" w:lineRule="auto"/>
         <w:rPr>
-          <w:rFonts w:cs="Times New Roman"/>
-        </w:rPr>
-      </w:pPr>
-    </w:p>
-    <w:p>
-      <w:pPr>
-        <w:pStyle w:val="Heading1"/>
-      </w:pPr>
-      <w:r>
-        <w:t>Appendix:</w:t>
-      </w:r>
-    </w:p>
-    <w:p>
-      <w:r>
-        <w:t>Calculations:</w:t>
-      </w:r>
-    </w:p>
-    <w:p/>
-    <w:p>
-      <w:r>
-        <w:t>To propagate errors for P</w:t>
-      </w:r>
-      <w:r>
-        <w:rPr>
-          <w:vertAlign w:val="subscript"/>
-        </w:rPr>
-        <w:t>1</w:t>
-      </w:r>
-      <w:r>
-        <w:t xml:space="preserve"> and P</w:t>
-      </w:r>
-      <w:r>
-        <w:rPr>
-          <w:vertAlign w:val="subscript"/>
-        </w:rPr>
-        <w:t>3</w:t>
-      </w:r>
-    </w:p>
-    <w:p>
-      <w:r>
-        <w:drawing>
-          <wp:inline distT="0" distB="0" distL="0" distR="0" wp14:anchorId="3987BA65" wp14:editId="674395CA">
-            <wp:extent cx="5520519" cy="2066909"/>
-            <wp:effectExtent l="0" t="0" r="4445" b="0"/>
-            <wp:docPr id="4" name="Picture 4" descr="Text&#10;&#10;Description automatically generated"/>
-            <wp:cNvGraphicFramePr>
-              <a:graphicFrameLocks xmlns:a="http://schemas.openxmlformats.org/drawingml/2006/main" noChangeAspect="1"/>
-            </wp:cNvGraphicFramePr>
-            <a:graphic xmlns:a="http://schemas.openxmlformats.org/drawingml/2006/main">
-              <a:graphicData uri="http://schemas.openxmlformats.org/drawingml/2006/picture">
-                <pic:pic xmlns:pic="http://schemas.openxmlformats.org/drawingml/2006/picture">
-                  <pic:nvPicPr>
-                    <pic:cNvPr id="4" name="Picture 4" descr="Text&#10;&#10;Description automatically generated"/>
-                    <pic:cNvPicPr/>
-                  </pic:nvPicPr>
-                  <pic:blipFill>
-                    <a:blip r:embed="rId11"/>
-                    <a:stretch>
-                      <a:fillRect/>
-                    </a:stretch>
-                  </pic:blipFill>
-                  <pic:spPr>
-                    <a:xfrm>
-                      <a:off x="0" y="0"/>
-                      <a:ext cx="5544324" cy="2075822"/>
-                    </a:xfrm>
-                    <a:prstGeom prst="rect">
-                      <a:avLst/>
-                    </a:prstGeom>
-                  </pic:spPr>
-                </pic:pic>
-              </a:graphicData>
-            </a:graphic>
-          </wp:inline>
-        </w:drawing>
-      </w:r>
+          <w:rFonts w:ascii="Times New Roman" w:hAnsi="Times New Roman" w:cs="Times New Roman"/>
+        </w:rPr>
+      </w:pPr>
+    </w:p>
+    <w:p>
       <w:r>
         <w:br w:type="page"/>
       </w:r>
@@ -5011,7 +2863,14 @@
           <w:sz w:val="20"/>
           <w:szCs w:val="20"/>
         </w:rPr>
-        <w:t>Experiment: ____________________________________________________________</w:t>
+        <w:t xml:space="preserve">Experiment: </w:t>
+      </w:r>
+      <w:r>
+        <w:rPr>
+          <w:sz w:val="20"/>
+          <w:szCs w:val="20"/>
+        </w:rPr>
+        <w:t>____________________________________________________________</w:t>
       </w:r>
     </w:p>
     <w:p>
@@ -5074,7 +2933,14 @@
           <w:sz w:val="20"/>
           <w:szCs w:val="20"/>
         </w:rPr>
-        <w:t>____/10 most important ideas and equations (define all symbols!) for the lab are concisely summarized.</w:t>
+        <w:t xml:space="preserve">____/10 most </w:t>
+      </w:r>
+      <w:r>
+        <w:rPr>
+          <w:sz w:val="20"/>
+          <w:szCs w:val="20"/>
+        </w:rPr>
+        <w:t>important ideas and equations (define all symbols!) for the lab are concisely summarized.</w:t>
       </w:r>
     </w:p>
     <w:p>
@@ -5137,7 +3003,14 @@
           <w:sz w:val="20"/>
           <w:szCs w:val="20"/>
         </w:rPr>
-        <w:t xml:space="preserve"> to reproduce your work. </w:t>
+        <w:t xml:space="preserve"> to reproduce your</w:t>
+      </w:r>
+      <w:r>
+        <w:rPr>
+          <w:sz w:val="20"/>
+          <w:szCs w:val="20"/>
+        </w:rPr>
+        <w:t xml:space="preserve"> work. </w:t>
       </w:r>
     </w:p>
     <w:p>
@@ -5200,7 +3073,14 @@
           <w:sz w:val="20"/>
           <w:szCs w:val="20"/>
         </w:rPr>
-        <w:t>____/10 Calculations and derived information are discussed briefly in narrative, and appendices referenced.</w:t>
+        <w:t xml:space="preserve">____/10 Calculations and derived </w:t>
+      </w:r>
+      <w:r>
+        <w:rPr>
+          <w:sz w:val="20"/>
+          <w:szCs w:val="20"/>
+        </w:rPr>
+        <w:t>information are discussed briefly in narrative, and appendices referenced.</w:t>
       </w:r>
     </w:p>
     <w:p>
@@ -5232,7 +3112,14 @@
           <w:sz w:val="20"/>
           <w:szCs w:val="20"/>
         </w:rPr>
-        <w:t>____/5 Literature/ theoretical values are listed; appropriate comparisons are made, including error propagation.</w:t>
+        <w:t>____/5 Literature/ theoretical values are listed; appropriate comparison</w:t>
+      </w:r>
+      <w:r>
+        <w:rPr>
+          <w:sz w:val="20"/>
+          <w:szCs w:val="20"/>
+        </w:rPr>
+        <w:t>s are made, including error propagation.</w:t>
       </w:r>
     </w:p>
     <w:p>
@@ -5248,23 +3135,7 @@
           <w:sz w:val="20"/>
           <w:szCs w:val="20"/>
         </w:rPr>
-        <w:t xml:space="preserve">____/5 Major sources of error given (includes magnitude and direction that they would impact </w:t>
-      </w:r>
-      <w:proofErr w:type="gramStart"/>
-      <w:r>
-        <w:rPr>
-          <w:sz w:val="20"/>
-          <w:szCs w:val="20"/>
-        </w:rPr>
-        <w:t>final result</w:t>
-      </w:r>
-      <w:proofErr w:type="gramEnd"/>
-      <w:r>
-        <w:rPr>
-          <w:sz w:val="20"/>
-          <w:szCs w:val="20"/>
-        </w:rPr>
-        <w:t>).</w:t>
+        <w:t>____/5 Major sources of error given (includes magnitude and direction that they would impact final result).</w:t>
       </w:r>
     </w:p>
     <w:p>
@@ -5295,7 +3166,14 @@
           <w:sz w:val="20"/>
           <w:szCs w:val="20"/>
         </w:rPr>
-        <w:t>____/4 Quantitative summary of results (and uncertainty) reflects the objective statement from the introduction.</w:t>
+        <w:t>____/4 Quantitative summary of results (and uncertainty) reflects the objective stat</w:t>
+      </w:r>
+      <w:r>
+        <w:rPr>
+          <w:sz w:val="20"/>
+          <w:szCs w:val="20"/>
+        </w:rPr>
+        <w:t>ement from the introduction.</w:t>
       </w:r>
     </w:p>
     <w:p>
@@ -5342,7 +3220,14 @@
           <w:sz w:val="20"/>
           <w:szCs w:val="20"/>
         </w:rPr>
-        <w:t>Safety/References: 5 points</w:t>
+        <w:t>Safety/R</w:t>
+      </w:r>
+      <w:r>
+        <w:rPr>
+          <w:sz w:val="20"/>
+          <w:szCs w:val="20"/>
+        </w:rPr>
+        <w:t>eferences: 5 points</w:t>
       </w:r>
     </w:p>
     <w:p>
@@ -5405,7 +3290,14 @@
           <w:sz w:val="20"/>
           <w:szCs w:val="20"/>
         </w:rPr>
-        <w:t>____/5 Scientific writing style is used, including proper tenses and voices.</w:t>
+        <w:t xml:space="preserve">____/5 Scientific writing style is used, </w:t>
+      </w:r>
+      <w:r>
+        <w:rPr>
+          <w:sz w:val="20"/>
+          <w:szCs w:val="20"/>
+        </w:rPr>
+        <w:t>including proper tenses and voices.</w:t>
       </w:r>
     </w:p>
     <w:p>
@@ -5443,7 +3335,7 @@
       <w:pPr>
         <w:spacing w:before="240" w:line="360" w:lineRule="auto"/>
         <w:rPr>
-          <w:rFonts w:cs="Times New Roman"/>
+          <w:rFonts w:ascii="Times New Roman" w:hAnsi="Times New Roman" w:cs="Times New Roman"/>
           <w:sz w:val="20"/>
           <w:szCs w:val="20"/>
         </w:rPr>
@@ -5462,7 +3354,7 @@
 </file>
 
 <file path=word/endnotes.xml><?xml version="1.0" encoding="utf-8"?>
-<w:endnotes xmlns:wpc="http://schemas.microsoft.com/office/word/2010/wordprocessingCanvas" xmlns:cx="http://schemas.microsoft.com/office/drawing/2014/chartex" xmlns:cx1="http://schemas.microsoft.com/office/drawing/2015/9/8/chartex" xmlns:cx2="http://schemas.microsoft.com/office/drawing/2015/10/21/chartex" xmlns:cx3="http://schemas.microsoft.com/office/drawing/2016/5/9/chartex" xmlns:cx4="http://schemas.microsoft.com/office/drawing/2016/5/10/chartex" xmlns:cx5="http://schemas.microsoft.com/office/drawing/2016/5/11/chartex" xmlns:cx6="http://schemas.microsoft.com/office/drawing/2016/5/12/chartex" xmlns:cx7="http://schemas.microsoft.com/office/drawing/2016/5/13/chartex" xmlns:cx8="http://schemas.microsoft.com/office/drawing/2016/5/14/chartex" xmlns:mc="http://schemas.openxmlformats.org/markup-compatibility/2006" xmlns:aink="http://schemas.microsoft.com/office/drawing/2016/ink" xmlns:am3d="http://schemas.microsoft.com/office/drawing/2017/model3d" xmlns:o="urn:schemas-microsoft-com:office:office" xmlns:oel="http://schemas.microsoft.com/office/2019/extlst" xmlns:r="http://schemas.openxmlformats.org/officeDocument/2006/relationships" xmlns:m="http://schemas.openxmlformats.org/officeDocument/2006/math" xmlns:v="urn:schemas-microsoft-com:vml" xmlns:wp14="http://schemas.microsoft.com/office/word/2010/wordprocessingDrawing" xmlns:wp="http://schemas.openxmlformats.org/drawingml/2006/wordprocessingDrawing" xmlns:w10="urn:schemas-microsoft-com:office:word" xmlns:w="http://schemas.openxmlformats.org/wordprocessingml/2006/main" xmlns:w14="http://schemas.microsoft.com/office/word/2010/wordml" xmlns:w15="http://schemas.microsoft.com/office/word/2012/wordml" xmlns:w16cex="http://schemas.microsoft.com/office/word/2018/wordml/cex" xmlns:w16cid="http://schemas.microsoft.com/office/word/2016/wordml/cid" xmlns:w16="http://schemas.microsoft.com/office/word/2018/wordml" xmlns:w16sdtdh="http://schemas.microsoft.com/office/word/2020/wordml/sdtdatahash" xmlns:w16se="http://schemas.microsoft.com/office/word/2015/wordml/symex" xmlns:wpg="http://schemas.microsoft.com/office/word/2010/wordprocessingGroup" xmlns:wpi="http://schemas.microsoft.com/office/word/2010/wordprocessingInk" xmlns:wne="http://schemas.microsoft.com/office/word/2006/wordml" xmlns:wps="http://schemas.microsoft.com/office/word/2010/wordprocessingShape" mc:Ignorable="w14 w15 w16se w16cid w16 w16cex w16sdtdh wp14">
+<w:endnotes xmlns:wpc="http://schemas.microsoft.com/office/word/2010/wordprocessingCanvas" xmlns:cx="http://schemas.microsoft.com/office/drawing/2014/chartex" xmlns:cx1="http://schemas.microsoft.com/office/drawing/2015/9/8/chartex" xmlns:cx2="http://schemas.microsoft.com/office/drawing/2015/10/21/chartex" xmlns:cx3="http://schemas.microsoft.com/office/drawing/2016/5/9/chartex" xmlns:cx4="http://schemas.microsoft.com/office/drawing/2016/5/10/chartex" xmlns:cx5="http://schemas.microsoft.com/office/drawing/2016/5/11/chartex" xmlns:cx6="http://schemas.microsoft.com/office/drawing/2016/5/12/chartex" xmlns:cx7="http://schemas.microsoft.com/office/drawing/2016/5/13/chartex" xmlns:cx8="http://schemas.microsoft.com/office/drawing/2016/5/14/chartex" xmlns:mc="http://schemas.openxmlformats.org/markup-compatibility/2006" xmlns:aink="http://schemas.microsoft.com/office/drawing/2016/ink" xmlns:am3d="http://schemas.microsoft.com/office/drawing/2017/model3d" xmlns:o="urn:schemas-microsoft-com:office:office" xmlns:r="http://schemas.openxmlformats.org/officeDocument/2006/relationships" xmlns:m="http://schemas.openxmlformats.org/officeDocument/2006/math" xmlns:v="urn:schemas-microsoft-com:vml" xmlns:wp14="http://schemas.microsoft.com/office/word/2010/wordprocessingDrawing" xmlns:wp="http://schemas.openxmlformats.org/drawingml/2006/wordprocessingDrawing" xmlns:w10="urn:schemas-microsoft-com:office:word" xmlns:w="http://schemas.openxmlformats.org/wordprocessingml/2006/main" xmlns:w14="http://schemas.microsoft.com/office/word/2010/wordml" xmlns:w15="http://schemas.microsoft.com/office/word/2012/wordml" xmlns:w16cid="http://schemas.microsoft.com/office/word/2016/wordml/cid" xmlns:w16se="http://schemas.microsoft.com/office/word/2015/wordml/symex" xmlns:wpg="http://schemas.microsoft.com/office/word/2010/wordprocessingGroup" xmlns:wpi="http://schemas.microsoft.com/office/word/2010/wordprocessingInk" xmlns:wne="http://schemas.microsoft.com/office/word/2006/wordml" xmlns:wps="http://schemas.microsoft.com/office/word/2010/wordprocessingShape" mc:Ignorable="w14 w15 w16se w16cid wp14">
   <w:endnote w:type="separator" w:id="-1">
     <w:p>
       <w:r>
@@ -5481,7 +3373,7 @@
 </file>
 
 <file path=word/footer1.xml><?xml version="1.0" encoding="utf-8"?>
-<w:ftr xmlns:wpc="http://schemas.microsoft.com/office/word/2010/wordprocessingCanvas" xmlns:cx="http://schemas.microsoft.com/office/drawing/2014/chartex" xmlns:cx1="http://schemas.microsoft.com/office/drawing/2015/9/8/chartex" xmlns:cx2="http://schemas.microsoft.com/office/drawing/2015/10/21/chartex" xmlns:cx3="http://schemas.microsoft.com/office/drawing/2016/5/9/chartex" xmlns:cx4="http://schemas.microsoft.com/office/drawing/2016/5/10/chartex" xmlns:cx5="http://schemas.microsoft.com/office/drawing/2016/5/11/chartex" xmlns:cx6="http://schemas.microsoft.com/office/drawing/2016/5/12/chartex" xmlns:cx7="http://schemas.microsoft.com/office/drawing/2016/5/13/chartex" xmlns:cx8="http://schemas.microsoft.com/office/drawing/2016/5/14/chartex" xmlns:mc="http://schemas.openxmlformats.org/markup-compatibility/2006" xmlns:aink="http://schemas.microsoft.com/office/drawing/2016/ink" xmlns:am3d="http://schemas.microsoft.com/office/drawing/2017/model3d" xmlns:o="urn:schemas-microsoft-com:office:office" xmlns:oel="http://schemas.microsoft.com/office/2019/extlst" xmlns:r="http://schemas.openxmlformats.org/officeDocument/2006/relationships" xmlns:m="http://schemas.openxmlformats.org/officeDocument/2006/math" xmlns:v="urn:schemas-microsoft-com:vml" xmlns:wp14="http://schemas.microsoft.com/office/word/2010/wordprocessingDrawing" xmlns:wp="http://schemas.openxmlformats.org/drawingml/2006/wordprocessingDrawing" xmlns:w10="urn:schemas-microsoft-com:office:word" xmlns:w="http://schemas.openxmlformats.org/wordprocessingml/2006/main" xmlns:w14="http://schemas.microsoft.com/office/word/2010/wordml" xmlns:w15="http://schemas.microsoft.com/office/word/2012/wordml" xmlns:w16cex="http://schemas.microsoft.com/office/word/2018/wordml/cex" xmlns:w16cid="http://schemas.microsoft.com/office/word/2016/wordml/cid" xmlns:w16="http://schemas.microsoft.com/office/word/2018/wordml" xmlns:w16sdtdh="http://schemas.microsoft.com/office/word/2020/wordml/sdtdatahash" xmlns:w16se="http://schemas.microsoft.com/office/word/2015/wordml/symex" xmlns:wpg="http://schemas.microsoft.com/office/word/2010/wordprocessingGroup" xmlns:wpi="http://schemas.microsoft.com/office/word/2010/wordprocessingInk" xmlns:wne="http://schemas.microsoft.com/office/word/2006/wordml" xmlns:wps="http://schemas.microsoft.com/office/word/2010/wordprocessingShape" mc:Ignorable="w14 w15 w16se w16cid w16 w16cex w16sdtdh wp14">
+<w:ftr xmlns:wpc="http://schemas.microsoft.com/office/word/2010/wordprocessingCanvas" xmlns:cx="http://schemas.microsoft.com/office/drawing/2014/chartex" xmlns:cx1="http://schemas.microsoft.com/office/drawing/2015/9/8/chartex" xmlns:cx2="http://schemas.microsoft.com/office/drawing/2015/10/21/chartex" xmlns:cx3="http://schemas.microsoft.com/office/drawing/2016/5/9/chartex" xmlns:cx4="http://schemas.microsoft.com/office/drawing/2016/5/10/chartex" xmlns:cx5="http://schemas.microsoft.com/office/drawing/2016/5/11/chartex" xmlns:cx6="http://schemas.microsoft.com/office/drawing/2016/5/12/chartex" xmlns:cx7="http://schemas.microsoft.com/office/drawing/2016/5/13/chartex" xmlns:cx8="http://schemas.microsoft.com/office/drawing/2016/5/14/chartex" xmlns:mc="http://schemas.openxmlformats.org/markup-compatibility/2006" xmlns:aink="http://schemas.microsoft.com/office/drawing/2016/ink" xmlns:am3d="http://schemas.microsoft.com/office/drawing/2017/model3d" xmlns:o="urn:schemas-microsoft-com:office:office" xmlns:r="http://schemas.openxmlformats.org/officeDocument/2006/relationships" xmlns:m="http://schemas.openxmlformats.org/officeDocument/2006/math" xmlns:v="urn:schemas-microsoft-com:vml" xmlns:wp14="http://schemas.microsoft.com/office/word/2010/wordprocessingDrawing" xmlns:wp="http://schemas.openxmlformats.org/drawingml/2006/wordprocessingDrawing" xmlns:w10="urn:schemas-microsoft-com:office:word" xmlns:w="http://schemas.openxmlformats.org/wordprocessingml/2006/main" xmlns:w14="http://schemas.microsoft.com/office/word/2010/wordml" xmlns:w15="http://schemas.microsoft.com/office/word/2012/wordml" xmlns:w16cid="http://schemas.microsoft.com/office/word/2016/wordml/cid" xmlns:w16se="http://schemas.microsoft.com/office/word/2015/wordml/symex" xmlns:wpg="http://schemas.microsoft.com/office/word/2010/wordprocessingGroup" xmlns:wpi="http://schemas.microsoft.com/office/word/2010/wordprocessingInk" xmlns:wne="http://schemas.microsoft.com/office/word/2006/wordml" xmlns:wps="http://schemas.microsoft.com/office/word/2010/wordprocessingShape" mc:Ignorable="w14 w15 w16se w16cid wp14">
   <w:sdt>
     <w:sdtPr>
       <w:id w:val="1635321208"/>
@@ -5523,7 +3415,7 @@
 </file>
 
 <file path=word/footnotes.xml><?xml version="1.0" encoding="utf-8"?>
-<w:footnotes xmlns:wpc="http://schemas.microsoft.com/office/word/2010/wordprocessingCanvas" xmlns:cx="http://schemas.microsoft.com/office/drawing/2014/chartex" xmlns:cx1="http://schemas.microsoft.com/office/drawing/2015/9/8/chartex" xmlns:cx2="http://schemas.microsoft.com/office/drawing/2015/10/21/chartex" xmlns:cx3="http://schemas.microsoft.com/office/drawing/2016/5/9/chartex" xmlns:cx4="http://schemas.microsoft.com/office/drawing/2016/5/10/chartex" xmlns:cx5="http://schemas.microsoft.com/office/drawing/2016/5/11/chartex" xmlns:cx6="http://schemas.microsoft.com/office/drawing/2016/5/12/chartex" xmlns:cx7="http://schemas.microsoft.com/office/drawing/2016/5/13/chartex" xmlns:cx8="http://schemas.microsoft.com/office/drawing/2016/5/14/chartex" xmlns:mc="http://schemas.openxmlformats.org/markup-compatibility/2006" xmlns:aink="http://schemas.microsoft.com/office/drawing/2016/ink" xmlns:am3d="http://schemas.microsoft.com/office/drawing/2017/model3d" xmlns:o="urn:schemas-microsoft-com:office:office" xmlns:oel="http://schemas.microsoft.com/office/2019/extlst" xmlns:r="http://schemas.openxmlformats.org/officeDocument/2006/relationships" xmlns:m="http://schemas.openxmlformats.org/officeDocument/2006/math" xmlns:v="urn:schemas-microsoft-com:vml" xmlns:wp14="http://schemas.microsoft.com/office/word/2010/wordprocessingDrawing" xmlns:wp="http://schemas.openxmlformats.org/drawingml/2006/wordprocessingDrawing" xmlns:w10="urn:schemas-microsoft-com:office:word" xmlns:w="http://schemas.openxmlformats.org/wordprocessingml/2006/main" xmlns:w14="http://schemas.microsoft.com/office/word/2010/wordml" xmlns:w15="http://schemas.microsoft.com/office/word/2012/wordml" xmlns:w16cex="http://schemas.microsoft.com/office/word/2018/wordml/cex" xmlns:w16cid="http://schemas.microsoft.com/office/word/2016/wordml/cid" xmlns:w16="http://schemas.microsoft.com/office/word/2018/wordml" xmlns:w16sdtdh="http://schemas.microsoft.com/office/word/2020/wordml/sdtdatahash" xmlns:w16se="http://schemas.microsoft.com/office/word/2015/wordml/symex" xmlns:wpg="http://schemas.microsoft.com/office/word/2010/wordprocessingGroup" xmlns:wpi="http://schemas.microsoft.com/office/word/2010/wordprocessingInk" xmlns:wne="http://schemas.microsoft.com/office/word/2006/wordml" xmlns:wps="http://schemas.microsoft.com/office/word/2010/wordprocessingShape" mc:Ignorable="w14 w15 w16se w16cid w16 w16cex w16sdtdh wp14">
+<w:footnotes xmlns:wpc="http://schemas.microsoft.com/office/word/2010/wordprocessingCanvas" xmlns:cx="http://schemas.microsoft.com/office/drawing/2014/chartex" xmlns:cx1="http://schemas.microsoft.com/office/drawing/2015/9/8/chartex" xmlns:cx2="http://schemas.microsoft.com/office/drawing/2015/10/21/chartex" xmlns:cx3="http://schemas.microsoft.com/office/drawing/2016/5/9/chartex" xmlns:cx4="http://schemas.microsoft.com/office/drawing/2016/5/10/chartex" xmlns:cx5="http://schemas.microsoft.com/office/drawing/2016/5/11/chartex" xmlns:cx6="http://schemas.microsoft.com/office/drawing/2016/5/12/chartex" xmlns:cx7="http://schemas.microsoft.com/office/drawing/2016/5/13/chartex" xmlns:cx8="http://schemas.microsoft.com/office/drawing/2016/5/14/chartex" xmlns:mc="http://schemas.openxmlformats.org/markup-compatibility/2006" xmlns:aink="http://schemas.microsoft.com/office/drawing/2016/ink" xmlns:am3d="http://schemas.microsoft.com/office/drawing/2017/model3d" xmlns:o="urn:schemas-microsoft-com:office:office" xmlns:r="http://schemas.openxmlformats.org/officeDocument/2006/relationships" xmlns:m="http://schemas.openxmlformats.org/officeDocument/2006/math" xmlns:v="urn:schemas-microsoft-com:vml" xmlns:wp14="http://schemas.microsoft.com/office/word/2010/wordprocessingDrawing" xmlns:wp="http://schemas.openxmlformats.org/drawingml/2006/wordprocessingDrawing" xmlns:w10="urn:schemas-microsoft-com:office:word" xmlns:w="http://schemas.openxmlformats.org/wordprocessingml/2006/main" xmlns:w14="http://schemas.microsoft.com/office/word/2010/wordml" xmlns:w15="http://schemas.microsoft.com/office/word/2012/wordml" xmlns:w16cid="http://schemas.microsoft.com/office/word/2016/wordml/cid" xmlns:w16se="http://schemas.microsoft.com/office/word/2015/wordml/symex" xmlns:wpg="http://schemas.microsoft.com/office/word/2010/wordprocessingGroup" xmlns:wpi="http://schemas.microsoft.com/office/word/2010/wordprocessingInk" xmlns:wne="http://schemas.microsoft.com/office/word/2006/wordml" xmlns:wps="http://schemas.microsoft.com/office/word/2010/wordprocessingShape" mc:Ignorable="w14 w15 w16se w16cid wp14">
   <w:footnote w:type="separator" w:id="-1">
     <w:p>
       <w:r>
@@ -5542,7 +3434,7 @@
 </file>
 
 <file path=word/header1.xml><?xml version="1.0" encoding="utf-8"?>
-<w:hdr xmlns:wpc="http://schemas.microsoft.com/office/word/2010/wordprocessingCanvas" xmlns:cx="http://schemas.microsoft.com/office/drawing/2014/chartex" xmlns:cx1="http://schemas.microsoft.com/office/drawing/2015/9/8/chartex" xmlns:cx2="http://schemas.microsoft.com/office/drawing/2015/10/21/chartex" xmlns:cx3="http://schemas.microsoft.com/office/drawing/2016/5/9/chartex" xmlns:cx4="http://schemas.microsoft.com/office/drawing/2016/5/10/chartex" xmlns:cx5="http://schemas.microsoft.com/office/drawing/2016/5/11/chartex" xmlns:cx6="http://schemas.microsoft.com/office/drawing/2016/5/12/chartex" xmlns:cx7="http://schemas.microsoft.com/office/drawing/2016/5/13/chartex" xmlns:cx8="http://schemas.microsoft.com/office/drawing/2016/5/14/chartex" xmlns:mc="http://schemas.openxmlformats.org/markup-compatibility/2006" xmlns:aink="http://schemas.microsoft.com/office/drawing/2016/ink" xmlns:am3d="http://schemas.microsoft.com/office/drawing/2017/model3d" xmlns:o="urn:schemas-microsoft-com:office:office" xmlns:oel="http://schemas.microsoft.com/office/2019/extlst" xmlns:r="http://schemas.openxmlformats.org/officeDocument/2006/relationships" xmlns:m="http://schemas.openxmlformats.org/officeDocument/2006/math" xmlns:v="urn:schemas-microsoft-com:vml" xmlns:wp14="http://schemas.microsoft.com/office/word/2010/wordprocessingDrawing" xmlns:wp="http://schemas.openxmlformats.org/drawingml/2006/wordprocessingDrawing" xmlns:w10="urn:schemas-microsoft-com:office:word" xmlns:w="http://schemas.openxmlformats.org/wordprocessingml/2006/main" xmlns:w14="http://schemas.microsoft.com/office/word/2010/wordml" xmlns:w15="http://schemas.microsoft.com/office/word/2012/wordml" xmlns:w16cex="http://schemas.microsoft.com/office/word/2018/wordml/cex" xmlns:w16cid="http://schemas.microsoft.com/office/word/2016/wordml/cid" xmlns:w16="http://schemas.microsoft.com/office/word/2018/wordml" xmlns:w16sdtdh="http://schemas.microsoft.com/office/word/2020/wordml/sdtdatahash" xmlns:w16se="http://schemas.microsoft.com/office/word/2015/wordml/symex" xmlns:wpg="http://schemas.microsoft.com/office/word/2010/wordprocessingGroup" xmlns:wpi="http://schemas.microsoft.com/office/word/2010/wordprocessingInk" xmlns:wne="http://schemas.microsoft.com/office/word/2006/wordml" xmlns:wps="http://schemas.microsoft.com/office/word/2010/wordprocessingShape" mc:Ignorable="w14 w15 w16se w16cid w16 w16cex w16sdtdh wp14">
+<w:hdr xmlns:wpc="http://schemas.microsoft.com/office/word/2010/wordprocessingCanvas" xmlns:cx="http://schemas.microsoft.com/office/drawing/2014/chartex" xmlns:cx1="http://schemas.microsoft.com/office/drawing/2015/9/8/chartex" xmlns:cx2="http://schemas.microsoft.com/office/drawing/2015/10/21/chartex" xmlns:cx3="http://schemas.microsoft.com/office/drawing/2016/5/9/chartex" xmlns:cx4="http://schemas.microsoft.com/office/drawing/2016/5/10/chartex" xmlns:cx5="http://schemas.microsoft.com/office/drawing/2016/5/11/chartex" xmlns:cx6="http://schemas.microsoft.com/office/drawing/2016/5/12/chartex" xmlns:cx7="http://schemas.microsoft.com/office/drawing/2016/5/13/chartex" xmlns:cx8="http://schemas.microsoft.com/office/drawing/2016/5/14/chartex" xmlns:mc="http://schemas.openxmlformats.org/markup-compatibility/2006" xmlns:aink="http://schemas.microsoft.com/office/drawing/2016/ink" xmlns:am3d="http://schemas.microsoft.com/office/drawing/2017/model3d" xmlns:o="urn:schemas-microsoft-com:office:office" xmlns:r="http://schemas.openxmlformats.org/officeDocument/2006/relationships" xmlns:m="http://schemas.openxmlformats.org/officeDocument/2006/math" xmlns:v="urn:schemas-microsoft-com:vml" xmlns:wp14="http://schemas.microsoft.com/office/word/2010/wordprocessingDrawing" xmlns:wp="http://schemas.openxmlformats.org/drawingml/2006/wordprocessingDrawing" xmlns:w10="urn:schemas-microsoft-com:office:word" xmlns:w="http://schemas.openxmlformats.org/wordprocessingml/2006/main" xmlns:w14="http://schemas.microsoft.com/office/word/2010/wordml" xmlns:w15="http://schemas.microsoft.com/office/word/2012/wordml" xmlns:w16cid="http://schemas.microsoft.com/office/word/2016/wordml/cid" xmlns:w16se="http://schemas.microsoft.com/office/word/2015/wordml/symex" xmlns:wpg="http://schemas.microsoft.com/office/word/2010/wordprocessingGroup" xmlns:wpi="http://schemas.microsoft.com/office/word/2010/wordprocessingInk" xmlns:wne="http://schemas.microsoft.com/office/word/2006/wordml" xmlns:wps="http://schemas.microsoft.com/office/word/2010/wordprocessingShape" mc:Ignorable="w14 w15 w16se w16cid wp14">
   <w:p>
     <w:pPr>
       <w:pStyle w:val="Header"/>
@@ -5562,7 +3454,7 @@
 </file>
 
 <file path=word/styles.xml><?xml version="1.0" encoding="utf-8"?>
-<w:styles xmlns:mc="http://schemas.openxmlformats.org/markup-compatibility/2006" xmlns:r="http://schemas.openxmlformats.org/officeDocument/2006/relationships" xmlns:w="http://schemas.openxmlformats.org/wordprocessingml/2006/main" xmlns:w14="http://schemas.microsoft.com/office/word/2010/wordml" xmlns:w15="http://schemas.microsoft.com/office/word/2012/wordml" xmlns:w16cex="http://schemas.microsoft.com/office/word/2018/wordml/cex" xmlns:w16cid="http://schemas.microsoft.com/office/word/2016/wordml/cid" xmlns:w16="http://schemas.microsoft.com/office/word/2018/wordml" xmlns:w16sdtdh="http://schemas.microsoft.com/office/word/2020/wordml/sdtdatahash" xmlns:w16se="http://schemas.microsoft.com/office/word/2015/wordml/symex" mc:Ignorable="w14 w15 w16se w16cid w16 w16cex w16sdtdh">
+<w:styles xmlns:mc="http://schemas.openxmlformats.org/markup-compatibility/2006" xmlns:r="http://schemas.openxmlformats.org/officeDocument/2006/relationships" xmlns:w="http://schemas.openxmlformats.org/wordprocessingml/2006/main" xmlns:w14="http://schemas.microsoft.com/office/word/2010/wordml" xmlns:w15="http://schemas.microsoft.com/office/word/2012/wordml" xmlns:w16cid="http://schemas.microsoft.com/office/word/2016/wordml/cid" xmlns:w16se="http://schemas.microsoft.com/office/word/2015/wordml/symex" mc:Ignorable="w14 w15 w16se w16cid">
   <w:docDefaults>
     <w:rPrDefault>
       <w:rPr>
@@ -5578,7 +3470,7 @@
       </w:pPr>
     </w:pPrDefault>
   </w:docDefaults>
-  <w:latentStyles w:defLockedState="0" w:defUIPriority="99" w:defSemiHidden="0" w:defUnhideWhenUsed="0" w:defQFormat="0" w:count="376">
+  <w:latentStyles w:defLockedState="0" w:defUIPriority="99" w:defSemiHidden="0" w:defUnhideWhenUsed="0" w:defQFormat="0" w:count="375">
     <w:lsdException w:name="Normal" w:uiPriority="0" w:qFormat="1"/>
     <w:lsdException w:name="heading 1" w:uiPriority="9" w:qFormat="1"/>
     <w:lsdException w:name="heading 2" w:semiHidden="1" w:uiPriority="9" w:unhideWhenUsed="1" w:qFormat="1"/>
@@ -5954,15 +3846,10 @@
     <w:lsdException w:name="Smart Hyperlink" w:semiHidden="1" w:unhideWhenUsed="1"/>
     <w:lsdException w:name="Hashtag" w:semiHidden="1" w:unhideWhenUsed="1"/>
     <w:lsdException w:name="Unresolved Mention" w:semiHidden="1" w:unhideWhenUsed="1"/>
-    <w:lsdException w:name="Smart Link" w:semiHidden="1" w:unhideWhenUsed="1"/>
   </w:latentStyles>
   <w:style w:type="paragraph" w:default="1" w:styleId="Normal">
     <w:name w:val="Normal"/>
     <w:qFormat/>
-    <w:rsid w:val="008F080F"/>
-    <w:rPr>
-      <w:rFonts w:ascii="Times New Roman" w:hAnsi="Times New Roman"/>
-    </w:rPr>
   </w:style>
   <w:style w:type="paragraph" w:styleId="Heading1">
     <w:name w:val="heading 1"/>
@@ -5980,7 +3867,7 @@
       <w:outlineLvl w:val="0"/>
     </w:pPr>
     <w:rPr>
-      <w:rFonts w:eastAsiaTheme="majorEastAsia" w:cstheme="majorBidi"/>
+      <w:rFonts w:ascii="Times New Roman" w:eastAsiaTheme="majorEastAsia" w:hAnsi="Times New Roman" w:cstheme="majorBidi"/>
       <w:color w:val="2F5496" w:themeColor="accent1" w:themeShade="BF"/>
       <w:sz w:val="32"/>
       <w:szCs w:val="32"/>
@@ -5989,7 +3876,6 @@
   <w:style w:type="character" w:default="1" w:styleId="DefaultParagraphFont">
     <w:name w:val="Default Paragraph Font"/>
     <w:uiPriority w:val="1"/>
-    <w:semiHidden/>
     <w:unhideWhenUsed/>
   </w:style>
   <w:style w:type="table" w:default="1" w:styleId="TableNormal">
@@ -6061,9 +3947,7 @@
   <w:style w:type="paragraph" w:styleId="Caption">
     <w:name w:val="caption"/>
     <w:basedOn w:val="Normal"/>
-    <w:autoRedefine/>
     <w:qFormat/>
-    <w:rsid w:val="004A60B0"/>
     <w:pPr>
       <w:suppressLineNumbers/>
       <w:spacing w:before="120" w:after="120"/>

</xml_diff>